<commit_message>
28-004-2025 (Add LeetCode Problems)
</commit_message>
<xml_diff>
--- a/sunstone_learning_phase.docx
+++ b/sunstone_learning_phase.docx
@@ -10622,6 +10622,7 @@
     <w:p>
       <w:pPr>
         <w:numPr>
+          <w:ilvl w:val="0"/>
           <w:numId w:val="0"/>
         </w:numPr>
         <w:ind w:left="420" w:leftChars="0"/>
@@ -11056,6 +11057,7 @@
     <w:p>
       <w:pPr>
         <w:numPr>
+          <w:ilvl w:val="0"/>
           <w:numId w:val="0"/>
         </w:numPr>
         <w:ind w:leftChars="0"/>
@@ -11349,6 +11351,7 @@
     <w:p>
       <w:pPr>
         <w:numPr>
+          <w:ilvl w:val="0"/>
           <w:numId w:val="0"/>
         </w:numPr>
         <w:ind w:leftChars="0"/>
@@ -11463,6 +11466,7 @@
     <w:p>
       <w:pPr>
         <w:numPr>
+          <w:ilvl w:val="0"/>
           <w:numId w:val="0"/>
         </w:numPr>
         <w:ind w:leftChars="0"/>
@@ -11483,6 +11487,7 @@
     <w:p>
       <w:pPr>
         <w:numPr>
+          <w:ilvl w:val="0"/>
           <w:numId w:val="0"/>
         </w:numPr>
         <w:ind w:leftChars="0"/>
@@ -11534,6 +11539,7 @@
     <w:p>
       <w:pPr>
         <w:numPr>
+          <w:ilvl w:val="0"/>
           <w:numId w:val="0"/>
         </w:numPr>
         <w:ind w:leftChars="0"/>
@@ -11659,6 +11665,7 @@
     <w:p>
       <w:pPr>
         <w:numPr>
+          <w:ilvl w:val="0"/>
           <w:numId w:val="0"/>
         </w:numPr>
         <w:ind w:leftChars="0"/>
@@ -11882,6 +11889,7 @@
     <w:p>
       <w:pPr>
         <w:numPr>
+          <w:ilvl w:val="0"/>
           <w:numId w:val="0"/>
         </w:numPr>
         <w:ind w:left="420" w:leftChars="0"/>
@@ -12031,6 +12039,7 @@
     <w:p>
       <w:pPr>
         <w:numPr>
+          <w:ilvl w:val="0"/>
           <w:numId w:val="0"/>
         </w:numPr>
         <w:ind w:left="420" w:leftChars="0"/>
@@ -12051,6 +12060,7 @@
     <w:p>
       <w:pPr>
         <w:numPr>
+          <w:ilvl w:val="0"/>
           <w:numId w:val="0"/>
         </w:numPr>
         <w:ind w:left="420" w:leftChars="0"/>
@@ -12102,6 +12112,7 @@
     <w:p>
       <w:pPr>
         <w:numPr>
+          <w:ilvl w:val="0"/>
           <w:numId w:val="0"/>
         </w:numPr>
         <w:jc w:val="both"/>
@@ -12159,76 +12170,196 @@
           <w:ilvl w:val="0"/>
           <w:numId w:val="69"/>
         </w:numPr>
-        <w:ind w:left="420" w:leftChars="0" w:hanging="420" w:firstLineChars="0"/>
-        <w:jc w:val="both"/>
-        <w:rPr>
-          <w:rFonts w:hint="default" w:ascii="Calibri Light" w:hAnsi="Calibri Light" w:cs="Calibri Light"/>
-          <w:b/>
-          <w:bCs/>
-          <w:i w:val="0"/>
-          <w:iCs w:val="0"/>
-          <w:sz w:val="22"/>
-          <w:szCs w:val="22"/>
-          <w:u w:val="none"/>
-          <w:lang w:val="en-US"/>
-        </w:rPr>
-      </w:pPr>
-    </w:p>
-    <w:p>
-      <w:pPr>
-        <w:numPr>
-          <w:numId w:val="0"/>
-        </w:numPr>
-        <w:jc w:val="both"/>
-        <w:rPr>
-          <w:rFonts w:hint="default" w:ascii="Calibri Light" w:hAnsi="Calibri Light" w:cs="Calibri Light"/>
-          <w:b/>
-          <w:bCs/>
-          <w:i w:val="0"/>
-          <w:iCs w:val="0"/>
-          <w:sz w:val="22"/>
-          <w:szCs w:val="22"/>
-          <w:u w:val="none"/>
-          <w:lang w:val="en-US"/>
-        </w:rPr>
-      </w:pPr>
-    </w:p>
-    <w:p>
-      <w:pPr>
-        <w:numPr>
-          <w:ilvl w:val="0"/>
-          <w:numId w:val="63"/>
-        </w:numPr>
-        <w:ind w:left="420" w:leftChars="0" w:hanging="420" w:firstLineChars="0"/>
-        <w:jc w:val="both"/>
-        <w:rPr>
-          <w:rFonts w:hint="default" w:ascii="Calibri Light" w:hAnsi="Calibri Light" w:cs="Calibri Light"/>
-          <w:b/>
-          <w:bCs/>
-          <w:i w:val="0"/>
-          <w:iCs w:val="0"/>
-          <w:sz w:val="22"/>
-          <w:szCs w:val="22"/>
-          <w:u w:val="none"/>
-          <w:lang w:val="en-US"/>
-        </w:rPr>
-      </w:pPr>
-      <w:r>
-        <w:rPr>
-          <w:rFonts w:hint="default" w:ascii="Calibri Light" w:hAnsi="Calibri Light" w:cs="Calibri Light"/>
-          <w:b/>
-          <w:bCs/>
-          <w:i w:val="0"/>
-          <w:iCs w:val="0"/>
-          <w:sz w:val="22"/>
-          <w:szCs w:val="22"/>
-          <w:u w:val="none"/>
-          <w:lang w:val="en-US"/>
-        </w:rPr>
-        <w:t>Tech Certifications Course</w:t>
+        <w:ind w:left="840" w:leftChars="0" w:hanging="420" w:firstLineChars="0"/>
+        <w:jc w:val="both"/>
+        <w:rPr>
+          <w:rFonts w:hint="default" w:ascii="Calibri Light" w:hAnsi="Calibri Light" w:cs="Calibri Light"/>
+          <w:b/>
+          <w:bCs/>
+          <w:i w:val="0"/>
+          <w:iCs w:val="0"/>
+          <w:sz w:val="22"/>
+          <w:szCs w:val="22"/>
+          <w:u w:val="none"/>
+          <w:lang w:val="en-US"/>
+        </w:rPr>
+      </w:pPr>
+      <w:r>
+        <w:rPr>
+          <w:rFonts w:hint="default" w:ascii="Calibri Light" w:hAnsi="Calibri Light" w:cs="Calibri Light"/>
+          <w:b w:val="0"/>
+          <w:bCs w:val="0"/>
+          <w:i w:val="0"/>
+          <w:iCs w:val="0"/>
+          <w:sz w:val="22"/>
+          <w:szCs w:val="22"/>
+          <w:u w:val="none"/>
+          <w:lang w:val="en-US"/>
+        </w:rPr>
+        <w:t>N-th Tribonacci Numbers</w:t>
+      </w:r>
+    </w:p>
+    <w:p>
+      <w:pPr>
+        <w:numPr>
+          <w:ilvl w:val="0"/>
+          <w:numId w:val="69"/>
+        </w:numPr>
+        <w:ind w:left="840" w:leftChars="0" w:hanging="420" w:firstLineChars="0"/>
+        <w:jc w:val="both"/>
+        <w:rPr>
+          <w:rFonts w:hint="default" w:ascii="Calibri Light" w:hAnsi="Calibri Light" w:cs="Calibri Light"/>
+          <w:b/>
+          <w:bCs/>
+          <w:i w:val="0"/>
+          <w:iCs w:val="0"/>
+          <w:sz w:val="22"/>
+          <w:szCs w:val="22"/>
+          <w:u w:val="none"/>
+          <w:lang w:val="en-US"/>
+        </w:rPr>
+      </w:pPr>
+      <w:r>
+        <w:rPr>
+          <w:rFonts w:hint="default" w:ascii="Calibri Light" w:hAnsi="Calibri Light" w:cs="Calibri Light"/>
+          <w:b w:val="0"/>
+          <w:bCs w:val="0"/>
+          <w:i w:val="0"/>
+          <w:iCs w:val="0"/>
+          <w:sz w:val="22"/>
+          <w:szCs w:val="22"/>
+          <w:u w:val="none"/>
+          <w:lang w:val="en-US"/>
+        </w:rPr>
+        <w:t>XOR Operations in an Array</w:t>
+      </w:r>
+    </w:p>
+    <w:p>
+      <w:pPr>
+        <w:numPr>
+          <w:ilvl w:val="0"/>
+          <w:numId w:val="69"/>
+        </w:numPr>
+        <w:ind w:left="840" w:leftChars="0" w:hanging="420" w:firstLineChars="0"/>
+        <w:jc w:val="both"/>
+        <w:rPr>
+          <w:rFonts w:hint="default" w:ascii="Calibri Light" w:hAnsi="Calibri Light" w:cs="Calibri Light"/>
+          <w:b/>
+          <w:bCs/>
+          <w:i w:val="0"/>
+          <w:iCs w:val="0"/>
+          <w:sz w:val="22"/>
+          <w:szCs w:val="22"/>
+          <w:u w:val="none"/>
+          <w:lang w:val="en-US"/>
+        </w:rPr>
+      </w:pPr>
+      <w:r>
+        <w:rPr>
+          <w:rFonts w:hint="default" w:ascii="Calibri Light" w:hAnsi="Calibri Light" w:cs="Calibri Light"/>
+          <w:b w:val="0"/>
+          <w:bCs w:val="0"/>
+          <w:i w:val="0"/>
+          <w:iCs w:val="0"/>
+          <w:sz w:val="22"/>
+          <w:szCs w:val="22"/>
+          <w:u w:val="none"/>
+          <w:lang w:val="en-US"/>
+        </w:rPr>
+        <w:t>Sum of Digits Base K</w:t>
+      </w:r>
+    </w:p>
+    <w:p>
+      <w:pPr>
+        <w:numPr>
+          <w:ilvl w:val="0"/>
+          <w:numId w:val="69"/>
+        </w:numPr>
+        <w:ind w:left="840" w:leftChars="0" w:hanging="420" w:firstLineChars="0"/>
+        <w:jc w:val="both"/>
+        <w:rPr>
+          <w:rFonts w:hint="default" w:ascii="Calibri Light" w:hAnsi="Calibri Light" w:cs="Calibri Light"/>
+          <w:b/>
+          <w:bCs/>
+          <w:i w:val="0"/>
+          <w:iCs w:val="0"/>
+          <w:sz w:val="22"/>
+          <w:szCs w:val="22"/>
+          <w:u w:val="none"/>
+          <w:lang w:val="en-US"/>
+        </w:rPr>
+      </w:pPr>
+      <w:r>
+        <w:rPr>
+          <w:rFonts w:hint="default" w:ascii="Calibri Light" w:hAnsi="Calibri Light" w:cs="Calibri Light"/>
+          <w:b w:val="0"/>
+          <w:bCs w:val="0"/>
+          <w:i w:val="0"/>
+          <w:iCs w:val="0"/>
+          <w:sz w:val="22"/>
+          <w:szCs w:val="22"/>
+          <w:u w:val="none"/>
+          <w:lang w:val="en-US"/>
+        </w:rPr>
+        <w:t>Count Operations to obtain Zeros</w:t>
       </w:r>
       <w:bookmarkStart w:id="0" w:name="_GoBack"/>
       <w:bookmarkEnd w:id="0"/>
+    </w:p>
+    <w:p>
+      <w:pPr>
+        <w:numPr>
+          <w:ilvl w:val="0"/>
+          <w:numId w:val="0"/>
+        </w:numPr>
+        <w:jc w:val="both"/>
+        <w:rPr>
+          <w:rFonts w:hint="default" w:ascii="Calibri Light" w:hAnsi="Calibri Light" w:cs="Calibri Light"/>
+          <w:b/>
+          <w:bCs/>
+          <w:i w:val="0"/>
+          <w:iCs w:val="0"/>
+          <w:sz w:val="22"/>
+          <w:szCs w:val="22"/>
+          <w:u w:val="none"/>
+          <w:lang w:val="en-US"/>
+        </w:rPr>
+      </w:pPr>
+    </w:p>
+    <w:p>
+      <w:pPr>
+        <w:numPr>
+          <w:ilvl w:val="0"/>
+          <w:numId w:val="63"/>
+        </w:numPr>
+        <w:ind w:left="420" w:leftChars="0" w:hanging="420" w:firstLineChars="0"/>
+        <w:jc w:val="both"/>
+        <w:rPr>
+          <w:rFonts w:hint="default" w:ascii="Calibri Light" w:hAnsi="Calibri Light" w:cs="Calibri Light"/>
+          <w:b/>
+          <w:bCs/>
+          <w:i w:val="0"/>
+          <w:iCs w:val="0"/>
+          <w:sz w:val="22"/>
+          <w:szCs w:val="22"/>
+          <w:u w:val="none"/>
+          <w:lang w:val="en-US"/>
+        </w:rPr>
+      </w:pPr>
+      <w:r>
+        <w:rPr>
+          <w:rFonts w:hint="default" w:ascii="Calibri Light" w:hAnsi="Calibri Light" w:cs="Calibri Light"/>
+          <w:b/>
+          <w:bCs/>
+          <w:i w:val="0"/>
+          <w:iCs w:val="0"/>
+          <w:sz w:val="22"/>
+          <w:szCs w:val="22"/>
+          <w:u w:val="none"/>
+          <w:lang w:val="en-US"/>
+        </w:rPr>
+        <w:t>Tech Certifications Course</w:t>
+      </w:r>
     </w:p>
     <w:p>
       <w:pPr>
@@ -14001,6 +14132,26 @@
     </w:lvl>
   </w:abstractNum>
   <w:abstractNum w:abstractNumId="52">
+    <w:nsid w:val="3D3954FB"/>
+    <w:multiLevelType w:val="singleLevel"/>
+    <w:tmpl w:val="3D3954FB"/>
+    <w:lvl w:ilvl="0" w:tentative="0">
+      <w:start w:val="1"/>
+      <w:numFmt w:val="bullet"/>
+      <w:lvlText w:val=""/>
+      <w:lvlJc w:val="left"/>
+      <w:pPr>
+        <w:tabs>
+          <w:tab w:val="left" w:pos="840"/>
+        </w:tabs>
+        <w:ind w:left="840" w:leftChars="0" w:hanging="420" w:firstLineChars="0"/>
+      </w:pPr>
+      <w:rPr>
+        <w:rFonts w:hint="default" w:ascii="Wingdings" w:hAnsi="Wingdings"/>
+      </w:rPr>
+    </w:lvl>
+  </w:abstractNum>
+  <w:abstractNum w:abstractNumId="53">
     <w:nsid w:val="48E52417"/>
     <w:multiLevelType w:val="singleLevel"/>
     <w:tmpl w:val="48E52417"/>
@@ -14020,7 +14171,7 @@
       </w:rPr>
     </w:lvl>
   </w:abstractNum>
-  <w:abstractNum w:abstractNumId="53">
+  <w:abstractNum w:abstractNumId="54">
     <w:nsid w:val="49D0B5E0"/>
     <w:multiLevelType w:val="singleLevel"/>
     <w:tmpl w:val="49D0B5E0"/>
@@ -14040,7 +14191,7 @@
       </w:rPr>
     </w:lvl>
   </w:abstractNum>
-  <w:abstractNum w:abstractNumId="54">
+  <w:abstractNum w:abstractNumId="55">
     <w:nsid w:val="4AF839AD"/>
     <w:multiLevelType w:val="singleLevel"/>
     <w:tmpl w:val="4AF839AD"/>
@@ -14060,7 +14211,7 @@
       </w:rPr>
     </w:lvl>
   </w:abstractNum>
-  <w:abstractNum w:abstractNumId="55">
+  <w:abstractNum w:abstractNumId="56">
     <w:nsid w:val="4B8D2198"/>
     <w:multiLevelType w:val="singleLevel"/>
     <w:tmpl w:val="4B8D2198"/>
@@ -14080,7 +14231,7 @@
       </w:rPr>
     </w:lvl>
   </w:abstractNum>
-  <w:abstractNum w:abstractNumId="56">
+  <w:abstractNum w:abstractNumId="57">
     <w:nsid w:val="4F20F632"/>
     <w:multiLevelType w:val="singleLevel"/>
     <w:tmpl w:val="4F20F632"/>
@@ -14100,7 +14251,7 @@
       </w:rPr>
     </w:lvl>
   </w:abstractNum>
-  <w:abstractNum w:abstractNumId="57">
+  <w:abstractNum w:abstractNumId="58">
     <w:nsid w:val="55395EF5"/>
     <w:multiLevelType w:val="singleLevel"/>
     <w:tmpl w:val="55395EF5"/>
@@ -14120,7 +14271,7 @@
       </w:rPr>
     </w:lvl>
   </w:abstractNum>
-  <w:abstractNum w:abstractNumId="58">
+  <w:abstractNum w:abstractNumId="59">
     <w:nsid w:val="58D6CED7"/>
     <w:multiLevelType w:val="singleLevel"/>
     <w:tmpl w:val="58D6CED7"/>
@@ -14140,7 +14291,7 @@
       </w:rPr>
     </w:lvl>
   </w:abstractNum>
-  <w:abstractNum w:abstractNumId="59">
+  <w:abstractNum w:abstractNumId="60">
     <w:nsid w:val="592A3EE8"/>
     <w:multiLevelType w:val="singleLevel"/>
     <w:tmpl w:val="592A3EE8"/>
@@ -14160,7 +14311,7 @@
       </w:rPr>
     </w:lvl>
   </w:abstractNum>
-  <w:abstractNum w:abstractNumId="60">
+  <w:abstractNum w:abstractNumId="61">
     <w:nsid w:val="593E6B9F"/>
     <w:multiLevelType w:val="singleLevel"/>
     <w:tmpl w:val="593E6B9F"/>
@@ -14180,7 +14331,7 @@
       </w:rPr>
     </w:lvl>
   </w:abstractNum>
-  <w:abstractNum w:abstractNumId="61">
+  <w:abstractNum w:abstractNumId="62">
     <w:nsid w:val="5B00844E"/>
     <w:multiLevelType w:val="multilevel"/>
     <w:tmpl w:val="5B00844E"/>
@@ -14320,7 +14471,7 @@
       </w:rPr>
     </w:lvl>
   </w:abstractNum>
-  <w:abstractNum w:abstractNumId="62">
+  <w:abstractNum w:abstractNumId="63">
     <w:nsid w:val="5D06D790"/>
     <w:multiLevelType w:val="singleLevel"/>
     <w:tmpl w:val="5D06D790"/>
@@ -14340,7 +14491,7 @@
       </w:rPr>
     </w:lvl>
   </w:abstractNum>
-  <w:abstractNum w:abstractNumId="63">
+  <w:abstractNum w:abstractNumId="64">
     <w:nsid w:val="68A72D16"/>
     <w:multiLevelType w:val="singleLevel"/>
     <w:tmpl w:val="68A72D16"/>
@@ -14360,7 +14511,7 @@
       </w:rPr>
     </w:lvl>
   </w:abstractNum>
-  <w:abstractNum w:abstractNumId="64">
+  <w:abstractNum w:abstractNumId="65">
     <w:nsid w:val="68F9E10A"/>
     <w:multiLevelType w:val="singleLevel"/>
     <w:tmpl w:val="68F9E10A"/>
@@ -14374,26 +14525,6 @@
           <w:tab w:val="left" w:pos="840"/>
         </w:tabs>
         <w:ind w:left="840" w:leftChars="0" w:hanging="420" w:firstLineChars="0"/>
-      </w:pPr>
-      <w:rPr>
-        <w:rFonts w:hint="default" w:ascii="Wingdings" w:hAnsi="Wingdings"/>
-      </w:rPr>
-    </w:lvl>
-  </w:abstractNum>
-  <w:abstractNum w:abstractNumId="65">
-    <w:nsid w:val="6A316A24"/>
-    <w:multiLevelType w:val="singleLevel"/>
-    <w:tmpl w:val="6A316A24"/>
-    <w:lvl w:ilvl="0" w:tentative="0">
-      <w:start w:val="1"/>
-      <w:numFmt w:val="bullet"/>
-      <w:lvlText w:val=""/>
-      <w:lvlJc w:val="left"/>
-      <w:pPr>
-        <w:tabs>
-          <w:tab w:val="left" w:pos="420"/>
-        </w:tabs>
-        <w:ind w:left="420" w:leftChars="0" w:hanging="420" w:firstLineChars="0"/>
       </w:pPr>
       <w:rPr>
         <w:rFonts w:hint="default" w:ascii="Wingdings" w:hAnsi="Wingdings"/>
@@ -14634,7 +14765,7 @@
     <w:abstractNumId w:val="18"/>
   </w:num>
   <w:num w:numId="12">
-    <w:abstractNumId w:val="58"/>
+    <w:abstractNumId w:val="59"/>
   </w:num>
   <w:num w:numId="13">
     <w:abstractNumId w:val="5"/>
@@ -14649,13 +14780,13 @@
     <w:abstractNumId w:val="67"/>
   </w:num>
   <w:num w:numId="17">
-    <w:abstractNumId w:val="55"/>
+    <w:abstractNumId w:val="56"/>
   </w:num>
   <w:num w:numId="18">
     <w:abstractNumId w:val="10"/>
   </w:num>
   <w:num w:numId="19">
-    <w:abstractNumId w:val="64"/>
+    <w:abstractNumId w:val="65"/>
   </w:num>
   <w:num w:numId="20">
     <w:abstractNumId w:val="43"/>
@@ -14664,7 +14795,7 @@
     <w:abstractNumId w:val="31"/>
   </w:num>
   <w:num w:numId="22">
-    <w:abstractNumId w:val="52"/>
+    <w:abstractNumId w:val="53"/>
   </w:num>
   <w:num w:numId="23">
     <w:abstractNumId w:val="3"/>
@@ -14688,7 +14819,7 @@
     <w:abstractNumId w:val="38"/>
   </w:num>
   <w:num w:numId="30">
-    <w:abstractNumId w:val="61"/>
+    <w:abstractNumId w:val="62"/>
   </w:num>
   <w:num w:numId="31">
     <w:abstractNumId w:val="2"/>
@@ -14721,7 +14852,7 @@
     <w:abstractNumId w:val="47"/>
   </w:num>
   <w:num w:numId="41">
-    <w:abstractNumId w:val="53"/>
+    <w:abstractNumId w:val="54"/>
   </w:num>
   <w:num w:numId="42">
     <w:abstractNumId w:val="39"/>
@@ -14748,10 +14879,10 @@
     <w:abstractNumId w:val="37"/>
   </w:num>
   <w:num w:numId="50">
-    <w:abstractNumId w:val="57"/>
+    <w:abstractNumId w:val="58"/>
   </w:num>
   <w:num w:numId="51">
-    <w:abstractNumId w:val="62"/>
+    <w:abstractNumId w:val="63"/>
   </w:num>
   <w:num w:numId="52">
     <w:abstractNumId w:val="29"/>
@@ -14760,7 +14891,7 @@
     <w:abstractNumId w:val="11"/>
   </w:num>
   <w:num w:numId="54">
-    <w:abstractNumId w:val="56"/>
+    <w:abstractNumId w:val="57"/>
   </w:num>
   <w:num w:numId="55">
     <w:abstractNumId w:val="14"/>
@@ -14778,7 +14909,7 @@
     <w:abstractNumId w:val="23"/>
   </w:num>
   <w:num w:numId="60">
-    <w:abstractNumId w:val="60"/>
+    <w:abstractNumId w:val="61"/>
   </w:num>
   <w:num w:numId="61">
     <w:abstractNumId w:val="35"/>
@@ -14790,7 +14921,7 @@
     <w:abstractNumId w:val="66"/>
   </w:num>
   <w:num w:numId="64">
-    <w:abstractNumId w:val="63"/>
+    <w:abstractNumId w:val="64"/>
   </w:num>
   <w:num w:numId="65">
     <w:abstractNumId w:val="51"/>
@@ -14799,13 +14930,13 @@
     <w:abstractNumId w:val="25"/>
   </w:num>
   <w:num w:numId="67">
-    <w:abstractNumId w:val="59"/>
+    <w:abstractNumId w:val="60"/>
   </w:num>
   <w:num w:numId="68">
-    <w:abstractNumId w:val="54"/>
+    <w:abstractNumId w:val="55"/>
   </w:num>
   <w:num w:numId="69">
-    <w:abstractNumId w:val="65"/>
+    <w:abstractNumId w:val="52"/>
   </w:num>
   <w:num w:numId="70">
     <w:abstractNumId w:val="7"/>

</xml_diff>

<commit_message>
Add a online GDB Compiler Problems
</commit_message>
<xml_diff>
--- a/sunstone_learning_phase.docx
+++ b/sunstone_learning_phase.docx
@@ -12303,301 +12303,412 @@
         </w:rPr>
         <w:t>Count Operations to obtain Zeros</w:t>
       </w:r>
+    </w:p>
+    <w:p>
+      <w:pPr>
+        <w:numPr>
+          <w:ilvl w:val="0"/>
+          <w:numId w:val="0"/>
+        </w:numPr>
+        <w:jc w:val="both"/>
+        <w:rPr>
+          <w:rFonts w:hint="default" w:ascii="Calibri Light" w:hAnsi="Calibri Light" w:cs="Calibri Light"/>
+          <w:b/>
+          <w:bCs/>
+          <w:i w:val="0"/>
+          <w:iCs w:val="0"/>
+          <w:sz w:val="22"/>
+          <w:szCs w:val="22"/>
+          <w:u w:val="none"/>
+          <w:lang w:val="en-US"/>
+        </w:rPr>
+      </w:pPr>
+    </w:p>
+    <w:p>
+      <w:pPr>
+        <w:numPr>
+          <w:ilvl w:val="0"/>
+          <w:numId w:val="63"/>
+        </w:numPr>
+        <w:ind w:left="420" w:leftChars="0" w:hanging="420" w:firstLineChars="0"/>
+        <w:jc w:val="both"/>
+        <w:rPr>
+          <w:rFonts w:hint="default" w:ascii="Calibri Light" w:hAnsi="Calibri Light" w:cs="Calibri Light"/>
+          <w:b/>
+          <w:bCs/>
+          <w:i w:val="0"/>
+          <w:iCs w:val="0"/>
+          <w:sz w:val="22"/>
+          <w:szCs w:val="22"/>
+          <w:u w:val="none"/>
+          <w:lang w:val="en-US"/>
+        </w:rPr>
+      </w:pPr>
+      <w:r>
+        <w:rPr>
+          <w:rFonts w:hint="default" w:ascii="Calibri Light" w:hAnsi="Calibri Light" w:cs="Calibri Light"/>
+          <w:b/>
+          <w:bCs/>
+          <w:i w:val="0"/>
+          <w:iCs w:val="0"/>
+          <w:sz w:val="22"/>
+          <w:szCs w:val="22"/>
+          <w:u w:val="none"/>
+          <w:lang w:val="en-US"/>
+        </w:rPr>
+        <w:t>Tech Certifications Course</w:t>
+      </w:r>
+    </w:p>
+    <w:p>
+      <w:pPr>
+        <w:numPr>
+          <w:ilvl w:val="0"/>
+          <w:numId w:val="64"/>
+        </w:numPr>
+        <w:ind w:left="840" w:leftChars="0" w:hanging="420" w:firstLineChars="0"/>
+        <w:jc w:val="both"/>
+        <w:rPr>
+          <w:rFonts w:hint="default" w:ascii="Calibri Light" w:hAnsi="Calibri Light" w:cs="Calibri Light"/>
+          <w:b/>
+          <w:bCs/>
+          <w:i w:val="0"/>
+          <w:iCs w:val="0"/>
+          <w:sz w:val="22"/>
+          <w:szCs w:val="22"/>
+          <w:u w:val="none"/>
+          <w:lang w:val="en-US"/>
+        </w:rPr>
+      </w:pPr>
+      <w:r>
+        <w:rPr>
+          <w:rFonts w:hint="default" w:ascii="Calibri Light" w:hAnsi="Calibri Light" w:cs="Calibri Light"/>
+          <w:b w:val="0"/>
+          <w:bCs w:val="0"/>
+          <w:i w:val="0"/>
+          <w:iCs w:val="0"/>
+          <w:sz w:val="22"/>
+          <w:szCs w:val="22"/>
+          <w:u w:val="none"/>
+          <w:lang w:val="en-US"/>
+        </w:rPr>
+        <w:t xml:space="preserve">By using a </w:t>
+      </w:r>
+      <w:r>
+        <w:rPr>
+          <w:rFonts w:hint="default" w:ascii="Calibri Light" w:hAnsi="Calibri Light" w:cs="Calibri Light"/>
+          <w:b/>
+          <w:bCs/>
+          <w:i w:val="0"/>
+          <w:iCs w:val="0"/>
+          <w:sz w:val="22"/>
+          <w:szCs w:val="22"/>
+          <w:u w:val="none"/>
+          <w:lang w:val="en-US"/>
+        </w:rPr>
+        <w:t>Sololearn</w:t>
+      </w:r>
+      <w:r>
+        <w:rPr>
+          <w:rFonts w:hint="default" w:ascii="Calibri Light" w:hAnsi="Calibri Light" w:cs="Calibri Light"/>
+          <w:b w:val="0"/>
+          <w:bCs w:val="0"/>
+          <w:i w:val="0"/>
+          <w:iCs w:val="0"/>
+          <w:sz w:val="22"/>
+          <w:szCs w:val="22"/>
+          <w:u w:val="none"/>
+          <w:lang w:val="en-US"/>
+        </w:rPr>
+        <w:t xml:space="preserve"> platform, I started a Course in MySQL.</w:t>
+      </w:r>
+    </w:p>
+    <w:p>
+      <w:pPr>
+        <w:numPr>
+          <w:ilvl w:val="0"/>
+          <w:numId w:val="70"/>
+        </w:numPr>
+        <w:ind w:left="840" w:leftChars="0" w:hanging="420" w:firstLineChars="0"/>
+        <w:jc w:val="both"/>
+        <w:rPr>
+          <w:rFonts w:hint="default" w:ascii="Calibri Light" w:hAnsi="Calibri Light" w:cs="Calibri Light"/>
+          <w:b w:val="0"/>
+          <w:bCs w:val="0"/>
+          <w:i w:val="0"/>
+          <w:iCs w:val="0"/>
+          <w:sz w:val="22"/>
+          <w:szCs w:val="22"/>
+          <w:u w:val="none"/>
+          <w:lang w:val="en-US"/>
+        </w:rPr>
+      </w:pPr>
+      <w:r>
+        <w:rPr>
+          <w:rFonts w:hint="default" w:ascii="Calibri Light" w:hAnsi="Calibri Light" w:cs="Calibri Light"/>
+          <w:b w:val="0"/>
+          <w:bCs w:val="0"/>
+          <w:i w:val="0"/>
+          <w:iCs w:val="0"/>
+          <w:sz w:val="22"/>
+          <w:szCs w:val="22"/>
+          <w:u w:val="none"/>
+          <w:lang w:val="en-US"/>
+        </w:rPr>
+        <w:t>Limiting Data</w:t>
+      </w:r>
+    </w:p>
+    <w:p>
+      <w:pPr>
+        <w:numPr>
+          <w:ilvl w:val="0"/>
+          <w:numId w:val="70"/>
+        </w:numPr>
+        <w:ind w:left="840" w:leftChars="0" w:hanging="420" w:firstLineChars="0"/>
+        <w:jc w:val="both"/>
+        <w:rPr>
+          <w:rFonts w:hint="default" w:ascii="Calibri Light" w:hAnsi="Calibri Light" w:cs="Calibri Light"/>
+          <w:b w:val="0"/>
+          <w:bCs w:val="0"/>
+          <w:i w:val="0"/>
+          <w:iCs w:val="0"/>
+          <w:sz w:val="22"/>
+          <w:szCs w:val="22"/>
+          <w:u w:val="none"/>
+          <w:lang w:val="en-US"/>
+        </w:rPr>
+      </w:pPr>
+      <w:r>
+        <w:rPr>
+          <w:rFonts w:hint="default" w:ascii="Calibri Light" w:hAnsi="Calibri Light" w:cs="Calibri Light"/>
+          <w:b w:val="0"/>
+          <w:bCs w:val="0"/>
+          <w:i w:val="0"/>
+          <w:iCs w:val="0"/>
+          <w:sz w:val="22"/>
+          <w:szCs w:val="22"/>
+          <w:u w:val="none"/>
+          <w:lang w:val="en-US"/>
+        </w:rPr>
+        <w:t>Concept of Offset</w:t>
+      </w:r>
+    </w:p>
+    <w:p>
+      <w:pPr>
+        <w:numPr>
+          <w:ilvl w:val="0"/>
+          <w:numId w:val="70"/>
+        </w:numPr>
+        <w:ind w:left="840" w:leftChars="0" w:hanging="420" w:firstLineChars="0"/>
+        <w:jc w:val="both"/>
+        <w:rPr>
+          <w:rFonts w:hint="default" w:ascii="Calibri Light" w:hAnsi="Calibri Light" w:cs="Calibri Light"/>
+          <w:b w:val="0"/>
+          <w:bCs w:val="0"/>
+          <w:i w:val="0"/>
+          <w:iCs w:val="0"/>
+          <w:sz w:val="22"/>
+          <w:szCs w:val="22"/>
+          <w:u w:val="none"/>
+          <w:lang w:val="en-US"/>
+        </w:rPr>
+      </w:pPr>
+      <w:r>
+        <w:rPr>
+          <w:rFonts w:hint="default" w:ascii="Calibri Light" w:hAnsi="Calibri Light" w:cs="Calibri Light"/>
+          <w:b w:val="0"/>
+          <w:bCs w:val="0"/>
+          <w:i w:val="0"/>
+          <w:iCs w:val="0"/>
+          <w:sz w:val="22"/>
+          <w:szCs w:val="22"/>
+          <w:u w:val="none"/>
+          <w:lang w:val="en-US"/>
+        </w:rPr>
+        <w:t>Pattern Matching</w:t>
+      </w:r>
+    </w:p>
+    <w:p>
+      <w:pPr>
+        <w:numPr>
+          <w:ilvl w:val="0"/>
+          <w:numId w:val="70"/>
+        </w:numPr>
+        <w:ind w:left="840" w:leftChars="0" w:hanging="420" w:firstLineChars="0"/>
+        <w:jc w:val="both"/>
+        <w:rPr>
+          <w:rFonts w:hint="default" w:ascii="Calibri Light" w:hAnsi="Calibri Light" w:cs="Calibri Light"/>
+          <w:b w:val="0"/>
+          <w:bCs w:val="0"/>
+          <w:i w:val="0"/>
+          <w:iCs w:val="0"/>
+          <w:sz w:val="22"/>
+          <w:szCs w:val="22"/>
+          <w:u w:val="none"/>
+          <w:lang w:val="en-US"/>
+        </w:rPr>
+      </w:pPr>
+      <w:r>
+        <w:rPr>
+          <w:rFonts w:hint="default" w:ascii="Calibri Light" w:hAnsi="Calibri Light" w:cs="Calibri Light"/>
+          <w:b w:val="0"/>
+          <w:bCs w:val="0"/>
+          <w:i w:val="0"/>
+          <w:iCs w:val="0"/>
+          <w:sz w:val="22"/>
+          <w:szCs w:val="22"/>
+          <w:u w:val="none"/>
+          <w:lang w:val="en-US"/>
+        </w:rPr>
+        <w:t>Query techniques</w:t>
+      </w:r>
+    </w:p>
+    <w:p>
+      <w:pPr>
+        <w:numPr>
+          <w:ilvl w:val="0"/>
+          <w:numId w:val="70"/>
+        </w:numPr>
+        <w:ind w:left="840" w:leftChars="0" w:hanging="420" w:firstLineChars="0"/>
+        <w:jc w:val="both"/>
+        <w:rPr>
+          <w:rFonts w:hint="default" w:ascii="Calibri Light" w:hAnsi="Calibri Light" w:cs="Calibri Light"/>
+          <w:b w:val="0"/>
+          <w:bCs w:val="0"/>
+          <w:i w:val="0"/>
+          <w:iCs w:val="0"/>
+          <w:sz w:val="22"/>
+          <w:szCs w:val="22"/>
+          <w:u w:val="none"/>
+          <w:lang w:val="en-US"/>
+        </w:rPr>
+      </w:pPr>
+      <w:r>
+        <w:rPr>
+          <w:rFonts w:hint="default" w:ascii="Calibri Light" w:hAnsi="Calibri Light" w:cs="Calibri Light"/>
+          <w:b w:val="0"/>
+          <w:bCs w:val="0"/>
+          <w:i w:val="0"/>
+          <w:iCs w:val="0"/>
+          <w:sz w:val="22"/>
+          <w:szCs w:val="22"/>
+          <w:u w:val="none"/>
+          <w:lang w:val="en-US"/>
+        </w:rPr>
+        <w:t>Quiz</w:t>
+      </w:r>
+    </w:p>
+    <w:p>
+      <w:pPr>
+        <w:numPr>
+          <w:numId w:val="0"/>
+        </w:numPr>
+        <w:ind w:left="420" w:leftChars="0"/>
+        <w:jc w:val="both"/>
+        <w:rPr>
+          <w:rFonts w:hint="default" w:ascii="Calibri Light" w:hAnsi="Calibri Light" w:cs="Calibri Light"/>
+          <w:b w:val="0"/>
+          <w:bCs w:val="0"/>
+          <w:i w:val="0"/>
+          <w:iCs w:val="0"/>
+          <w:sz w:val="22"/>
+          <w:szCs w:val="22"/>
+          <w:u w:val="none"/>
+          <w:lang w:val="en-US"/>
+        </w:rPr>
+      </w:pPr>
+    </w:p>
+    <w:p>
+      <w:pPr>
+        <w:numPr>
+          <w:ilvl w:val="0"/>
+          <w:numId w:val="71"/>
+        </w:numPr>
+        <w:ind w:left="420" w:leftChars="0" w:hanging="420" w:firstLineChars="0"/>
+        <w:jc w:val="both"/>
+        <w:rPr>
+          <w:rFonts w:hint="default" w:ascii="Calibri Light" w:hAnsi="Calibri Light" w:cs="Calibri Light"/>
+          <w:b/>
+          <w:bCs/>
+          <w:i w:val="0"/>
+          <w:iCs w:val="0"/>
+          <w:sz w:val="22"/>
+          <w:szCs w:val="22"/>
+          <w:u w:val="none"/>
+          <w:lang w:val="en-US"/>
+        </w:rPr>
+      </w:pPr>
+      <w:r>
+        <w:rPr>
+          <w:rFonts w:hint="default" w:ascii="Calibri Light" w:hAnsi="Calibri Light" w:cs="Calibri Light"/>
+          <w:b/>
+          <w:bCs/>
+          <w:i w:val="0"/>
+          <w:iCs w:val="0"/>
+          <w:sz w:val="22"/>
+          <w:szCs w:val="22"/>
+          <w:u w:val="none"/>
+          <w:lang w:val="en-US"/>
+        </w:rPr>
+        <w:t>Solve Questions on Online GDB Compiler</w:t>
+      </w:r>
+    </w:p>
+    <w:p>
+      <w:pPr>
+        <w:numPr>
+          <w:ilvl w:val="0"/>
+          <w:numId w:val="72"/>
+        </w:numPr>
+        <w:ind w:left="840" w:leftChars="0" w:hanging="420" w:firstLineChars="0"/>
+        <w:jc w:val="both"/>
+        <w:rPr>
+          <w:rFonts w:hint="default" w:ascii="Calibri Light" w:hAnsi="Calibri Light" w:cs="Calibri Light"/>
+          <w:b w:val="0"/>
+          <w:bCs w:val="0"/>
+          <w:i w:val="0"/>
+          <w:iCs w:val="0"/>
+          <w:sz w:val="22"/>
+          <w:szCs w:val="22"/>
+          <w:u w:val="none"/>
+          <w:lang w:val="en-US"/>
+        </w:rPr>
+      </w:pPr>
+      <w:r>
+        <w:rPr>
+          <w:rFonts w:hint="default" w:ascii="Calibri Light" w:hAnsi="Calibri Light" w:cs="Calibri Light"/>
+          <w:b w:val="0"/>
+          <w:bCs w:val="0"/>
+          <w:i w:val="0"/>
+          <w:iCs w:val="0"/>
+          <w:sz w:val="22"/>
+          <w:szCs w:val="22"/>
+          <w:u w:val="none"/>
+          <w:lang w:val="en-US"/>
+        </w:rPr>
+        <w:t>Broken a String in K-th size.</w:t>
+      </w:r>
+    </w:p>
+    <w:p>
+      <w:pPr>
+        <w:numPr>
+          <w:ilvl w:val="0"/>
+          <w:numId w:val="72"/>
+        </w:numPr>
+        <w:ind w:left="840" w:leftChars="0" w:hanging="420" w:firstLineChars="0"/>
+        <w:jc w:val="both"/>
+        <w:rPr>
+          <w:rFonts w:hint="default" w:ascii="Calibri Light" w:hAnsi="Calibri Light" w:cs="Calibri Light"/>
+          <w:b w:val="0"/>
+          <w:bCs w:val="0"/>
+          <w:i w:val="0"/>
+          <w:iCs w:val="0"/>
+          <w:sz w:val="22"/>
+          <w:szCs w:val="22"/>
+          <w:u w:val="none"/>
+          <w:lang w:val="en-US"/>
+        </w:rPr>
+      </w:pPr>
       <w:bookmarkStart w:id="0" w:name="_GoBack"/>
       <w:bookmarkEnd w:id="0"/>
-    </w:p>
-    <w:p>
-      <w:pPr>
-        <w:numPr>
-          <w:ilvl w:val="0"/>
-          <w:numId w:val="0"/>
-        </w:numPr>
-        <w:jc w:val="both"/>
-        <w:rPr>
-          <w:rFonts w:hint="default" w:ascii="Calibri Light" w:hAnsi="Calibri Light" w:cs="Calibri Light"/>
-          <w:b/>
-          <w:bCs/>
-          <w:i w:val="0"/>
-          <w:iCs w:val="0"/>
-          <w:sz w:val="22"/>
-          <w:szCs w:val="22"/>
-          <w:u w:val="none"/>
-          <w:lang w:val="en-US"/>
-        </w:rPr>
-      </w:pPr>
-    </w:p>
-    <w:p>
-      <w:pPr>
-        <w:numPr>
-          <w:ilvl w:val="0"/>
-          <w:numId w:val="63"/>
-        </w:numPr>
-        <w:ind w:left="420" w:leftChars="0" w:hanging="420" w:firstLineChars="0"/>
-        <w:jc w:val="both"/>
-        <w:rPr>
-          <w:rFonts w:hint="default" w:ascii="Calibri Light" w:hAnsi="Calibri Light" w:cs="Calibri Light"/>
-          <w:b/>
-          <w:bCs/>
-          <w:i w:val="0"/>
-          <w:iCs w:val="0"/>
-          <w:sz w:val="22"/>
-          <w:szCs w:val="22"/>
-          <w:u w:val="none"/>
-          <w:lang w:val="en-US"/>
-        </w:rPr>
-      </w:pPr>
-      <w:r>
-        <w:rPr>
-          <w:rFonts w:hint="default" w:ascii="Calibri Light" w:hAnsi="Calibri Light" w:cs="Calibri Light"/>
-          <w:b/>
-          <w:bCs/>
-          <w:i w:val="0"/>
-          <w:iCs w:val="0"/>
-          <w:sz w:val="22"/>
-          <w:szCs w:val="22"/>
-          <w:u w:val="none"/>
-          <w:lang w:val="en-US"/>
-        </w:rPr>
-        <w:t>Tech Certifications Course</w:t>
-      </w:r>
-    </w:p>
-    <w:p>
-      <w:pPr>
-        <w:numPr>
-          <w:ilvl w:val="0"/>
-          <w:numId w:val="64"/>
-        </w:numPr>
-        <w:ind w:left="840" w:leftChars="0" w:hanging="420" w:firstLineChars="0"/>
-        <w:jc w:val="both"/>
-        <w:rPr>
-          <w:rFonts w:hint="default" w:ascii="Calibri Light" w:hAnsi="Calibri Light" w:cs="Calibri Light"/>
-          <w:b/>
-          <w:bCs/>
-          <w:i w:val="0"/>
-          <w:iCs w:val="0"/>
-          <w:sz w:val="22"/>
-          <w:szCs w:val="22"/>
-          <w:u w:val="none"/>
-          <w:lang w:val="en-US"/>
-        </w:rPr>
-      </w:pPr>
-      <w:r>
-        <w:rPr>
-          <w:rFonts w:hint="default" w:ascii="Calibri Light" w:hAnsi="Calibri Light" w:cs="Calibri Light"/>
-          <w:b w:val="0"/>
-          <w:bCs w:val="0"/>
-          <w:i w:val="0"/>
-          <w:iCs w:val="0"/>
-          <w:sz w:val="22"/>
-          <w:szCs w:val="22"/>
-          <w:u w:val="none"/>
-          <w:lang w:val="en-US"/>
-        </w:rPr>
-        <w:t xml:space="preserve">By using a </w:t>
-      </w:r>
-      <w:r>
-        <w:rPr>
-          <w:rFonts w:hint="default" w:ascii="Calibri Light" w:hAnsi="Calibri Light" w:cs="Calibri Light"/>
-          <w:b/>
-          <w:bCs/>
-          <w:i w:val="0"/>
-          <w:iCs w:val="0"/>
-          <w:sz w:val="22"/>
-          <w:szCs w:val="22"/>
-          <w:u w:val="none"/>
-          <w:lang w:val="en-US"/>
-        </w:rPr>
-        <w:t>Sololearn</w:t>
-      </w:r>
-      <w:r>
-        <w:rPr>
-          <w:rFonts w:hint="default" w:ascii="Calibri Light" w:hAnsi="Calibri Light" w:cs="Calibri Light"/>
-          <w:b w:val="0"/>
-          <w:bCs w:val="0"/>
-          <w:i w:val="0"/>
-          <w:iCs w:val="0"/>
-          <w:sz w:val="22"/>
-          <w:szCs w:val="22"/>
-          <w:u w:val="none"/>
-          <w:lang w:val="en-US"/>
-        </w:rPr>
-        <w:t xml:space="preserve"> platform, I started a Course in MySQL.</w:t>
-      </w:r>
-    </w:p>
-    <w:p>
-      <w:pPr>
-        <w:numPr>
-          <w:ilvl w:val="0"/>
-          <w:numId w:val="70"/>
-        </w:numPr>
-        <w:ind w:left="840" w:leftChars="0" w:hanging="420" w:firstLineChars="0"/>
-        <w:jc w:val="both"/>
-        <w:rPr>
-          <w:rFonts w:hint="default" w:ascii="Calibri Light" w:hAnsi="Calibri Light" w:cs="Calibri Light"/>
-          <w:b w:val="0"/>
-          <w:bCs w:val="0"/>
-          <w:i w:val="0"/>
-          <w:iCs w:val="0"/>
-          <w:sz w:val="22"/>
-          <w:szCs w:val="22"/>
-          <w:u w:val="none"/>
-          <w:lang w:val="en-US"/>
-        </w:rPr>
-      </w:pPr>
-      <w:r>
-        <w:rPr>
-          <w:rFonts w:hint="default" w:ascii="Calibri Light" w:hAnsi="Calibri Light" w:cs="Calibri Light"/>
-          <w:b w:val="0"/>
-          <w:bCs w:val="0"/>
-          <w:i w:val="0"/>
-          <w:iCs w:val="0"/>
-          <w:sz w:val="22"/>
-          <w:szCs w:val="22"/>
-          <w:u w:val="none"/>
-          <w:lang w:val="en-US"/>
-        </w:rPr>
-        <w:t>Limiting Data</w:t>
-      </w:r>
-    </w:p>
-    <w:p>
-      <w:pPr>
-        <w:numPr>
-          <w:ilvl w:val="0"/>
-          <w:numId w:val="70"/>
-        </w:numPr>
-        <w:ind w:left="840" w:leftChars="0" w:hanging="420" w:firstLineChars="0"/>
-        <w:jc w:val="both"/>
-        <w:rPr>
-          <w:rFonts w:hint="default" w:ascii="Calibri Light" w:hAnsi="Calibri Light" w:cs="Calibri Light"/>
-          <w:b w:val="0"/>
-          <w:bCs w:val="0"/>
-          <w:i w:val="0"/>
-          <w:iCs w:val="0"/>
-          <w:sz w:val="22"/>
-          <w:szCs w:val="22"/>
-          <w:u w:val="none"/>
-          <w:lang w:val="en-US"/>
-        </w:rPr>
-      </w:pPr>
-      <w:r>
-        <w:rPr>
-          <w:rFonts w:hint="default" w:ascii="Calibri Light" w:hAnsi="Calibri Light" w:cs="Calibri Light"/>
-          <w:b w:val="0"/>
-          <w:bCs w:val="0"/>
-          <w:i w:val="0"/>
-          <w:iCs w:val="0"/>
-          <w:sz w:val="22"/>
-          <w:szCs w:val="22"/>
-          <w:u w:val="none"/>
-          <w:lang w:val="en-US"/>
-        </w:rPr>
-        <w:t>Concept of Offset</w:t>
-      </w:r>
-    </w:p>
-    <w:p>
-      <w:pPr>
-        <w:numPr>
-          <w:ilvl w:val="0"/>
-          <w:numId w:val="70"/>
-        </w:numPr>
-        <w:ind w:left="840" w:leftChars="0" w:hanging="420" w:firstLineChars="0"/>
-        <w:jc w:val="both"/>
-        <w:rPr>
-          <w:rFonts w:hint="default" w:ascii="Calibri Light" w:hAnsi="Calibri Light" w:cs="Calibri Light"/>
-          <w:b w:val="0"/>
-          <w:bCs w:val="0"/>
-          <w:i w:val="0"/>
-          <w:iCs w:val="0"/>
-          <w:sz w:val="22"/>
-          <w:szCs w:val="22"/>
-          <w:u w:val="none"/>
-          <w:lang w:val="en-US"/>
-        </w:rPr>
-      </w:pPr>
-      <w:r>
-        <w:rPr>
-          <w:rFonts w:hint="default" w:ascii="Calibri Light" w:hAnsi="Calibri Light" w:cs="Calibri Light"/>
-          <w:b w:val="0"/>
-          <w:bCs w:val="0"/>
-          <w:i w:val="0"/>
-          <w:iCs w:val="0"/>
-          <w:sz w:val="22"/>
-          <w:szCs w:val="22"/>
-          <w:u w:val="none"/>
-          <w:lang w:val="en-US"/>
-        </w:rPr>
-        <w:t>Pattern Matching</w:t>
-      </w:r>
-    </w:p>
-    <w:p>
-      <w:pPr>
-        <w:numPr>
-          <w:ilvl w:val="0"/>
-          <w:numId w:val="70"/>
-        </w:numPr>
-        <w:ind w:left="840" w:leftChars="0" w:hanging="420" w:firstLineChars="0"/>
-        <w:jc w:val="both"/>
-        <w:rPr>
-          <w:rFonts w:hint="default" w:ascii="Calibri Light" w:hAnsi="Calibri Light" w:cs="Calibri Light"/>
-          <w:b w:val="0"/>
-          <w:bCs w:val="0"/>
-          <w:i w:val="0"/>
-          <w:iCs w:val="0"/>
-          <w:sz w:val="22"/>
-          <w:szCs w:val="22"/>
-          <w:u w:val="none"/>
-          <w:lang w:val="en-US"/>
-        </w:rPr>
-      </w:pPr>
-      <w:r>
-        <w:rPr>
-          <w:rFonts w:hint="default" w:ascii="Calibri Light" w:hAnsi="Calibri Light" w:cs="Calibri Light"/>
-          <w:b w:val="0"/>
-          <w:bCs w:val="0"/>
-          <w:i w:val="0"/>
-          <w:iCs w:val="0"/>
-          <w:sz w:val="22"/>
-          <w:szCs w:val="22"/>
-          <w:u w:val="none"/>
-          <w:lang w:val="en-US"/>
-        </w:rPr>
-        <w:t>Query techniques</w:t>
-      </w:r>
-    </w:p>
-    <w:p>
-      <w:pPr>
-        <w:numPr>
-          <w:ilvl w:val="0"/>
-          <w:numId w:val="70"/>
-        </w:numPr>
-        <w:ind w:left="840" w:leftChars="0" w:hanging="420" w:firstLineChars="0"/>
-        <w:jc w:val="both"/>
-        <w:rPr>
-          <w:rFonts w:hint="default" w:ascii="Calibri Light" w:hAnsi="Calibri Light" w:cs="Calibri Light"/>
-          <w:b w:val="0"/>
-          <w:bCs w:val="0"/>
-          <w:i w:val="0"/>
-          <w:iCs w:val="0"/>
-          <w:sz w:val="22"/>
-          <w:szCs w:val="22"/>
-          <w:u w:val="none"/>
-          <w:lang w:val="en-US"/>
-        </w:rPr>
-      </w:pPr>
-      <w:r>
-        <w:rPr>
-          <w:rFonts w:hint="default" w:ascii="Calibri Light" w:hAnsi="Calibri Light" w:cs="Calibri Light"/>
-          <w:b w:val="0"/>
-          <w:bCs w:val="0"/>
-          <w:i w:val="0"/>
-          <w:iCs w:val="0"/>
-          <w:sz w:val="22"/>
-          <w:szCs w:val="22"/>
-          <w:u w:val="none"/>
-          <w:lang w:val="en-US"/>
-        </w:rPr>
-        <w:t>Quiz</w:t>
-      </w:r>
     </w:p>
     <w:sectPr>
       <w:pgSz w:w="11906" w:h="16838"/>
@@ -12932,6 +13043,26 @@
     </w:lvl>
   </w:abstractNum>
   <w:abstractNum w:abstractNumId="16">
+    <w:nsid w:val="BA79596A"/>
+    <w:multiLevelType w:val="singleLevel"/>
+    <w:tmpl w:val="BA79596A"/>
+    <w:lvl w:ilvl="0" w:tentative="0">
+      <w:start w:val="1"/>
+      <w:numFmt w:val="bullet"/>
+      <w:lvlText w:val=""/>
+      <w:lvlJc w:val="left"/>
+      <w:pPr>
+        <w:tabs>
+          <w:tab w:val="left" w:pos="420"/>
+        </w:tabs>
+        <w:ind w:left="420" w:leftChars="0" w:hanging="420" w:firstLineChars="0"/>
+      </w:pPr>
+      <w:rPr>
+        <w:rFonts w:hint="default" w:ascii="Wingdings" w:hAnsi="Wingdings"/>
+      </w:rPr>
+    </w:lvl>
+  </w:abstractNum>
+  <w:abstractNum w:abstractNumId="17">
     <w:nsid w:val="BDC6145A"/>
     <w:multiLevelType w:val="singleLevel"/>
     <w:tmpl w:val="BDC6145A"/>
@@ -12951,7 +13082,7 @@
       </w:rPr>
     </w:lvl>
   </w:abstractNum>
-  <w:abstractNum w:abstractNumId="17">
+  <w:abstractNum w:abstractNumId="18">
     <w:nsid w:val="BE1ACD13"/>
     <w:multiLevelType w:val="singleLevel"/>
     <w:tmpl w:val="BE1ACD13"/>
@@ -12971,7 +13102,7 @@
       </w:rPr>
     </w:lvl>
   </w:abstractNum>
-  <w:abstractNum w:abstractNumId="18">
+  <w:abstractNum w:abstractNumId="19">
     <w:nsid w:val="C3756651"/>
     <w:multiLevelType w:val="singleLevel"/>
     <w:tmpl w:val="C3756651"/>
@@ -12991,7 +13122,7 @@
       </w:rPr>
     </w:lvl>
   </w:abstractNum>
-  <w:abstractNum w:abstractNumId="19">
+  <w:abstractNum w:abstractNumId="20">
     <w:nsid w:val="C3DF48A4"/>
     <w:multiLevelType w:val="singleLevel"/>
     <w:tmpl w:val="C3DF48A4"/>
@@ -13011,7 +13142,7 @@
       </w:rPr>
     </w:lvl>
   </w:abstractNum>
-  <w:abstractNum w:abstractNumId="20">
+  <w:abstractNum w:abstractNumId="21">
     <w:nsid w:val="C9B16958"/>
     <w:multiLevelType w:val="singleLevel"/>
     <w:tmpl w:val="C9B16958"/>
@@ -13031,7 +13162,7 @@
       </w:rPr>
     </w:lvl>
   </w:abstractNum>
-  <w:abstractNum w:abstractNumId="21">
+  <w:abstractNum w:abstractNumId="22">
     <w:nsid w:val="C9CFE753"/>
     <w:multiLevelType w:val="singleLevel"/>
     <w:tmpl w:val="C9CFE753"/>
@@ -13051,7 +13182,7 @@
       </w:rPr>
     </w:lvl>
   </w:abstractNum>
-  <w:abstractNum w:abstractNumId="22">
+  <w:abstractNum w:abstractNumId="23">
     <w:nsid w:val="C9FACB4C"/>
     <w:multiLevelType w:val="singleLevel"/>
     <w:tmpl w:val="C9FACB4C"/>
@@ -13071,7 +13202,7 @@
       </w:rPr>
     </w:lvl>
   </w:abstractNum>
-  <w:abstractNum w:abstractNumId="23">
+  <w:abstractNum w:abstractNumId="24">
     <w:nsid w:val="CDA5ECBE"/>
     <w:multiLevelType w:val="singleLevel"/>
     <w:tmpl w:val="CDA5ECBE"/>
@@ -13091,7 +13222,7 @@
       </w:rPr>
     </w:lvl>
   </w:abstractNum>
-  <w:abstractNum w:abstractNumId="24">
+  <w:abstractNum w:abstractNumId="25">
     <w:nsid w:val="D3E02EFA"/>
     <w:multiLevelType w:val="singleLevel"/>
     <w:tmpl w:val="D3E02EFA"/>
@@ -13111,7 +13242,7 @@
       </w:rPr>
     </w:lvl>
   </w:abstractNum>
-  <w:abstractNum w:abstractNumId="25">
+  <w:abstractNum w:abstractNumId="26">
     <w:nsid w:val="D3F6DBD1"/>
     <w:multiLevelType w:val="singleLevel"/>
     <w:tmpl w:val="D3F6DBD1"/>
@@ -13131,7 +13262,7 @@
       </w:rPr>
     </w:lvl>
   </w:abstractNum>
-  <w:abstractNum w:abstractNumId="26">
+  <w:abstractNum w:abstractNumId="27">
     <w:nsid w:val="DD520EE6"/>
     <w:multiLevelType w:val="singleLevel"/>
     <w:tmpl w:val="DD520EE6"/>
@@ -13151,7 +13282,7 @@
       </w:rPr>
     </w:lvl>
   </w:abstractNum>
-  <w:abstractNum w:abstractNumId="27">
+  <w:abstractNum w:abstractNumId="28">
     <w:nsid w:val="E0AE1CC9"/>
     <w:multiLevelType w:val="singleLevel"/>
     <w:tmpl w:val="E0AE1CC9"/>
@@ -13171,7 +13302,7 @@
       </w:rPr>
     </w:lvl>
   </w:abstractNum>
-  <w:abstractNum w:abstractNumId="28">
+  <w:abstractNum w:abstractNumId="29">
     <w:nsid w:val="E28D5380"/>
     <w:multiLevelType w:val="singleLevel"/>
     <w:tmpl w:val="E28D5380"/>
@@ -13191,7 +13322,7 @@
       </w:rPr>
     </w:lvl>
   </w:abstractNum>
-  <w:abstractNum w:abstractNumId="29">
+  <w:abstractNum w:abstractNumId="30">
     <w:nsid w:val="E351B63E"/>
     <w:multiLevelType w:val="singleLevel"/>
     <w:tmpl w:val="E351B63E"/>
@@ -13211,7 +13342,7 @@
       </w:rPr>
     </w:lvl>
   </w:abstractNum>
-  <w:abstractNum w:abstractNumId="30">
+  <w:abstractNum w:abstractNumId="31">
     <w:nsid w:val="EBC73AD0"/>
     <w:multiLevelType w:val="singleLevel"/>
     <w:tmpl w:val="EBC73AD0"/>
@@ -13231,7 +13362,27 @@
       </w:rPr>
     </w:lvl>
   </w:abstractNum>
-  <w:abstractNum w:abstractNumId="31">
+  <w:abstractNum w:abstractNumId="32">
+    <w:nsid w:val="EF0D99E6"/>
+    <w:multiLevelType w:val="singleLevel"/>
+    <w:tmpl w:val="EF0D99E6"/>
+    <w:lvl w:ilvl="0" w:tentative="0">
+      <w:start w:val="1"/>
+      <w:numFmt w:val="bullet"/>
+      <w:lvlText w:val=""/>
+      <w:lvlJc w:val="left"/>
+      <w:pPr>
+        <w:tabs>
+          <w:tab w:val="left" w:pos="840"/>
+        </w:tabs>
+        <w:ind w:left="840" w:leftChars="0" w:hanging="420" w:firstLineChars="0"/>
+      </w:pPr>
+      <w:rPr>
+        <w:rFonts w:hint="default" w:ascii="Wingdings" w:hAnsi="Wingdings"/>
+      </w:rPr>
+    </w:lvl>
+  </w:abstractNum>
+  <w:abstractNum w:abstractNumId="33">
     <w:nsid w:val="F3C01A03"/>
     <w:multiLevelType w:val="multilevel"/>
     <w:tmpl w:val="F3C01A03"/>
@@ -13371,7 +13522,7 @@
       </w:rPr>
     </w:lvl>
   </w:abstractNum>
-  <w:abstractNum w:abstractNumId="32">
+  <w:abstractNum w:abstractNumId="34">
     <w:nsid w:val="FD6F874A"/>
     <w:multiLevelType w:val="singleLevel"/>
     <w:tmpl w:val="FD6F874A"/>
@@ -13391,7 +13542,7 @@
       </w:rPr>
     </w:lvl>
   </w:abstractNum>
-  <w:abstractNum w:abstractNumId="33">
+  <w:abstractNum w:abstractNumId="35">
     <w:nsid w:val="FDB0F11F"/>
     <w:multiLevelType w:val="singleLevel"/>
     <w:tmpl w:val="FDB0F11F"/>
@@ -13411,7 +13562,7 @@
       </w:rPr>
     </w:lvl>
   </w:abstractNum>
-  <w:abstractNum w:abstractNumId="34">
+  <w:abstractNum w:abstractNumId="36">
     <w:nsid w:val="FFDEDACD"/>
     <w:multiLevelType w:val="singleLevel"/>
     <w:tmpl w:val="FFDEDACD"/>
@@ -13431,7 +13582,7 @@
       </w:rPr>
     </w:lvl>
   </w:abstractNum>
-  <w:abstractNum w:abstractNumId="35">
+  <w:abstractNum w:abstractNumId="37">
     <w:nsid w:val="011CFA09"/>
     <w:multiLevelType w:val="multilevel"/>
     <w:tmpl w:val="011CFA09"/>
@@ -13571,7 +13722,7 @@
       </w:rPr>
     </w:lvl>
   </w:abstractNum>
-  <w:abstractNum w:abstractNumId="36">
+  <w:abstractNum w:abstractNumId="38">
     <w:nsid w:val="0584A36A"/>
     <w:multiLevelType w:val="multilevel"/>
     <w:tmpl w:val="0584A36A"/>
@@ -13711,7 +13862,7 @@
       </w:rPr>
     </w:lvl>
   </w:abstractNum>
-  <w:abstractNum w:abstractNumId="37">
+  <w:abstractNum w:abstractNumId="39">
     <w:nsid w:val="086BC214"/>
     <w:multiLevelType w:val="singleLevel"/>
     <w:tmpl w:val="086BC214"/>
@@ -13731,7 +13882,7 @@
       </w:rPr>
     </w:lvl>
   </w:abstractNum>
-  <w:abstractNum w:abstractNumId="38">
+  <w:abstractNum w:abstractNumId="40">
     <w:nsid w:val="09BDFF38"/>
     <w:multiLevelType w:val="singleLevel"/>
     <w:tmpl w:val="09BDFF38"/>
@@ -13751,7 +13902,7 @@
       </w:rPr>
     </w:lvl>
   </w:abstractNum>
-  <w:abstractNum w:abstractNumId="39">
+  <w:abstractNum w:abstractNumId="41">
     <w:nsid w:val="105A55C4"/>
     <w:multiLevelType w:val="singleLevel"/>
     <w:tmpl w:val="105A55C4"/>
@@ -13771,7 +13922,7 @@
       </w:rPr>
     </w:lvl>
   </w:abstractNum>
-  <w:abstractNum w:abstractNumId="40">
+  <w:abstractNum w:abstractNumId="42">
     <w:nsid w:val="116D59C5"/>
     <w:multiLevelType w:val="singleLevel"/>
     <w:tmpl w:val="116D59C5"/>
@@ -13791,7 +13942,7 @@
       </w:rPr>
     </w:lvl>
   </w:abstractNum>
-  <w:abstractNum w:abstractNumId="41">
+  <w:abstractNum w:abstractNumId="43">
     <w:nsid w:val="12F0BA7F"/>
     <w:multiLevelType w:val="singleLevel"/>
     <w:tmpl w:val="12F0BA7F"/>
@@ -13811,7 +13962,7 @@
       </w:rPr>
     </w:lvl>
   </w:abstractNum>
-  <w:abstractNum w:abstractNumId="42">
+  <w:abstractNum w:abstractNumId="44">
     <w:nsid w:val="1343E825"/>
     <w:multiLevelType w:val="singleLevel"/>
     <w:tmpl w:val="1343E825"/>
@@ -13831,7 +13982,7 @@
       </w:rPr>
     </w:lvl>
   </w:abstractNum>
-  <w:abstractNum w:abstractNumId="43">
+  <w:abstractNum w:abstractNumId="45">
     <w:nsid w:val="14865D15"/>
     <w:multiLevelType w:val="singleLevel"/>
     <w:tmpl w:val="14865D15"/>
@@ -13851,7 +14002,7 @@
       </w:rPr>
     </w:lvl>
   </w:abstractNum>
-  <w:abstractNum w:abstractNumId="44">
+  <w:abstractNum w:abstractNumId="46">
     <w:nsid w:val="1A4A2DAB"/>
     <w:multiLevelType w:val="multilevel"/>
     <w:tmpl w:val="1A4A2DAB"/>
@@ -13991,7 +14142,7 @@
       </w:rPr>
     </w:lvl>
   </w:abstractNum>
-  <w:abstractNum w:abstractNumId="45">
+  <w:abstractNum w:abstractNumId="47">
     <w:nsid w:val="1E75A835"/>
     <w:multiLevelType w:val="singleLevel"/>
     <w:tmpl w:val="1E75A835"/>
@@ -14011,7 +14162,7 @@
       </w:rPr>
     </w:lvl>
   </w:abstractNum>
-  <w:abstractNum w:abstractNumId="46">
+  <w:abstractNum w:abstractNumId="48">
     <w:nsid w:val="25592F41"/>
     <w:multiLevelType w:val="singleLevel"/>
     <w:tmpl w:val="25592F41"/>
@@ -14031,7 +14182,7 @@
       </w:rPr>
     </w:lvl>
   </w:abstractNum>
-  <w:abstractNum w:abstractNumId="47">
+  <w:abstractNum w:abstractNumId="49">
     <w:nsid w:val="260718A6"/>
     <w:multiLevelType w:val="singleLevel"/>
     <w:tmpl w:val="260718A6"/>
@@ -14051,7 +14202,7 @@
       </w:rPr>
     </w:lvl>
   </w:abstractNum>
-  <w:abstractNum w:abstractNumId="48">
+  <w:abstractNum w:abstractNumId="50">
     <w:nsid w:val="34C1CBC6"/>
     <w:multiLevelType w:val="singleLevel"/>
     <w:tmpl w:val="34C1CBC6"/>
@@ -14071,7 +14222,7 @@
       </w:rPr>
     </w:lvl>
   </w:abstractNum>
-  <w:abstractNum w:abstractNumId="49">
+  <w:abstractNum w:abstractNumId="51">
     <w:nsid w:val="3512BC42"/>
     <w:multiLevelType w:val="singleLevel"/>
     <w:tmpl w:val="3512BC42"/>
@@ -14091,7 +14242,7 @@
       </w:rPr>
     </w:lvl>
   </w:abstractNum>
-  <w:abstractNum w:abstractNumId="50">
+  <w:abstractNum w:abstractNumId="52">
     <w:nsid w:val="36664CAB"/>
     <w:multiLevelType w:val="singleLevel"/>
     <w:tmpl w:val="36664CAB"/>
@@ -14111,7 +14262,7 @@
       </w:rPr>
     </w:lvl>
   </w:abstractNum>
-  <w:abstractNum w:abstractNumId="51">
+  <w:abstractNum w:abstractNumId="53">
     <w:nsid w:val="38822A0C"/>
     <w:multiLevelType w:val="singleLevel"/>
     <w:tmpl w:val="38822A0C"/>
@@ -14131,7 +14282,7 @@
       </w:rPr>
     </w:lvl>
   </w:abstractNum>
-  <w:abstractNum w:abstractNumId="52">
+  <w:abstractNum w:abstractNumId="54">
     <w:nsid w:val="3D3954FB"/>
     <w:multiLevelType w:val="singleLevel"/>
     <w:tmpl w:val="3D3954FB"/>
@@ -14151,7 +14302,7 @@
       </w:rPr>
     </w:lvl>
   </w:abstractNum>
-  <w:abstractNum w:abstractNumId="53">
+  <w:abstractNum w:abstractNumId="55">
     <w:nsid w:val="48E52417"/>
     <w:multiLevelType w:val="singleLevel"/>
     <w:tmpl w:val="48E52417"/>
@@ -14171,7 +14322,7 @@
       </w:rPr>
     </w:lvl>
   </w:abstractNum>
-  <w:abstractNum w:abstractNumId="54">
+  <w:abstractNum w:abstractNumId="56">
     <w:nsid w:val="49D0B5E0"/>
     <w:multiLevelType w:val="singleLevel"/>
     <w:tmpl w:val="49D0B5E0"/>
@@ -14191,7 +14342,7 @@
       </w:rPr>
     </w:lvl>
   </w:abstractNum>
-  <w:abstractNum w:abstractNumId="55">
+  <w:abstractNum w:abstractNumId="57">
     <w:nsid w:val="4AF839AD"/>
     <w:multiLevelType w:val="singleLevel"/>
     <w:tmpl w:val="4AF839AD"/>
@@ -14211,7 +14362,7 @@
       </w:rPr>
     </w:lvl>
   </w:abstractNum>
-  <w:abstractNum w:abstractNumId="56">
+  <w:abstractNum w:abstractNumId="58">
     <w:nsid w:val="4B8D2198"/>
     <w:multiLevelType w:val="singleLevel"/>
     <w:tmpl w:val="4B8D2198"/>
@@ -14231,7 +14382,7 @@
       </w:rPr>
     </w:lvl>
   </w:abstractNum>
-  <w:abstractNum w:abstractNumId="57">
+  <w:abstractNum w:abstractNumId="59">
     <w:nsid w:val="4F20F632"/>
     <w:multiLevelType w:val="singleLevel"/>
     <w:tmpl w:val="4F20F632"/>
@@ -14251,7 +14402,7 @@
       </w:rPr>
     </w:lvl>
   </w:abstractNum>
-  <w:abstractNum w:abstractNumId="58">
+  <w:abstractNum w:abstractNumId="60">
     <w:nsid w:val="55395EF5"/>
     <w:multiLevelType w:val="singleLevel"/>
     <w:tmpl w:val="55395EF5"/>
@@ -14271,7 +14422,7 @@
       </w:rPr>
     </w:lvl>
   </w:abstractNum>
-  <w:abstractNum w:abstractNumId="59">
+  <w:abstractNum w:abstractNumId="61">
     <w:nsid w:val="58D6CED7"/>
     <w:multiLevelType w:val="singleLevel"/>
     <w:tmpl w:val="58D6CED7"/>
@@ -14291,7 +14442,7 @@
       </w:rPr>
     </w:lvl>
   </w:abstractNum>
-  <w:abstractNum w:abstractNumId="60">
+  <w:abstractNum w:abstractNumId="62">
     <w:nsid w:val="592A3EE8"/>
     <w:multiLevelType w:val="singleLevel"/>
     <w:tmpl w:val="592A3EE8"/>
@@ -14311,7 +14462,7 @@
       </w:rPr>
     </w:lvl>
   </w:abstractNum>
-  <w:abstractNum w:abstractNumId="61">
+  <w:abstractNum w:abstractNumId="63">
     <w:nsid w:val="593E6B9F"/>
     <w:multiLevelType w:val="singleLevel"/>
     <w:tmpl w:val="593E6B9F"/>
@@ -14331,7 +14482,7 @@
       </w:rPr>
     </w:lvl>
   </w:abstractNum>
-  <w:abstractNum w:abstractNumId="62">
+  <w:abstractNum w:abstractNumId="64">
     <w:nsid w:val="5B00844E"/>
     <w:multiLevelType w:val="multilevel"/>
     <w:tmpl w:val="5B00844E"/>
@@ -14471,7 +14622,7 @@
       </w:rPr>
     </w:lvl>
   </w:abstractNum>
-  <w:abstractNum w:abstractNumId="63">
+  <w:abstractNum w:abstractNumId="65">
     <w:nsid w:val="5D06D790"/>
     <w:multiLevelType w:val="singleLevel"/>
     <w:tmpl w:val="5D06D790"/>
@@ -14491,7 +14642,7 @@
       </w:rPr>
     </w:lvl>
   </w:abstractNum>
-  <w:abstractNum w:abstractNumId="64">
+  <w:abstractNum w:abstractNumId="66">
     <w:nsid w:val="68A72D16"/>
     <w:multiLevelType w:val="singleLevel"/>
     <w:tmpl w:val="68A72D16"/>
@@ -14511,7 +14662,7 @@
       </w:rPr>
     </w:lvl>
   </w:abstractNum>
-  <w:abstractNum w:abstractNumId="65">
+  <w:abstractNum w:abstractNumId="67">
     <w:nsid w:val="68F9E10A"/>
     <w:multiLevelType w:val="singleLevel"/>
     <w:tmpl w:val="68F9E10A"/>
@@ -14531,7 +14682,7 @@
       </w:rPr>
     </w:lvl>
   </w:abstractNum>
-  <w:abstractNum w:abstractNumId="66">
+  <w:abstractNum w:abstractNumId="68">
     <w:nsid w:val="6FFF171E"/>
     <w:multiLevelType w:val="singleLevel"/>
     <w:tmpl w:val="6FFF171E"/>
@@ -14551,7 +14702,7 @@
       </w:rPr>
     </w:lvl>
   </w:abstractNum>
-  <w:abstractNum w:abstractNumId="67">
+  <w:abstractNum w:abstractNumId="69">
     <w:nsid w:val="72D3A00B"/>
     <w:multiLevelType w:val="multilevel"/>
     <w:tmpl w:val="72D3A00B"/>
@@ -14691,7 +14842,7 @@
       </w:rPr>
     </w:lvl>
   </w:abstractNum>
-  <w:abstractNum w:abstractNumId="68">
+  <w:abstractNum w:abstractNumId="70">
     <w:nsid w:val="7A85ECBE"/>
     <w:multiLevelType w:val="singleLevel"/>
     <w:tmpl w:val="7A85ECBE"/>
@@ -14711,7 +14862,7 @@
       </w:rPr>
     </w:lvl>
   </w:abstractNum>
-  <w:abstractNum w:abstractNumId="69">
+  <w:abstractNum w:abstractNumId="71">
     <w:nsid w:val="7DF23EFC"/>
     <w:multiLevelType w:val="singleLevel"/>
     <w:tmpl w:val="7DF23EFC"/>
@@ -14735,106 +14886,106 @@
     <w:abstractNumId w:val="12"/>
   </w:num>
   <w:num w:numId="2">
-    <w:abstractNumId w:val="28"/>
+    <w:abstractNumId w:val="29"/>
   </w:num>
   <w:num w:numId="3">
+    <w:abstractNumId w:val="21"/>
+  </w:num>
+  <w:num w:numId="4">
     <w:abstractNumId w:val="20"/>
   </w:num>
-  <w:num w:numId="4">
-    <w:abstractNumId w:val="19"/>
-  </w:num>
   <w:num w:numId="5">
-    <w:abstractNumId w:val="69"/>
+    <w:abstractNumId w:val="71"/>
   </w:num>
   <w:num w:numId="6">
     <w:abstractNumId w:val="15"/>
   </w:num>
   <w:num w:numId="7">
-    <w:abstractNumId w:val="48"/>
+    <w:abstractNumId w:val="50"/>
   </w:num>
   <w:num w:numId="8">
-    <w:abstractNumId w:val="40"/>
+    <w:abstractNumId w:val="42"/>
   </w:num>
   <w:num w:numId="9">
-    <w:abstractNumId w:val="26"/>
+    <w:abstractNumId w:val="27"/>
   </w:num>
   <w:num w:numId="10">
-    <w:abstractNumId w:val="24"/>
+    <w:abstractNumId w:val="25"/>
   </w:num>
   <w:num w:numId="11">
-    <w:abstractNumId w:val="18"/>
+    <w:abstractNumId w:val="19"/>
   </w:num>
   <w:num w:numId="12">
-    <w:abstractNumId w:val="59"/>
+    <w:abstractNumId w:val="61"/>
   </w:num>
   <w:num w:numId="13">
     <w:abstractNumId w:val="5"/>
   </w:num>
   <w:num w:numId="14">
-    <w:abstractNumId w:val="17"/>
+    <w:abstractNumId w:val="18"/>
   </w:num>
   <w:num w:numId="15">
-    <w:abstractNumId w:val="45"/>
+    <w:abstractNumId w:val="47"/>
   </w:num>
   <w:num w:numId="16">
-    <w:abstractNumId w:val="67"/>
+    <w:abstractNumId w:val="69"/>
   </w:num>
   <w:num w:numId="17">
-    <w:abstractNumId w:val="56"/>
+    <w:abstractNumId w:val="58"/>
   </w:num>
   <w:num w:numId="18">
     <w:abstractNumId w:val="10"/>
   </w:num>
   <w:num w:numId="19">
-    <w:abstractNumId w:val="65"/>
+    <w:abstractNumId w:val="67"/>
   </w:num>
   <w:num w:numId="20">
-    <w:abstractNumId w:val="43"/>
+    <w:abstractNumId w:val="45"/>
   </w:num>
   <w:num w:numId="21">
-    <w:abstractNumId w:val="31"/>
+    <w:abstractNumId w:val="33"/>
   </w:num>
   <w:num w:numId="22">
-    <w:abstractNumId w:val="53"/>
+    <w:abstractNumId w:val="55"/>
   </w:num>
   <w:num w:numId="23">
     <w:abstractNumId w:val="3"/>
   </w:num>
   <w:num w:numId="24">
+    <w:abstractNumId w:val="23"/>
+  </w:num>
+  <w:num w:numId="25">
     <w:abstractNumId w:val="22"/>
   </w:num>
-  <w:num w:numId="25">
-    <w:abstractNumId w:val="21"/>
-  </w:num>
   <w:num w:numId="26">
-    <w:abstractNumId w:val="30"/>
+    <w:abstractNumId w:val="31"/>
   </w:num>
   <w:num w:numId="27">
-    <w:abstractNumId w:val="44"/>
+    <w:abstractNumId w:val="46"/>
   </w:num>
   <w:num w:numId="28">
-    <w:abstractNumId w:val="46"/>
+    <w:abstractNumId w:val="48"/>
   </w:num>
   <w:num w:numId="29">
-    <w:abstractNumId w:val="38"/>
+    <w:abstractNumId w:val="40"/>
   </w:num>
   <w:num w:numId="30">
-    <w:abstractNumId w:val="62"/>
+    <w:abstractNumId w:val="64"/>
   </w:num>
   <w:num w:numId="31">
     <w:abstractNumId w:val="2"/>
   </w:num>
   <w:num w:numId="32">
-    <w:abstractNumId w:val="34"/>
+    <w:abstractNumId w:val="36"/>
   </w:num>
   <w:num w:numId="33">
-    <w:abstractNumId w:val="33"/>
+    <w:abstractNumId w:val="35"/>
   </w:num>
   <w:num w:numId="34">
-    <w:abstractNumId w:val="36"/>
+    <w:abstractNumId w:val="38"/>
   </w:num>
   <w:num w:numId="35">
-    <w:abstractNumId w:val="42"/>
+    <w:abstractNumId w:val="44"/>
   </w:num>
   <w:num w:numId="36">
     <w:abstractNumId w:val="9"/>
@@ -14846,22 +14997,22 @@
     <w:abstractNumId w:val="4"/>
   </w:num>
   <w:num w:numId="39">
-    <w:abstractNumId w:val="32"/>
+    <w:abstractNumId w:val="34"/>
   </w:num>
   <w:num w:numId="40">
-    <w:abstractNumId w:val="47"/>
+    <w:abstractNumId w:val="49"/>
   </w:num>
   <w:num w:numId="41">
-    <w:abstractNumId w:val="54"/>
+    <w:abstractNumId w:val="56"/>
   </w:num>
   <w:num w:numId="42">
-    <w:abstractNumId w:val="39"/>
+    <w:abstractNumId w:val="41"/>
   </w:num>
   <w:num w:numId="43">
     <w:abstractNumId w:val="13"/>
   </w:num>
   <w:num w:numId="44">
-    <w:abstractNumId w:val="41"/>
+    <w:abstractNumId w:val="43"/>
   </w:num>
   <w:num w:numId="45">
     <w:abstractNumId w:val="8"/>
@@ -14870,76 +15021,82 @@
     <w:abstractNumId w:val="6"/>
   </w:num>
   <w:num w:numId="47">
-    <w:abstractNumId w:val="27"/>
+    <w:abstractNumId w:val="28"/>
   </w:num>
   <w:num w:numId="48">
     <w:abstractNumId w:val="0"/>
   </w:num>
   <w:num w:numId="49">
-    <w:abstractNumId w:val="37"/>
+    <w:abstractNumId w:val="39"/>
   </w:num>
   <w:num w:numId="50">
-    <w:abstractNumId w:val="58"/>
+    <w:abstractNumId w:val="60"/>
   </w:num>
   <w:num w:numId="51">
-    <w:abstractNumId w:val="63"/>
+    <w:abstractNumId w:val="65"/>
   </w:num>
   <w:num w:numId="52">
-    <w:abstractNumId w:val="29"/>
+    <w:abstractNumId w:val="30"/>
   </w:num>
   <w:num w:numId="53">
     <w:abstractNumId w:val="11"/>
   </w:num>
   <w:num w:numId="54">
-    <w:abstractNumId w:val="57"/>
+    <w:abstractNumId w:val="59"/>
   </w:num>
   <w:num w:numId="55">
     <w:abstractNumId w:val="14"/>
   </w:num>
   <w:num w:numId="56">
-    <w:abstractNumId w:val="49"/>
+    <w:abstractNumId w:val="51"/>
   </w:num>
   <w:num w:numId="57">
-    <w:abstractNumId w:val="50"/>
+    <w:abstractNumId w:val="52"/>
   </w:num>
   <w:num w:numId="58">
+    <w:abstractNumId w:val="70"/>
+  </w:num>
+  <w:num w:numId="59">
+    <w:abstractNumId w:val="24"/>
+  </w:num>
+  <w:num w:numId="60">
+    <w:abstractNumId w:val="63"/>
+  </w:num>
+  <w:num w:numId="61">
+    <w:abstractNumId w:val="37"/>
+  </w:num>
+  <w:num w:numId="62">
+    <w:abstractNumId w:val="17"/>
+  </w:num>
+  <w:num w:numId="63">
     <w:abstractNumId w:val="68"/>
   </w:num>
-  <w:num w:numId="59">
-    <w:abstractNumId w:val="23"/>
-  </w:num>
-  <w:num w:numId="60">
-    <w:abstractNumId w:val="61"/>
-  </w:num>
-  <w:num w:numId="61">
-    <w:abstractNumId w:val="35"/>
-  </w:num>
-  <w:num w:numId="62">
-    <w:abstractNumId w:val="16"/>
-  </w:num>
-  <w:num w:numId="63">
+  <w:num w:numId="64">
     <w:abstractNumId w:val="66"/>
   </w:num>
-  <w:num w:numId="64">
-    <w:abstractNumId w:val="64"/>
-  </w:num>
   <w:num w:numId="65">
-    <w:abstractNumId w:val="51"/>
+    <w:abstractNumId w:val="53"/>
   </w:num>
   <w:num w:numId="66">
-    <w:abstractNumId w:val="25"/>
+    <w:abstractNumId w:val="26"/>
   </w:num>
   <w:num w:numId="67">
-    <w:abstractNumId w:val="60"/>
+    <w:abstractNumId w:val="62"/>
   </w:num>
   <w:num w:numId="68">
-    <w:abstractNumId w:val="55"/>
+    <w:abstractNumId w:val="57"/>
   </w:num>
   <w:num w:numId="69">
-    <w:abstractNumId w:val="52"/>
+    <w:abstractNumId w:val="54"/>
   </w:num>
   <w:num w:numId="70">
     <w:abstractNumId w:val="7"/>
+  </w:num>
+  <w:num w:numId="71">
+    <w:abstractNumId w:val="16"/>
+  </w:num>
+  <w:num w:numId="72">
+    <w:abstractNumId w:val="32"/>
   </w:num>
 </w:numbering>
 </file>

</xml_diff>

<commit_message>
Master to Main Branch Checked
</commit_message>
<xml_diff>
--- a/sunstone_learning_phase.docx
+++ b/sunstone_learning_phase.docx
@@ -12600,6 +12600,7 @@
     <w:p>
       <w:pPr>
         <w:numPr>
+          <w:ilvl w:val="0"/>
           <w:numId w:val="0"/>
         </w:numPr>
         <w:ind w:left="420" w:leftChars="0"/>
@@ -12689,11 +12690,158 @@
     </w:p>
     <w:p>
       <w:pPr>
-        <w:numPr>
-          <w:ilvl w:val="0"/>
-          <w:numId w:val="72"/>
-        </w:numPr>
-        <w:ind w:left="840" w:leftChars="0" w:hanging="420" w:firstLineChars="0"/>
+        <w:rPr>
+          <w:rFonts w:hint="default" w:ascii="Calibri Light" w:hAnsi="Calibri Light" w:cs="Calibri Light"/>
+          <w:b w:val="0"/>
+          <w:bCs w:val="0"/>
+          <w:i w:val="0"/>
+          <w:iCs w:val="0"/>
+          <w:sz w:val="22"/>
+          <w:szCs w:val="22"/>
+          <w:u w:val="none"/>
+          <w:lang w:val="en-US"/>
+        </w:rPr>
+      </w:pPr>
+      <w:r>
+        <w:rPr>
+          <w:rFonts w:hint="default" w:ascii="Calibri Light" w:hAnsi="Calibri Light" w:cs="Calibri Light"/>
+          <w:b w:val="0"/>
+          <w:bCs w:val="0"/>
+          <w:i w:val="0"/>
+          <w:iCs w:val="0"/>
+          <w:sz w:val="22"/>
+          <w:szCs w:val="22"/>
+          <w:u w:val="none"/>
+          <w:lang w:val="en-US"/>
+        </w:rPr>
+        <w:br w:type="page"/>
+      </w:r>
+    </w:p>
+    <w:p>
+      <w:pPr>
+        <w:jc w:val="center"/>
+        <w:rPr>
+          <w:rFonts w:hint="default"/>
+          <w:b/>
+          <w:bCs/>
+          <w:i/>
+          <w:iCs/>
+          <w:sz w:val="28"/>
+          <w:szCs w:val="28"/>
+          <w:u w:val="single"/>
+          <w:lang w:val="en-US"/>
+        </w:rPr>
+      </w:pPr>
+      <w:r>
+        <w:rPr>
+          <w:rFonts w:hint="default"/>
+          <w:b/>
+          <w:bCs/>
+          <w:i/>
+          <w:iCs/>
+          <w:sz w:val="28"/>
+          <w:szCs w:val="28"/>
+          <w:u w:val="single"/>
+          <w:lang w:val="en-US"/>
+        </w:rPr>
+        <w:t>SUNSTONE LEARNING PHASE</w:t>
+      </w:r>
+    </w:p>
+    <w:p>
+      <w:pPr>
+        <w:numPr>
+          <w:numId w:val="0"/>
+        </w:numPr>
+        <w:jc w:val="both"/>
+        <w:rPr>
+          <w:rFonts w:hint="default" w:ascii="Calibri Light" w:hAnsi="Calibri Light" w:cs="Calibri Light"/>
+          <w:b w:val="0"/>
+          <w:bCs w:val="0"/>
+          <w:i w:val="0"/>
+          <w:iCs w:val="0"/>
+          <w:sz w:val="22"/>
+          <w:szCs w:val="22"/>
+          <w:u w:val="none"/>
+          <w:lang w:val="en-US"/>
+        </w:rPr>
+      </w:pPr>
+    </w:p>
+    <w:p>
+      <w:pPr>
+        <w:numPr>
+          <w:numId w:val="0"/>
+        </w:numPr>
+        <w:jc w:val="both"/>
+        <w:rPr>
+          <w:rFonts w:hint="default" w:ascii="Calibri Light" w:hAnsi="Calibri Light" w:cs="Calibri Light"/>
+          <w:b w:val="0"/>
+          <w:bCs w:val="0"/>
+          <w:i w:val="0"/>
+          <w:iCs w:val="0"/>
+          <w:sz w:val="22"/>
+          <w:szCs w:val="22"/>
+          <w:u w:val="none"/>
+          <w:lang w:val="en-US"/>
+        </w:rPr>
+      </w:pPr>
+    </w:p>
+    <w:p>
+      <w:pPr>
+        <w:rPr>
+          <w:rFonts w:hint="default"/>
+          <w:b/>
+          <w:bCs/>
+          <w:i/>
+          <w:iCs/>
+          <w:color w:val="auto"/>
+          <w:sz w:val="21"/>
+          <w:szCs w:val="21"/>
+          <w:highlight w:val="yellow"/>
+          <w:lang w:val="en-US"/>
+        </w:rPr>
+      </w:pPr>
+      <w:r>
+        <w:rPr>
+          <w:rFonts w:hint="default"/>
+          <w:b/>
+          <w:bCs/>
+          <w:i/>
+          <w:iCs/>
+          <w:color w:val="auto"/>
+          <w:sz w:val="21"/>
+          <w:szCs w:val="21"/>
+          <w:highlight w:val="yellow"/>
+          <w:lang w:val="en-US"/>
+        </w:rPr>
+        <w:t xml:space="preserve">DAY 16(28/04/2025) </w:t>
+      </w:r>
+    </w:p>
+    <w:p>
+      <w:pPr>
+        <w:numPr>
+          <w:numId w:val="0"/>
+        </w:numPr>
+        <w:jc w:val="both"/>
+        <w:rPr>
+          <w:rFonts w:hint="default" w:ascii="Calibri Light" w:hAnsi="Calibri Light" w:cs="Calibri Light"/>
+          <w:b w:val="0"/>
+          <w:bCs w:val="0"/>
+          <w:i w:val="0"/>
+          <w:iCs w:val="0"/>
+          <w:sz w:val="22"/>
+          <w:szCs w:val="22"/>
+          <w:u w:val="none"/>
+          <w:lang w:val="en-US"/>
+        </w:rPr>
+      </w:pPr>
+    </w:p>
+    <w:p>
+      <w:pPr>
+        <w:numPr>
+          <w:ilvl w:val="0"/>
+          <w:numId w:val="73"/>
+        </w:numPr>
+        <w:ind w:left="420" w:leftChars="0" w:hanging="420" w:firstLineChars="0"/>
         <w:jc w:val="both"/>
         <w:rPr>
           <w:rFonts w:hint="default" w:ascii="Calibri Light" w:hAnsi="Calibri Light" w:cs="Calibri Light"/>
@@ -12823,6 +12971,26 @@
     </w:lvl>
   </w:abstractNum>
   <w:abstractNum w:abstractNumId="5">
+    <w:nsid w:val="AC1BD38F"/>
+    <w:multiLevelType w:val="singleLevel"/>
+    <w:tmpl w:val="AC1BD38F"/>
+    <w:lvl w:ilvl="0" w:tentative="0">
+      <w:start w:val="1"/>
+      <w:numFmt w:val="bullet"/>
+      <w:lvlText w:val=""/>
+      <w:lvlJc w:val="left"/>
+      <w:pPr>
+        <w:tabs>
+          <w:tab w:val="left" w:pos="420"/>
+        </w:tabs>
+        <w:ind w:left="420" w:leftChars="0" w:hanging="420" w:firstLineChars="0"/>
+      </w:pPr>
+      <w:rPr>
+        <w:rFonts w:hint="default" w:ascii="Wingdings" w:hAnsi="Wingdings"/>
+      </w:rPr>
+    </w:lvl>
+  </w:abstractNum>
+  <w:abstractNum w:abstractNumId="6">
     <w:nsid w:val="AEE3B9FD"/>
     <w:multiLevelType w:val="singleLevel"/>
     <w:tmpl w:val="AEE3B9FD"/>
@@ -12842,7 +13010,7 @@
       </w:rPr>
     </w:lvl>
   </w:abstractNum>
-  <w:abstractNum w:abstractNumId="6">
+  <w:abstractNum w:abstractNumId="7">
     <w:nsid w:val="B123E5CE"/>
     <w:multiLevelType w:val="singleLevel"/>
     <w:tmpl w:val="B123E5CE"/>
@@ -12862,7 +13030,7 @@
       </w:rPr>
     </w:lvl>
   </w:abstractNum>
-  <w:abstractNum w:abstractNumId="7">
+  <w:abstractNum w:abstractNumId="8">
     <w:nsid w:val="B16D0E5A"/>
     <w:multiLevelType w:val="singleLevel"/>
     <w:tmpl w:val="B16D0E5A"/>
@@ -12882,7 +13050,7 @@
       </w:rPr>
     </w:lvl>
   </w:abstractNum>
-  <w:abstractNum w:abstractNumId="8">
+  <w:abstractNum w:abstractNumId="9">
     <w:nsid w:val="B2668FE0"/>
     <w:multiLevelType w:val="singleLevel"/>
     <w:tmpl w:val="B2668FE0"/>
@@ -12902,7 +13070,7 @@
       </w:rPr>
     </w:lvl>
   </w:abstractNum>
-  <w:abstractNum w:abstractNumId="9">
+  <w:abstractNum w:abstractNumId="10">
     <w:nsid w:val="B2953CC7"/>
     <w:multiLevelType w:val="singleLevel"/>
     <w:tmpl w:val="B2953CC7"/>
@@ -12922,7 +13090,7 @@
       </w:rPr>
     </w:lvl>
   </w:abstractNum>
-  <w:abstractNum w:abstractNumId="10">
+  <w:abstractNum w:abstractNumId="11">
     <w:nsid w:val="B3723214"/>
     <w:multiLevelType w:val="singleLevel"/>
     <w:tmpl w:val="B3723214"/>
@@ -12942,7 +13110,7 @@
       </w:rPr>
     </w:lvl>
   </w:abstractNum>
-  <w:abstractNum w:abstractNumId="11">
+  <w:abstractNum w:abstractNumId="12">
     <w:nsid w:val="B495E48E"/>
     <w:multiLevelType w:val="singleLevel"/>
     <w:tmpl w:val="B495E48E"/>
@@ -12962,7 +13130,7 @@
       </w:rPr>
     </w:lvl>
   </w:abstractNum>
-  <w:abstractNum w:abstractNumId="12">
+  <w:abstractNum w:abstractNumId="13">
     <w:nsid w:val="B4C4F85E"/>
     <w:multiLevelType w:val="singleLevel"/>
     <w:tmpl w:val="B4C4F85E"/>
@@ -12982,7 +13150,7 @@
       </w:rPr>
     </w:lvl>
   </w:abstractNum>
-  <w:abstractNum w:abstractNumId="13">
+  <w:abstractNum w:abstractNumId="14">
     <w:nsid w:val="B56A3D54"/>
     <w:multiLevelType w:val="singleLevel"/>
     <w:tmpl w:val="B56A3D54"/>
@@ -13002,7 +13170,7 @@
       </w:rPr>
     </w:lvl>
   </w:abstractNum>
-  <w:abstractNum w:abstractNumId="14">
+  <w:abstractNum w:abstractNumId="15">
     <w:nsid w:val="B653D041"/>
     <w:multiLevelType w:val="singleLevel"/>
     <w:tmpl w:val="B653D041"/>
@@ -13022,7 +13190,7 @@
       </w:rPr>
     </w:lvl>
   </w:abstractNum>
-  <w:abstractNum w:abstractNumId="15">
+  <w:abstractNum w:abstractNumId="16">
     <w:nsid w:val="BA53EEB1"/>
     <w:multiLevelType w:val="singleLevel"/>
     <w:tmpl w:val="BA53EEB1"/>
@@ -13042,7 +13210,7 @@
       </w:rPr>
     </w:lvl>
   </w:abstractNum>
-  <w:abstractNum w:abstractNumId="16">
+  <w:abstractNum w:abstractNumId="17">
     <w:nsid w:val="BA79596A"/>
     <w:multiLevelType w:val="singleLevel"/>
     <w:tmpl w:val="BA79596A"/>
@@ -13062,7 +13230,7 @@
       </w:rPr>
     </w:lvl>
   </w:abstractNum>
-  <w:abstractNum w:abstractNumId="17">
+  <w:abstractNum w:abstractNumId="18">
     <w:nsid w:val="BDC6145A"/>
     <w:multiLevelType w:val="singleLevel"/>
     <w:tmpl w:val="BDC6145A"/>
@@ -13082,7 +13250,7 @@
       </w:rPr>
     </w:lvl>
   </w:abstractNum>
-  <w:abstractNum w:abstractNumId="18">
+  <w:abstractNum w:abstractNumId="19">
     <w:nsid w:val="BE1ACD13"/>
     <w:multiLevelType w:val="singleLevel"/>
     <w:tmpl w:val="BE1ACD13"/>
@@ -13102,7 +13270,7 @@
       </w:rPr>
     </w:lvl>
   </w:abstractNum>
-  <w:abstractNum w:abstractNumId="19">
+  <w:abstractNum w:abstractNumId="20">
     <w:nsid w:val="C3756651"/>
     <w:multiLevelType w:val="singleLevel"/>
     <w:tmpl w:val="C3756651"/>
@@ -13122,7 +13290,7 @@
       </w:rPr>
     </w:lvl>
   </w:abstractNum>
-  <w:abstractNum w:abstractNumId="20">
+  <w:abstractNum w:abstractNumId="21">
     <w:nsid w:val="C3DF48A4"/>
     <w:multiLevelType w:val="singleLevel"/>
     <w:tmpl w:val="C3DF48A4"/>
@@ -13142,7 +13310,7 @@
       </w:rPr>
     </w:lvl>
   </w:abstractNum>
-  <w:abstractNum w:abstractNumId="21">
+  <w:abstractNum w:abstractNumId="22">
     <w:nsid w:val="C9B16958"/>
     <w:multiLevelType w:val="singleLevel"/>
     <w:tmpl w:val="C9B16958"/>
@@ -13162,7 +13330,7 @@
       </w:rPr>
     </w:lvl>
   </w:abstractNum>
-  <w:abstractNum w:abstractNumId="22">
+  <w:abstractNum w:abstractNumId="23">
     <w:nsid w:val="C9CFE753"/>
     <w:multiLevelType w:val="singleLevel"/>
     <w:tmpl w:val="C9CFE753"/>
@@ -13182,7 +13350,7 @@
       </w:rPr>
     </w:lvl>
   </w:abstractNum>
-  <w:abstractNum w:abstractNumId="23">
+  <w:abstractNum w:abstractNumId="24">
     <w:nsid w:val="C9FACB4C"/>
     <w:multiLevelType w:val="singleLevel"/>
     <w:tmpl w:val="C9FACB4C"/>
@@ -13202,7 +13370,7 @@
       </w:rPr>
     </w:lvl>
   </w:abstractNum>
-  <w:abstractNum w:abstractNumId="24">
+  <w:abstractNum w:abstractNumId="25">
     <w:nsid w:val="CDA5ECBE"/>
     <w:multiLevelType w:val="singleLevel"/>
     <w:tmpl w:val="CDA5ECBE"/>
@@ -13222,7 +13390,7 @@
       </w:rPr>
     </w:lvl>
   </w:abstractNum>
-  <w:abstractNum w:abstractNumId="25">
+  <w:abstractNum w:abstractNumId="26">
     <w:nsid w:val="D3E02EFA"/>
     <w:multiLevelType w:val="singleLevel"/>
     <w:tmpl w:val="D3E02EFA"/>
@@ -13242,7 +13410,7 @@
       </w:rPr>
     </w:lvl>
   </w:abstractNum>
-  <w:abstractNum w:abstractNumId="26">
+  <w:abstractNum w:abstractNumId="27">
     <w:nsid w:val="D3F6DBD1"/>
     <w:multiLevelType w:val="singleLevel"/>
     <w:tmpl w:val="D3F6DBD1"/>
@@ -13262,7 +13430,7 @@
       </w:rPr>
     </w:lvl>
   </w:abstractNum>
-  <w:abstractNum w:abstractNumId="27">
+  <w:abstractNum w:abstractNumId="28">
     <w:nsid w:val="DD520EE6"/>
     <w:multiLevelType w:val="singleLevel"/>
     <w:tmpl w:val="DD520EE6"/>
@@ -13282,7 +13450,7 @@
       </w:rPr>
     </w:lvl>
   </w:abstractNum>
-  <w:abstractNum w:abstractNumId="28">
+  <w:abstractNum w:abstractNumId="29">
     <w:nsid w:val="E0AE1CC9"/>
     <w:multiLevelType w:val="singleLevel"/>
     <w:tmpl w:val="E0AE1CC9"/>
@@ -13302,7 +13470,7 @@
       </w:rPr>
     </w:lvl>
   </w:abstractNum>
-  <w:abstractNum w:abstractNumId="29">
+  <w:abstractNum w:abstractNumId="30">
     <w:nsid w:val="E28D5380"/>
     <w:multiLevelType w:val="singleLevel"/>
     <w:tmpl w:val="E28D5380"/>
@@ -13322,7 +13490,7 @@
       </w:rPr>
     </w:lvl>
   </w:abstractNum>
-  <w:abstractNum w:abstractNumId="30">
+  <w:abstractNum w:abstractNumId="31">
     <w:nsid w:val="E351B63E"/>
     <w:multiLevelType w:val="singleLevel"/>
     <w:tmpl w:val="E351B63E"/>
@@ -13342,7 +13510,7 @@
       </w:rPr>
     </w:lvl>
   </w:abstractNum>
-  <w:abstractNum w:abstractNumId="31">
+  <w:abstractNum w:abstractNumId="32">
     <w:nsid w:val="EBC73AD0"/>
     <w:multiLevelType w:val="singleLevel"/>
     <w:tmpl w:val="EBC73AD0"/>
@@ -13362,7 +13530,7 @@
       </w:rPr>
     </w:lvl>
   </w:abstractNum>
-  <w:abstractNum w:abstractNumId="32">
+  <w:abstractNum w:abstractNumId="33">
     <w:nsid w:val="EF0D99E6"/>
     <w:multiLevelType w:val="singleLevel"/>
     <w:tmpl w:val="EF0D99E6"/>
@@ -13382,7 +13550,7 @@
       </w:rPr>
     </w:lvl>
   </w:abstractNum>
-  <w:abstractNum w:abstractNumId="33">
+  <w:abstractNum w:abstractNumId="34">
     <w:nsid w:val="F3C01A03"/>
     <w:multiLevelType w:val="multilevel"/>
     <w:tmpl w:val="F3C01A03"/>
@@ -13522,7 +13690,7 @@
       </w:rPr>
     </w:lvl>
   </w:abstractNum>
-  <w:abstractNum w:abstractNumId="34">
+  <w:abstractNum w:abstractNumId="35">
     <w:nsid w:val="FD6F874A"/>
     <w:multiLevelType w:val="singleLevel"/>
     <w:tmpl w:val="FD6F874A"/>
@@ -13542,7 +13710,7 @@
       </w:rPr>
     </w:lvl>
   </w:abstractNum>
-  <w:abstractNum w:abstractNumId="35">
+  <w:abstractNum w:abstractNumId="36">
     <w:nsid w:val="FDB0F11F"/>
     <w:multiLevelType w:val="singleLevel"/>
     <w:tmpl w:val="FDB0F11F"/>
@@ -13562,7 +13730,7 @@
       </w:rPr>
     </w:lvl>
   </w:abstractNum>
-  <w:abstractNum w:abstractNumId="36">
+  <w:abstractNum w:abstractNumId="37">
     <w:nsid w:val="FFDEDACD"/>
     <w:multiLevelType w:val="singleLevel"/>
     <w:tmpl w:val="FFDEDACD"/>
@@ -13582,7 +13750,7 @@
       </w:rPr>
     </w:lvl>
   </w:abstractNum>
-  <w:abstractNum w:abstractNumId="37">
+  <w:abstractNum w:abstractNumId="38">
     <w:nsid w:val="011CFA09"/>
     <w:multiLevelType w:val="multilevel"/>
     <w:tmpl w:val="011CFA09"/>
@@ -13722,7 +13890,7 @@
       </w:rPr>
     </w:lvl>
   </w:abstractNum>
-  <w:abstractNum w:abstractNumId="38">
+  <w:abstractNum w:abstractNumId="39">
     <w:nsid w:val="0584A36A"/>
     <w:multiLevelType w:val="multilevel"/>
     <w:tmpl w:val="0584A36A"/>
@@ -13862,7 +14030,7 @@
       </w:rPr>
     </w:lvl>
   </w:abstractNum>
-  <w:abstractNum w:abstractNumId="39">
+  <w:abstractNum w:abstractNumId="40">
     <w:nsid w:val="086BC214"/>
     <w:multiLevelType w:val="singleLevel"/>
     <w:tmpl w:val="086BC214"/>
@@ -13882,7 +14050,7 @@
       </w:rPr>
     </w:lvl>
   </w:abstractNum>
-  <w:abstractNum w:abstractNumId="40">
+  <w:abstractNum w:abstractNumId="41">
     <w:nsid w:val="09BDFF38"/>
     <w:multiLevelType w:val="singleLevel"/>
     <w:tmpl w:val="09BDFF38"/>
@@ -13902,7 +14070,7 @@
       </w:rPr>
     </w:lvl>
   </w:abstractNum>
-  <w:abstractNum w:abstractNumId="41">
+  <w:abstractNum w:abstractNumId="42">
     <w:nsid w:val="105A55C4"/>
     <w:multiLevelType w:val="singleLevel"/>
     <w:tmpl w:val="105A55C4"/>
@@ -13922,7 +14090,7 @@
       </w:rPr>
     </w:lvl>
   </w:abstractNum>
-  <w:abstractNum w:abstractNumId="42">
+  <w:abstractNum w:abstractNumId="43">
     <w:nsid w:val="116D59C5"/>
     <w:multiLevelType w:val="singleLevel"/>
     <w:tmpl w:val="116D59C5"/>
@@ -13942,7 +14110,7 @@
       </w:rPr>
     </w:lvl>
   </w:abstractNum>
-  <w:abstractNum w:abstractNumId="43">
+  <w:abstractNum w:abstractNumId="44">
     <w:nsid w:val="12F0BA7F"/>
     <w:multiLevelType w:val="singleLevel"/>
     <w:tmpl w:val="12F0BA7F"/>
@@ -13962,7 +14130,7 @@
       </w:rPr>
     </w:lvl>
   </w:abstractNum>
-  <w:abstractNum w:abstractNumId="44">
+  <w:abstractNum w:abstractNumId="45">
     <w:nsid w:val="1343E825"/>
     <w:multiLevelType w:val="singleLevel"/>
     <w:tmpl w:val="1343E825"/>
@@ -13982,7 +14150,7 @@
       </w:rPr>
     </w:lvl>
   </w:abstractNum>
-  <w:abstractNum w:abstractNumId="45">
+  <w:abstractNum w:abstractNumId="46">
     <w:nsid w:val="14865D15"/>
     <w:multiLevelType w:val="singleLevel"/>
     <w:tmpl w:val="14865D15"/>
@@ -14002,7 +14170,7 @@
       </w:rPr>
     </w:lvl>
   </w:abstractNum>
-  <w:abstractNum w:abstractNumId="46">
+  <w:abstractNum w:abstractNumId="47">
     <w:nsid w:val="1A4A2DAB"/>
     <w:multiLevelType w:val="multilevel"/>
     <w:tmpl w:val="1A4A2DAB"/>
@@ -14142,7 +14310,7 @@
       </w:rPr>
     </w:lvl>
   </w:abstractNum>
-  <w:abstractNum w:abstractNumId="47">
+  <w:abstractNum w:abstractNumId="48">
     <w:nsid w:val="1E75A835"/>
     <w:multiLevelType w:val="singleLevel"/>
     <w:tmpl w:val="1E75A835"/>
@@ -14162,7 +14330,7 @@
       </w:rPr>
     </w:lvl>
   </w:abstractNum>
-  <w:abstractNum w:abstractNumId="48">
+  <w:abstractNum w:abstractNumId="49">
     <w:nsid w:val="25592F41"/>
     <w:multiLevelType w:val="singleLevel"/>
     <w:tmpl w:val="25592F41"/>
@@ -14182,7 +14350,7 @@
       </w:rPr>
     </w:lvl>
   </w:abstractNum>
-  <w:abstractNum w:abstractNumId="49">
+  <w:abstractNum w:abstractNumId="50">
     <w:nsid w:val="260718A6"/>
     <w:multiLevelType w:val="singleLevel"/>
     <w:tmpl w:val="260718A6"/>
@@ -14202,7 +14370,7 @@
       </w:rPr>
     </w:lvl>
   </w:abstractNum>
-  <w:abstractNum w:abstractNumId="50">
+  <w:abstractNum w:abstractNumId="51">
     <w:nsid w:val="34C1CBC6"/>
     <w:multiLevelType w:val="singleLevel"/>
     <w:tmpl w:val="34C1CBC6"/>
@@ -14222,7 +14390,7 @@
       </w:rPr>
     </w:lvl>
   </w:abstractNum>
-  <w:abstractNum w:abstractNumId="51">
+  <w:abstractNum w:abstractNumId="52">
     <w:nsid w:val="3512BC42"/>
     <w:multiLevelType w:val="singleLevel"/>
     <w:tmpl w:val="3512BC42"/>
@@ -14242,7 +14410,7 @@
       </w:rPr>
     </w:lvl>
   </w:abstractNum>
-  <w:abstractNum w:abstractNumId="52">
+  <w:abstractNum w:abstractNumId="53">
     <w:nsid w:val="36664CAB"/>
     <w:multiLevelType w:val="singleLevel"/>
     <w:tmpl w:val="36664CAB"/>
@@ -14262,7 +14430,7 @@
       </w:rPr>
     </w:lvl>
   </w:abstractNum>
-  <w:abstractNum w:abstractNumId="53">
+  <w:abstractNum w:abstractNumId="54">
     <w:nsid w:val="38822A0C"/>
     <w:multiLevelType w:val="singleLevel"/>
     <w:tmpl w:val="38822A0C"/>
@@ -14282,7 +14450,7 @@
       </w:rPr>
     </w:lvl>
   </w:abstractNum>
-  <w:abstractNum w:abstractNumId="54">
+  <w:abstractNum w:abstractNumId="55">
     <w:nsid w:val="3D3954FB"/>
     <w:multiLevelType w:val="singleLevel"/>
     <w:tmpl w:val="3D3954FB"/>
@@ -14302,7 +14470,7 @@
       </w:rPr>
     </w:lvl>
   </w:abstractNum>
-  <w:abstractNum w:abstractNumId="55">
+  <w:abstractNum w:abstractNumId="56">
     <w:nsid w:val="48E52417"/>
     <w:multiLevelType w:val="singleLevel"/>
     <w:tmpl w:val="48E52417"/>
@@ -14322,7 +14490,7 @@
       </w:rPr>
     </w:lvl>
   </w:abstractNum>
-  <w:abstractNum w:abstractNumId="56">
+  <w:abstractNum w:abstractNumId="57">
     <w:nsid w:val="49D0B5E0"/>
     <w:multiLevelType w:val="singleLevel"/>
     <w:tmpl w:val="49D0B5E0"/>
@@ -14342,7 +14510,7 @@
       </w:rPr>
     </w:lvl>
   </w:abstractNum>
-  <w:abstractNum w:abstractNumId="57">
+  <w:abstractNum w:abstractNumId="58">
     <w:nsid w:val="4AF839AD"/>
     <w:multiLevelType w:val="singleLevel"/>
     <w:tmpl w:val="4AF839AD"/>
@@ -14362,7 +14530,7 @@
       </w:rPr>
     </w:lvl>
   </w:abstractNum>
-  <w:abstractNum w:abstractNumId="58">
+  <w:abstractNum w:abstractNumId="59">
     <w:nsid w:val="4B8D2198"/>
     <w:multiLevelType w:val="singleLevel"/>
     <w:tmpl w:val="4B8D2198"/>
@@ -14382,7 +14550,7 @@
       </w:rPr>
     </w:lvl>
   </w:abstractNum>
-  <w:abstractNum w:abstractNumId="59">
+  <w:abstractNum w:abstractNumId="60">
     <w:nsid w:val="4F20F632"/>
     <w:multiLevelType w:val="singleLevel"/>
     <w:tmpl w:val="4F20F632"/>
@@ -14402,7 +14570,7 @@
       </w:rPr>
     </w:lvl>
   </w:abstractNum>
-  <w:abstractNum w:abstractNumId="60">
+  <w:abstractNum w:abstractNumId="61">
     <w:nsid w:val="55395EF5"/>
     <w:multiLevelType w:val="singleLevel"/>
     <w:tmpl w:val="55395EF5"/>
@@ -14422,7 +14590,7 @@
       </w:rPr>
     </w:lvl>
   </w:abstractNum>
-  <w:abstractNum w:abstractNumId="61">
+  <w:abstractNum w:abstractNumId="62">
     <w:nsid w:val="58D6CED7"/>
     <w:multiLevelType w:val="singleLevel"/>
     <w:tmpl w:val="58D6CED7"/>
@@ -14442,7 +14610,7 @@
       </w:rPr>
     </w:lvl>
   </w:abstractNum>
-  <w:abstractNum w:abstractNumId="62">
+  <w:abstractNum w:abstractNumId="63">
     <w:nsid w:val="592A3EE8"/>
     <w:multiLevelType w:val="singleLevel"/>
     <w:tmpl w:val="592A3EE8"/>
@@ -14462,7 +14630,7 @@
       </w:rPr>
     </w:lvl>
   </w:abstractNum>
-  <w:abstractNum w:abstractNumId="63">
+  <w:abstractNum w:abstractNumId="64">
     <w:nsid w:val="593E6B9F"/>
     <w:multiLevelType w:val="singleLevel"/>
     <w:tmpl w:val="593E6B9F"/>
@@ -14482,7 +14650,7 @@
       </w:rPr>
     </w:lvl>
   </w:abstractNum>
-  <w:abstractNum w:abstractNumId="64">
+  <w:abstractNum w:abstractNumId="65">
     <w:nsid w:val="5B00844E"/>
     <w:multiLevelType w:val="multilevel"/>
     <w:tmpl w:val="5B00844E"/>
@@ -14622,7 +14790,7 @@
       </w:rPr>
     </w:lvl>
   </w:abstractNum>
-  <w:abstractNum w:abstractNumId="65">
+  <w:abstractNum w:abstractNumId="66">
     <w:nsid w:val="5D06D790"/>
     <w:multiLevelType w:val="singleLevel"/>
     <w:tmpl w:val="5D06D790"/>
@@ -14642,7 +14810,7 @@
       </w:rPr>
     </w:lvl>
   </w:abstractNum>
-  <w:abstractNum w:abstractNumId="66">
+  <w:abstractNum w:abstractNumId="67">
     <w:nsid w:val="68A72D16"/>
     <w:multiLevelType w:val="singleLevel"/>
     <w:tmpl w:val="68A72D16"/>
@@ -14662,7 +14830,7 @@
       </w:rPr>
     </w:lvl>
   </w:abstractNum>
-  <w:abstractNum w:abstractNumId="67">
+  <w:abstractNum w:abstractNumId="68">
     <w:nsid w:val="68F9E10A"/>
     <w:multiLevelType w:val="singleLevel"/>
     <w:tmpl w:val="68F9E10A"/>
@@ -14682,7 +14850,7 @@
       </w:rPr>
     </w:lvl>
   </w:abstractNum>
-  <w:abstractNum w:abstractNumId="68">
+  <w:abstractNum w:abstractNumId="69">
     <w:nsid w:val="6FFF171E"/>
     <w:multiLevelType w:val="singleLevel"/>
     <w:tmpl w:val="6FFF171E"/>
@@ -14702,7 +14870,7 @@
       </w:rPr>
     </w:lvl>
   </w:abstractNum>
-  <w:abstractNum w:abstractNumId="69">
+  <w:abstractNum w:abstractNumId="70">
     <w:nsid w:val="72D3A00B"/>
     <w:multiLevelType w:val="multilevel"/>
     <w:tmpl w:val="72D3A00B"/>
@@ -14842,7 +15010,7 @@
       </w:rPr>
     </w:lvl>
   </w:abstractNum>
-  <w:abstractNum w:abstractNumId="70">
+  <w:abstractNum w:abstractNumId="71">
     <w:nsid w:val="7A85ECBE"/>
     <w:multiLevelType w:val="singleLevel"/>
     <w:tmpl w:val="7A85ECBE"/>
@@ -14862,7 +15030,7 @@
       </w:rPr>
     </w:lvl>
   </w:abstractNum>
-  <w:abstractNum w:abstractNumId="71">
+  <w:abstractNum w:abstractNumId="72">
     <w:nsid w:val="7DF23EFC"/>
     <w:multiLevelType w:val="singleLevel"/>
     <w:tmpl w:val="7DF23EFC"/>
@@ -14883,112 +15051,112 @@
     </w:lvl>
   </w:abstractNum>
   <w:num w:numId="1">
-    <w:abstractNumId w:val="12"/>
+    <w:abstractNumId w:val="13"/>
   </w:num>
   <w:num w:numId="2">
-    <w:abstractNumId w:val="29"/>
+    <w:abstractNumId w:val="30"/>
   </w:num>
   <w:num w:numId="3">
+    <w:abstractNumId w:val="22"/>
+  </w:num>
+  <w:num w:numId="4">
     <w:abstractNumId w:val="21"/>
   </w:num>
-  <w:num w:numId="4">
+  <w:num w:numId="5">
+    <w:abstractNumId w:val="72"/>
+  </w:num>
+  <w:num w:numId="6">
+    <w:abstractNumId w:val="16"/>
+  </w:num>
+  <w:num w:numId="7">
+    <w:abstractNumId w:val="51"/>
+  </w:num>
+  <w:num w:numId="8">
+    <w:abstractNumId w:val="43"/>
+  </w:num>
+  <w:num w:numId="9">
+    <w:abstractNumId w:val="28"/>
+  </w:num>
+  <w:num w:numId="10">
+    <w:abstractNumId w:val="26"/>
+  </w:num>
+  <w:num w:numId="11">
     <w:abstractNumId w:val="20"/>
   </w:num>
-  <w:num w:numId="5">
-    <w:abstractNumId w:val="71"/>
+  <w:num w:numId="12">
+    <w:abstractNumId w:val="62"/>
   </w:num>
-  <w:num w:numId="6">
-    <w:abstractNumId w:val="15"/>
+  <w:num w:numId="13">
+    <w:abstractNumId w:val="6"/>
   </w:num>
-  <w:num w:numId="7">
-    <w:abstractNumId w:val="50"/>
-  </w:num>
-  <w:num w:numId="8">
-    <w:abstractNumId w:val="42"/>
-  </w:num>
-  <w:num w:numId="9">
-    <w:abstractNumId w:val="27"/>
-  </w:num>
-  <w:num w:numId="10">
-    <w:abstractNumId w:val="25"/>
-  </w:num>
-  <w:num w:numId="11">
+  <w:num w:numId="14">
     <w:abstractNumId w:val="19"/>
   </w:num>
-  <w:num w:numId="12">
-    <w:abstractNumId w:val="61"/>
-  </w:num>
-  <w:num w:numId="13">
-    <w:abstractNumId w:val="5"/>
-  </w:num>
-  <w:num w:numId="14">
-    <w:abstractNumId w:val="18"/>
-  </w:num>
   <w:num w:numId="15">
-    <w:abstractNumId w:val="47"/>
+    <w:abstractNumId w:val="48"/>
   </w:num>
   <w:num w:numId="16">
-    <w:abstractNumId w:val="69"/>
+    <w:abstractNumId w:val="70"/>
   </w:num>
   <w:num w:numId="17">
-    <w:abstractNumId w:val="58"/>
+    <w:abstractNumId w:val="59"/>
   </w:num>
   <w:num w:numId="18">
-    <w:abstractNumId w:val="10"/>
+    <w:abstractNumId w:val="11"/>
   </w:num>
   <w:num w:numId="19">
-    <w:abstractNumId w:val="67"/>
+    <w:abstractNumId w:val="68"/>
   </w:num>
   <w:num w:numId="20">
-    <w:abstractNumId w:val="45"/>
+    <w:abstractNumId w:val="46"/>
   </w:num>
   <w:num w:numId="21">
-    <w:abstractNumId w:val="33"/>
+    <w:abstractNumId w:val="34"/>
   </w:num>
   <w:num w:numId="22">
-    <w:abstractNumId w:val="55"/>
+    <w:abstractNumId w:val="56"/>
   </w:num>
   <w:num w:numId="23">
     <w:abstractNumId w:val="3"/>
   </w:num>
   <w:num w:numId="24">
+    <w:abstractNumId w:val="24"/>
+  </w:num>
+  <w:num w:numId="25">
     <w:abstractNumId w:val="23"/>
   </w:num>
-  <w:num w:numId="25">
-    <w:abstractNumId w:val="22"/>
-  </w:num>
   <w:num w:numId="26">
-    <w:abstractNumId w:val="31"/>
+    <w:abstractNumId w:val="32"/>
   </w:num>
   <w:num w:numId="27">
-    <w:abstractNumId w:val="46"/>
+    <w:abstractNumId w:val="47"/>
   </w:num>
   <w:num w:numId="28">
-    <w:abstractNumId w:val="48"/>
+    <w:abstractNumId w:val="49"/>
   </w:num>
   <w:num w:numId="29">
-    <w:abstractNumId w:val="40"/>
+    <w:abstractNumId w:val="41"/>
   </w:num>
   <w:num w:numId="30">
-    <w:abstractNumId w:val="64"/>
+    <w:abstractNumId w:val="65"/>
   </w:num>
   <w:num w:numId="31">
     <w:abstractNumId w:val="2"/>
   </w:num>
   <w:num w:numId="32">
+    <w:abstractNumId w:val="37"/>
+  </w:num>
+  <w:num w:numId="33">
     <w:abstractNumId w:val="36"/>
   </w:num>
-  <w:num w:numId="33">
-    <w:abstractNumId w:val="35"/>
-  </w:num>
   <w:num w:numId="34">
-    <w:abstractNumId w:val="38"/>
+    <w:abstractNumId w:val="39"/>
   </w:num>
   <w:num w:numId="35">
-    <w:abstractNumId w:val="44"/>
+    <w:abstractNumId w:val="45"/>
   </w:num>
   <w:num w:numId="36">
-    <w:abstractNumId w:val="9"/>
+    <w:abstractNumId w:val="10"/>
   </w:num>
   <w:num w:numId="37">
     <w:abstractNumId w:val="1"/>
@@ -14997,106 +15165,109 @@
     <w:abstractNumId w:val="4"/>
   </w:num>
   <w:num w:numId="39">
-    <w:abstractNumId w:val="34"/>
+    <w:abstractNumId w:val="35"/>
   </w:num>
   <w:num w:numId="40">
-    <w:abstractNumId w:val="49"/>
+    <w:abstractNumId w:val="50"/>
   </w:num>
   <w:num w:numId="41">
-    <w:abstractNumId w:val="56"/>
+    <w:abstractNumId w:val="57"/>
   </w:num>
   <w:num w:numId="42">
-    <w:abstractNumId w:val="41"/>
+    <w:abstractNumId w:val="42"/>
   </w:num>
   <w:num w:numId="43">
-    <w:abstractNumId w:val="13"/>
+    <w:abstractNumId w:val="14"/>
   </w:num>
   <w:num w:numId="44">
-    <w:abstractNumId w:val="43"/>
+    <w:abstractNumId w:val="44"/>
   </w:num>
   <w:num w:numId="45">
-    <w:abstractNumId w:val="8"/>
+    <w:abstractNumId w:val="9"/>
   </w:num>
   <w:num w:numId="46">
-    <w:abstractNumId w:val="6"/>
+    <w:abstractNumId w:val="7"/>
   </w:num>
   <w:num w:numId="47">
-    <w:abstractNumId w:val="28"/>
+    <w:abstractNumId w:val="29"/>
   </w:num>
   <w:num w:numId="48">
     <w:abstractNumId w:val="0"/>
   </w:num>
   <w:num w:numId="49">
-    <w:abstractNumId w:val="39"/>
+    <w:abstractNumId w:val="40"/>
   </w:num>
   <w:num w:numId="50">
+    <w:abstractNumId w:val="61"/>
+  </w:num>
+  <w:num w:numId="51">
+    <w:abstractNumId w:val="66"/>
+  </w:num>
+  <w:num w:numId="52">
+    <w:abstractNumId w:val="31"/>
+  </w:num>
+  <w:num w:numId="53">
+    <w:abstractNumId w:val="12"/>
+  </w:num>
+  <w:num w:numId="54">
     <w:abstractNumId w:val="60"/>
   </w:num>
-  <w:num w:numId="51">
-    <w:abstractNumId w:val="65"/>
-  </w:num>
-  <w:num w:numId="52">
-    <w:abstractNumId w:val="30"/>
-  </w:num>
-  <w:num w:numId="53">
-    <w:abstractNumId w:val="11"/>
-  </w:num>
-  <w:num w:numId="54">
-    <w:abstractNumId w:val="59"/>
-  </w:num>
   <w:num w:numId="55">
-    <w:abstractNumId w:val="14"/>
+    <w:abstractNumId w:val="15"/>
   </w:num>
   <w:num w:numId="56">
-    <w:abstractNumId w:val="51"/>
+    <w:abstractNumId w:val="52"/>
   </w:num>
   <w:num w:numId="57">
-    <w:abstractNumId w:val="52"/>
+    <w:abstractNumId w:val="53"/>
   </w:num>
   <w:num w:numId="58">
-    <w:abstractNumId w:val="70"/>
+    <w:abstractNumId w:val="71"/>
   </w:num>
   <w:num w:numId="59">
-    <w:abstractNumId w:val="24"/>
+    <w:abstractNumId w:val="25"/>
   </w:num>
   <w:num w:numId="60">
+    <w:abstractNumId w:val="64"/>
+  </w:num>
+  <w:num w:numId="61">
+    <w:abstractNumId w:val="38"/>
+  </w:num>
+  <w:num w:numId="62">
+    <w:abstractNumId w:val="18"/>
+  </w:num>
+  <w:num w:numId="63">
+    <w:abstractNumId w:val="69"/>
+  </w:num>
+  <w:num w:numId="64">
+    <w:abstractNumId w:val="67"/>
+  </w:num>
+  <w:num w:numId="65">
+    <w:abstractNumId w:val="54"/>
+  </w:num>
+  <w:num w:numId="66">
+    <w:abstractNumId w:val="27"/>
+  </w:num>
+  <w:num w:numId="67">
     <w:abstractNumId w:val="63"/>
   </w:num>
-  <w:num w:numId="61">
-    <w:abstractNumId w:val="37"/>
+  <w:num w:numId="68">
+    <w:abstractNumId w:val="58"/>
   </w:num>
-  <w:num w:numId="62">
+  <w:num w:numId="69">
+    <w:abstractNumId w:val="55"/>
+  </w:num>
+  <w:num w:numId="70">
+    <w:abstractNumId w:val="8"/>
+  </w:num>
+  <w:num w:numId="71">
     <w:abstractNumId w:val="17"/>
   </w:num>
-  <w:num w:numId="63">
-    <w:abstractNumId w:val="68"/>
+  <w:num w:numId="72">
+    <w:abstractNumId w:val="33"/>
   </w:num>
-  <w:num w:numId="64">
-    <w:abstractNumId w:val="66"/>
-  </w:num>
-  <w:num w:numId="65">
-    <w:abstractNumId w:val="53"/>
-  </w:num>
-  <w:num w:numId="66">
-    <w:abstractNumId w:val="26"/>
-  </w:num>
-  <w:num w:numId="67">
-    <w:abstractNumId w:val="62"/>
-  </w:num>
-  <w:num w:numId="68">
-    <w:abstractNumId w:val="57"/>
-  </w:num>
-  <w:num w:numId="69">
-    <w:abstractNumId w:val="54"/>
-  </w:num>
-  <w:num w:numId="70">
-    <w:abstractNumId w:val="7"/>
-  </w:num>
-  <w:num w:numId="71">
-    <w:abstractNumId w:val="16"/>
-  </w:num>
-  <w:num w:numId="72">
-    <w:abstractNumId w:val="32"/>
+  <w:num w:numId="73">
+    <w:abstractNumId w:val="5"/>
   </w:num>
 </w:numbering>
 </file>
@@ -15197,7 +15368,7 @@
     <w:lsdException w:unhideWhenUsed="0" w:uiPriority="0" w:semiHidden="0" w:name="Body Text Indent 2"/>
     <w:lsdException w:unhideWhenUsed="0" w:uiPriority="0" w:semiHidden="0" w:name="Body Text Indent 3"/>
     <w:lsdException w:unhideWhenUsed="0" w:uiPriority="0" w:semiHidden="0" w:name="Block Text"/>
-    <w:lsdException w:unhideWhenUsed="0" w:uiPriority="0" w:semiHidden="0" w:name="Hyperlink"/>
+    <w:lsdException w:qFormat="1" w:unhideWhenUsed="0" w:uiPriority="0" w:semiHidden="0" w:name="Hyperlink"/>
     <w:lsdException w:unhideWhenUsed="0" w:uiPriority="0" w:semiHidden="0" w:name="FollowedHyperlink"/>
     <w:lsdException w:qFormat="1" w:unhideWhenUsed="0" w:uiPriority="0" w:semiHidden="0" w:name="Strong"/>
     <w:lsdException w:qFormat="1" w:unhideWhenUsed="0" w:uiPriority="0" w:semiHidden="0" w:name="Emphasis"/>
@@ -15393,6 +15564,7 @@
   <w:style w:type="character" w:styleId="4">
     <w:name w:val="Hyperlink"/>
     <w:basedOn w:val="2"/>
+    <w:qFormat/>
     <w:uiPriority w:val="0"/>
     <w:rPr>
       <w:color w:val="0000FF"/>

</xml_diff>

<commit_message>
Link of Google Sheet: https://docs.google.com/spreadsheets/d/18lI-8g4B-qqhnP_tq-VqBV9Nt8_fJaDqZI5-KRCoc3M/edit?usp=sharing
</commit_message>
<xml_diff>
--- a/sunstone_learning_phase.docx
+++ b/sunstone_learning_phase.docx
@@ -3435,11 +3435,65 @@
           <w:color w:val="22366A"/>
           <w:sz w:val="28"/>
           <w:szCs w:val="28"/>
-          <w:u w:val="single"/>
-          <w:lang w:val="en-US"/>
-        </w:rPr>
-      </w:pPr>
-      <w:r>
+          <w:u w:val="none"/>
+          <w:lang w:val="en-US"/>
+        </w:rPr>
+      </w:pPr>
+      <w:r>
+        <w:rPr>
+          <w:rFonts w:hint="default"/>
+          <w:b/>
+          <w:bCs/>
+          <w:i/>
+          <w:iCs/>
+          <w:color w:val="22366A"/>
+          <w:sz w:val="28"/>
+          <w:szCs w:val="28"/>
+          <w:u w:val="none"/>
+          <w:lang w:val="en-US"/>
+        </w:rPr>
+        <w:drawing>
+          <wp:inline distT="0" distB="0" distL="114300" distR="114300">
+            <wp:extent cx="1430655" cy="232410"/>
+            <wp:effectExtent l="0" t="0" r="17145" b="15875"/>
+            <wp:docPr id="22" name="Picture 22" descr="Sunstone logo"/>
+            <wp:cNvGraphicFramePr>
+              <a:graphicFrameLocks xmlns:a="http://schemas.openxmlformats.org/drawingml/2006/main" noChangeAspect="1"/>
+            </wp:cNvGraphicFramePr>
+            <a:graphic xmlns:a="http://schemas.openxmlformats.org/drawingml/2006/main">
+              <a:graphicData uri="http://schemas.openxmlformats.org/drawingml/2006/picture">
+                <pic:pic xmlns:pic="http://schemas.openxmlformats.org/drawingml/2006/picture">
+                  <pic:nvPicPr>
+                    <pic:cNvPr id="22" name="Picture 22" descr="Sunstone logo"/>
+                    <pic:cNvPicPr>
+                      <a:picLocks noChangeAspect="1"/>
+                    </pic:cNvPicPr>
+                  </pic:nvPicPr>
+                  <pic:blipFill>
+                    <a:blip r:embed="rId4"/>
+                    <a:stretch>
+                      <a:fillRect/>
+                    </a:stretch>
+                  </pic:blipFill>
+                  <pic:spPr>
+                    <a:xfrm>
+                      <a:off x="0" y="0"/>
+                      <a:ext cx="1430655" cy="232410"/>
+                    </a:xfrm>
+                    <a:prstGeom prst="rect">
+                      <a:avLst/>
+                    </a:prstGeom>
+                  </pic:spPr>
+                </pic:pic>
+              </a:graphicData>
+            </a:graphic>
+          </wp:inline>
+        </w:drawing>
+      </w:r>
+    </w:p>
+    <w:p>
+      <w:pPr>
+        <w:jc w:val="center"/>
         <w:rPr>
           <w:rFonts w:hint="default"/>
           <w:b/>
@@ -3452,6 +3506,20 @@
           <w:u w:val="single"/>
           <w:lang w:val="en-US"/>
         </w:rPr>
+      </w:pPr>
+      <w:r>
+        <w:rPr>
+          <w:rFonts w:hint="default"/>
+          <w:b/>
+          <w:bCs/>
+          <w:i/>
+          <w:iCs/>
+          <w:color w:val="22366A"/>
+          <w:sz w:val="28"/>
+          <w:szCs w:val="28"/>
+          <w:u w:val="single"/>
+          <w:lang w:val="en-US"/>
+        </w:rPr>
         <w:t>SUNSTONE LEARNING PHASE</w:t>
       </w:r>
     </w:p>
@@ -4542,11 +4610,65 @@
           <w:color w:val="22366A"/>
           <w:sz w:val="28"/>
           <w:szCs w:val="28"/>
-          <w:u w:val="single"/>
-          <w:lang w:val="en-US"/>
-        </w:rPr>
-      </w:pPr>
-      <w:r>
+          <w:u w:val="none"/>
+          <w:lang w:val="en-US"/>
+        </w:rPr>
+      </w:pPr>
+      <w:r>
+        <w:rPr>
+          <w:rFonts w:hint="default"/>
+          <w:b/>
+          <w:bCs/>
+          <w:i/>
+          <w:iCs/>
+          <w:color w:val="22366A"/>
+          <w:sz w:val="28"/>
+          <w:szCs w:val="28"/>
+          <w:u w:val="none"/>
+          <w:lang w:val="en-US"/>
+        </w:rPr>
+        <w:drawing>
+          <wp:inline distT="0" distB="0" distL="114300" distR="114300">
+            <wp:extent cx="1430655" cy="232410"/>
+            <wp:effectExtent l="0" t="0" r="17145" b="15875"/>
+            <wp:docPr id="21" name="Picture 21" descr="Sunstone logo"/>
+            <wp:cNvGraphicFramePr>
+              <a:graphicFrameLocks xmlns:a="http://schemas.openxmlformats.org/drawingml/2006/main" noChangeAspect="1"/>
+            </wp:cNvGraphicFramePr>
+            <a:graphic xmlns:a="http://schemas.openxmlformats.org/drawingml/2006/main">
+              <a:graphicData uri="http://schemas.openxmlformats.org/drawingml/2006/picture">
+                <pic:pic xmlns:pic="http://schemas.openxmlformats.org/drawingml/2006/picture">
+                  <pic:nvPicPr>
+                    <pic:cNvPr id="21" name="Picture 21" descr="Sunstone logo"/>
+                    <pic:cNvPicPr>
+                      <a:picLocks noChangeAspect="1"/>
+                    </pic:cNvPicPr>
+                  </pic:nvPicPr>
+                  <pic:blipFill>
+                    <a:blip r:embed="rId4"/>
+                    <a:stretch>
+                      <a:fillRect/>
+                    </a:stretch>
+                  </pic:blipFill>
+                  <pic:spPr>
+                    <a:xfrm>
+                      <a:off x="0" y="0"/>
+                      <a:ext cx="1430655" cy="232410"/>
+                    </a:xfrm>
+                    <a:prstGeom prst="rect">
+                      <a:avLst/>
+                    </a:prstGeom>
+                  </pic:spPr>
+                </pic:pic>
+              </a:graphicData>
+            </a:graphic>
+          </wp:inline>
+        </w:drawing>
+      </w:r>
+    </w:p>
+    <w:p>
+      <w:pPr>
+        <w:jc w:val="center"/>
         <w:rPr>
           <w:rFonts w:hint="default"/>
           <w:b/>
@@ -4559,6 +4681,20 @@
           <w:u w:val="single"/>
           <w:lang w:val="en-US"/>
         </w:rPr>
+      </w:pPr>
+      <w:r>
+        <w:rPr>
+          <w:rFonts w:hint="default"/>
+          <w:b/>
+          <w:bCs/>
+          <w:i/>
+          <w:iCs/>
+          <w:color w:val="22366A"/>
+          <w:sz w:val="28"/>
+          <w:szCs w:val="28"/>
+          <w:u w:val="single"/>
+          <w:lang w:val="en-US"/>
+        </w:rPr>
         <w:t>SUNSTONE LEARNING PHASE</w:t>
       </w:r>
     </w:p>
@@ -5027,6 +5163,74 @@
           <w:lang w:val="en-US"/>
         </w:rPr>
         <w:br w:type="page"/>
+      </w:r>
+    </w:p>
+    <w:p>
+      <w:pPr>
+        <w:jc w:val="center"/>
+        <w:rPr>
+          <w:rFonts w:hint="default"/>
+          <w:b/>
+          <w:bCs/>
+          <w:i/>
+          <w:iCs/>
+          <w:color w:val="22366A"/>
+          <w:sz w:val="28"/>
+          <w:szCs w:val="28"/>
+          <w:u w:val="none"/>
+          <w:lang w:val="en-US"/>
+        </w:rPr>
+      </w:pPr>
+      <w:r>
+        <w:rPr>
+          <w:rFonts w:hint="default"/>
+          <w:b/>
+          <w:bCs/>
+          <w:i/>
+          <w:iCs/>
+          <w:color w:val="22366A"/>
+          <w:sz w:val="28"/>
+          <w:szCs w:val="28"/>
+          <w:u w:val="none"/>
+          <w:lang w:val="en-US"/>
+        </w:rPr>
+        <w:drawing>
+          <wp:inline distT="0" distB="0" distL="114300" distR="114300">
+            <wp:extent cx="1430655" cy="232410"/>
+            <wp:effectExtent l="0" t="0" r="17145" b="15875"/>
+            <wp:docPr id="20" name="Picture 20" descr="Sunstone logo"/>
+            <wp:cNvGraphicFramePr>
+              <a:graphicFrameLocks xmlns:a="http://schemas.openxmlformats.org/drawingml/2006/main" noChangeAspect="1"/>
+            </wp:cNvGraphicFramePr>
+            <a:graphic xmlns:a="http://schemas.openxmlformats.org/drawingml/2006/main">
+              <a:graphicData uri="http://schemas.openxmlformats.org/drawingml/2006/picture">
+                <pic:pic xmlns:pic="http://schemas.openxmlformats.org/drawingml/2006/picture">
+                  <pic:nvPicPr>
+                    <pic:cNvPr id="20" name="Picture 20" descr="Sunstone logo"/>
+                    <pic:cNvPicPr>
+                      <a:picLocks noChangeAspect="1"/>
+                    </pic:cNvPicPr>
+                  </pic:nvPicPr>
+                  <pic:blipFill>
+                    <a:blip r:embed="rId4"/>
+                    <a:stretch>
+                      <a:fillRect/>
+                    </a:stretch>
+                  </pic:blipFill>
+                  <pic:spPr>
+                    <a:xfrm>
+                      <a:off x="0" y="0"/>
+                      <a:ext cx="1430655" cy="232410"/>
+                    </a:xfrm>
+                    <a:prstGeom prst="rect">
+                      <a:avLst/>
+                    </a:prstGeom>
+                  </pic:spPr>
+                </pic:pic>
+              </a:graphicData>
+            </a:graphic>
+          </wp:inline>
+        </w:drawing>
       </w:r>
     </w:p>
     <w:p>
@@ -5894,6 +6098,76 @@
           <w:color w:val="22366A"/>
           <w:sz w:val="28"/>
           <w:szCs w:val="28"/>
+          <w:u w:val="none"/>
+          <w:lang w:val="en-US"/>
+        </w:rPr>
+      </w:pPr>
+      <w:bookmarkStart w:id="0" w:name="_GoBack"/>
+      <w:r>
+        <w:rPr>
+          <w:rFonts w:hint="default"/>
+          <w:b/>
+          <w:bCs/>
+          <w:i/>
+          <w:iCs/>
+          <w:color w:val="22366A"/>
+          <w:sz w:val="28"/>
+          <w:szCs w:val="28"/>
+          <w:u w:val="none"/>
+          <w:lang w:val="en-US"/>
+        </w:rPr>
+        <w:drawing>
+          <wp:inline distT="0" distB="0" distL="114300" distR="114300">
+            <wp:extent cx="1430655" cy="232410"/>
+            <wp:effectExtent l="0" t="0" r="17145" b="15875"/>
+            <wp:docPr id="23" name="Picture 23" descr="Sunstone logo"/>
+            <wp:cNvGraphicFramePr>
+              <a:graphicFrameLocks xmlns:a="http://schemas.openxmlformats.org/drawingml/2006/main" noChangeAspect="1"/>
+            </wp:cNvGraphicFramePr>
+            <a:graphic xmlns:a="http://schemas.openxmlformats.org/drawingml/2006/main">
+              <a:graphicData uri="http://schemas.openxmlformats.org/drawingml/2006/picture">
+                <pic:pic xmlns:pic="http://schemas.openxmlformats.org/drawingml/2006/picture">
+                  <pic:nvPicPr>
+                    <pic:cNvPr id="23" name="Picture 23" descr="Sunstone logo"/>
+                    <pic:cNvPicPr>
+                      <a:picLocks noChangeAspect="1"/>
+                    </pic:cNvPicPr>
+                  </pic:nvPicPr>
+                  <pic:blipFill>
+                    <a:blip r:embed="rId4"/>
+                    <a:stretch>
+                      <a:fillRect/>
+                    </a:stretch>
+                  </pic:blipFill>
+                  <pic:spPr>
+                    <a:xfrm>
+                      <a:off x="0" y="0"/>
+                      <a:ext cx="1430655" cy="232410"/>
+                    </a:xfrm>
+                    <a:prstGeom prst="rect">
+                      <a:avLst/>
+                    </a:prstGeom>
+                  </pic:spPr>
+                </pic:pic>
+              </a:graphicData>
+            </a:graphic>
+          </wp:inline>
+        </w:drawing>
+      </w:r>
+      <w:bookmarkEnd w:id="0"/>
+    </w:p>
+    <w:p>
+      <w:pPr>
+        <w:jc w:val="center"/>
+        <w:rPr>
+          <w:rFonts w:hint="default"/>
+          <w:b/>
+          <w:bCs/>
+          <w:i/>
+          <w:iCs/>
+          <w:color w:val="22366A"/>
+          <w:sz w:val="28"/>
+          <w:szCs w:val="28"/>
           <w:u w:val="single"/>
           <w:lang w:val="en-US"/>
         </w:rPr>
@@ -6701,6 +6975,75 @@
           <w:bCs/>
           <w:i/>
           <w:iCs/>
+          <w:color w:val="22366A"/>
+          <w:sz w:val="28"/>
+          <w:szCs w:val="28"/>
+          <w:u w:val="none"/>
+          <w:lang w:val="en-US"/>
+        </w:rPr>
+      </w:pPr>
+      <w:r>
+        <w:rPr>
+          <w:rFonts w:hint="default"/>
+          <w:b/>
+          <w:bCs/>
+          <w:i/>
+          <w:iCs/>
+          <w:color w:val="22366A"/>
+          <w:sz w:val="28"/>
+          <w:szCs w:val="28"/>
+          <w:u w:val="none"/>
+          <w:lang w:val="en-US"/>
+        </w:rPr>
+        <w:drawing>
+          <wp:inline distT="0" distB="0" distL="114300" distR="114300">
+            <wp:extent cx="1430655" cy="232410"/>
+            <wp:effectExtent l="0" t="0" r="17145" b="15875"/>
+            <wp:docPr id="19" name="Picture 19" descr="Sunstone logo"/>
+            <wp:cNvGraphicFramePr>
+              <a:graphicFrameLocks xmlns:a="http://schemas.openxmlformats.org/drawingml/2006/main" noChangeAspect="1"/>
+            </wp:cNvGraphicFramePr>
+            <a:graphic xmlns:a="http://schemas.openxmlformats.org/drawingml/2006/main">
+              <a:graphicData uri="http://schemas.openxmlformats.org/drawingml/2006/picture">
+                <pic:pic xmlns:pic="http://schemas.openxmlformats.org/drawingml/2006/picture">
+                  <pic:nvPicPr>
+                    <pic:cNvPr id="19" name="Picture 19" descr="Sunstone logo"/>
+                    <pic:cNvPicPr>
+                      <a:picLocks noChangeAspect="1"/>
+                    </pic:cNvPicPr>
+                  </pic:nvPicPr>
+                  <pic:blipFill>
+                    <a:blip r:embed="rId4"/>
+                    <a:stretch>
+                      <a:fillRect/>
+                    </a:stretch>
+                  </pic:blipFill>
+                  <pic:spPr>
+                    <a:xfrm>
+                      <a:off x="0" y="0"/>
+                      <a:ext cx="1430655" cy="232410"/>
+                    </a:xfrm>
+                    <a:prstGeom prst="rect">
+                      <a:avLst/>
+                    </a:prstGeom>
+                  </pic:spPr>
+                </pic:pic>
+              </a:graphicData>
+            </a:graphic>
+          </wp:inline>
+        </w:drawing>
+      </w:r>
+    </w:p>
+    <w:p>
+      <w:pPr>
+        <w:jc w:val="center"/>
+        <w:rPr>
+          <w:rFonts w:hint="default"/>
+          <w:b/>
+          <w:bCs/>
+          <w:i/>
+          <w:iCs/>
+          <w:color w:val="22366A"/>
           <w:sz w:val="28"/>
           <w:szCs w:val="28"/>
           <w:u w:val="single"/>
@@ -6714,6 +7057,7 @@
           <w:bCs/>
           <w:i/>
           <w:iCs/>
+          <w:color w:val="22366A"/>
           <w:sz w:val="28"/>
           <w:szCs w:val="28"/>
           <w:u w:val="single"/>
@@ -8649,11 +8993,65 @@
           <w:color w:val="22366A"/>
           <w:sz w:val="28"/>
           <w:szCs w:val="28"/>
-          <w:u w:val="single"/>
-          <w:lang w:val="en-US"/>
-        </w:rPr>
-      </w:pPr>
-      <w:r>
+          <w:u w:val="none"/>
+          <w:lang w:val="en-US"/>
+        </w:rPr>
+      </w:pPr>
+      <w:r>
+        <w:rPr>
+          <w:rFonts w:hint="default"/>
+          <w:b/>
+          <w:bCs/>
+          <w:i/>
+          <w:iCs/>
+          <w:color w:val="22366A"/>
+          <w:sz w:val="28"/>
+          <w:szCs w:val="28"/>
+          <w:u w:val="none"/>
+          <w:lang w:val="en-US"/>
+        </w:rPr>
+        <w:drawing>
+          <wp:inline distT="0" distB="0" distL="114300" distR="114300">
+            <wp:extent cx="1430655" cy="232410"/>
+            <wp:effectExtent l="0" t="0" r="17145" b="15875"/>
+            <wp:docPr id="18" name="Picture 18" descr="Sunstone logo"/>
+            <wp:cNvGraphicFramePr>
+              <a:graphicFrameLocks xmlns:a="http://schemas.openxmlformats.org/drawingml/2006/main" noChangeAspect="1"/>
+            </wp:cNvGraphicFramePr>
+            <a:graphic xmlns:a="http://schemas.openxmlformats.org/drawingml/2006/main">
+              <a:graphicData uri="http://schemas.openxmlformats.org/drawingml/2006/picture">
+                <pic:pic xmlns:pic="http://schemas.openxmlformats.org/drawingml/2006/picture">
+                  <pic:nvPicPr>
+                    <pic:cNvPr id="18" name="Picture 18" descr="Sunstone logo"/>
+                    <pic:cNvPicPr>
+                      <a:picLocks noChangeAspect="1"/>
+                    </pic:cNvPicPr>
+                  </pic:nvPicPr>
+                  <pic:blipFill>
+                    <a:blip r:embed="rId4"/>
+                    <a:stretch>
+                      <a:fillRect/>
+                    </a:stretch>
+                  </pic:blipFill>
+                  <pic:spPr>
+                    <a:xfrm>
+                      <a:off x="0" y="0"/>
+                      <a:ext cx="1430655" cy="232410"/>
+                    </a:xfrm>
+                    <a:prstGeom prst="rect">
+                      <a:avLst/>
+                    </a:prstGeom>
+                  </pic:spPr>
+                </pic:pic>
+              </a:graphicData>
+            </a:graphic>
+          </wp:inline>
+        </w:drawing>
+      </w:r>
+    </w:p>
+    <w:p>
+      <w:pPr>
+        <w:jc w:val="center"/>
         <w:rPr>
           <w:rFonts w:hint="default"/>
           <w:b/>
@@ -8666,6 +9064,20 @@
           <w:u w:val="single"/>
           <w:lang w:val="en-US"/>
         </w:rPr>
+      </w:pPr>
+      <w:r>
+        <w:rPr>
+          <w:rFonts w:hint="default"/>
+          <w:b/>
+          <w:bCs/>
+          <w:i/>
+          <w:iCs/>
+          <w:color w:val="22366A"/>
+          <w:sz w:val="28"/>
+          <w:szCs w:val="28"/>
+          <w:u w:val="single"/>
+          <w:lang w:val="en-US"/>
+        </w:rPr>
         <w:t>SUNSTONE LEARNING PHASE</w:t>
       </w:r>
     </w:p>
@@ -9218,11 +9630,65 @@
           <w:color w:val="22366A"/>
           <w:sz w:val="28"/>
           <w:szCs w:val="28"/>
-          <w:u w:val="single"/>
-          <w:lang w:val="en-US"/>
-        </w:rPr>
-      </w:pPr>
-      <w:r>
+          <w:u w:val="none"/>
+          <w:lang w:val="en-US"/>
+        </w:rPr>
+      </w:pPr>
+      <w:r>
+        <w:rPr>
+          <w:rFonts w:hint="default"/>
+          <w:b/>
+          <w:bCs/>
+          <w:i/>
+          <w:iCs/>
+          <w:color w:val="22366A"/>
+          <w:sz w:val="28"/>
+          <w:szCs w:val="28"/>
+          <w:u w:val="none"/>
+          <w:lang w:val="en-US"/>
+        </w:rPr>
+        <w:drawing>
+          <wp:inline distT="0" distB="0" distL="114300" distR="114300">
+            <wp:extent cx="1430655" cy="232410"/>
+            <wp:effectExtent l="0" t="0" r="17145" b="15875"/>
+            <wp:docPr id="17" name="Picture 17" descr="Sunstone logo"/>
+            <wp:cNvGraphicFramePr>
+              <a:graphicFrameLocks xmlns:a="http://schemas.openxmlformats.org/drawingml/2006/main" noChangeAspect="1"/>
+            </wp:cNvGraphicFramePr>
+            <a:graphic xmlns:a="http://schemas.openxmlformats.org/drawingml/2006/main">
+              <a:graphicData uri="http://schemas.openxmlformats.org/drawingml/2006/picture">
+                <pic:pic xmlns:pic="http://schemas.openxmlformats.org/drawingml/2006/picture">
+                  <pic:nvPicPr>
+                    <pic:cNvPr id="17" name="Picture 17" descr="Sunstone logo"/>
+                    <pic:cNvPicPr>
+                      <a:picLocks noChangeAspect="1"/>
+                    </pic:cNvPicPr>
+                  </pic:nvPicPr>
+                  <pic:blipFill>
+                    <a:blip r:embed="rId4"/>
+                    <a:stretch>
+                      <a:fillRect/>
+                    </a:stretch>
+                  </pic:blipFill>
+                  <pic:spPr>
+                    <a:xfrm>
+                      <a:off x="0" y="0"/>
+                      <a:ext cx="1430655" cy="232410"/>
+                    </a:xfrm>
+                    <a:prstGeom prst="rect">
+                      <a:avLst/>
+                    </a:prstGeom>
+                  </pic:spPr>
+                </pic:pic>
+              </a:graphicData>
+            </a:graphic>
+          </wp:inline>
+        </w:drawing>
+      </w:r>
+    </w:p>
+    <w:p>
+      <w:pPr>
+        <w:jc w:val="center"/>
         <w:rPr>
           <w:rFonts w:hint="default"/>
           <w:b/>
@@ -9235,6 +9701,20 @@
           <w:u w:val="single"/>
           <w:lang w:val="en-US"/>
         </w:rPr>
+      </w:pPr>
+      <w:r>
+        <w:rPr>
+          <w:rFonts w:hint="default"/>
+          <w:b/>
+          <w:bCs/>
+          <w:i/>
+          <w:iCs/>
+          <w:color w:val="22366A"/>
+          <w:sz w:val="28"/>
+          <w:szCs w:val="28"/>
+          <w:u w:val="single"/>
+          <w:lang w:val="en-US"/>
+        </w:rPr>
         <w:t>SUNSTONE LEARNING PHASE</w:t>
       </w:r>
     </w:p>
@@ -9428,11 +9908,65 @@
           <w:color w:val="22366A"/>
           <w:sz w:val="28"/>
           <w:szCs w:val="28"/>
-          <w:u w:val="single"/>
-          <w:lang w:val="en-US"/>
-        </w:rPr>
-      </w:pPr>
-      <w:r>
+          <w:u w:val="none"/>
+          <w:lang w:val="en-US"/>
+        </w:rPr>
+      </w:pPr>
+      <w:r>
+        <w:rPr>
+          <w:rFonts w:hint="default"/>
+          <w:b/>
+          <w:bCs/>
+          <w:i/>
+          <w:iCs/>
+          <w:color w:val="22366A"/>
+          <w:sz w:val="28"/>
+          <w:szCs w:val="28"/>
+          <w:u w:val="none"/>
+          <w:lang w:val="en-US"/>
+        </w:rPr>
+        <w:drawing>
+          <wp:inline distT="0" distB="0" distL="114300" distR="114300">
+            <wp:extent cx="1430655" cy="232410"/>
+            <wp:effectExtent l="0" t="0" r="17145" b="15875"/>
+            <wp:docPr id="16" name="Picture 16" descr="Sunstone logo"/>
+            <wp:cNvGraphicFramePr>
+              <a:graphicFrameLocks xmlns:a="http://schemas.openxmlformats.org/drawingml/2006/main" noChangeAspect="1"/>
+            </wp:cNvGraphicFramePr>
+            <a:graphic xmlns:a="http://schemas.openxmlformats.org/drawingml/2006/main">
+              <a:graphicData uri="http://schemas.openxmlformats.org/drawingml/2006/picture">
+                <pic:pic xmlns:pic="http://schemas.openxmlformats.org/drawingml/2006/picture">
+                  <pic:nvPicPr>
+                    <pic:cNvPr id="16" name="Picture 16" descr="Sunstone logo"/>
+                    <pic:cNvPicPr>
+                      <a:picLocks noChangeAspect="1"/>
+                    </pic:cNvPicPr>
+                  </pic:nvPicPr>
+                  <pic:blipFill>
+                    <a:blip r:embed="rId4"/>
+                    <a:stretch>
+                      <a:fillRect/>
+                    </a:stretch>
+                  </pic:blipFill>
+                  <pic:spPr>
+                    <a:xfrm>
+                      <a:off x="0" y="0"/>
+                      <a:ext cx="1430655" cy="232410"/>
+                    </a:xfrm>
+                    <a:prstGeom prst="rect">
+                      <a:avLst/>
+                    </a:prstGeom>
+                  </pic:spPr>
+                </pic:pic>
+              </a:graphicData>
+            </a:graphic>
+          </wp:inline>
+        </w:drawing>
+      </w:r>
+    </w:p>
+    <w:p>
+      <w:pPr>
+        <w:jc w:val="center"/>
         <w:rPr>
           <w:rFonts w:hint="default"/>
           <w:b/>
@@ -9445,6 +9979,20 @@
           <w:u w:val="single"/>
           <w:lang w:val="en-US"/>
         </w:rPr>
+      </w:pPr>
+      <w:r>
+        <w:rPr>
+          <w:rFonts w:hint="default"/>
+          <w:b/>
+          <w:bCs/>
+          <w:i/>
+          <w:iCs/>
+          <w:color w:val="22366A"/>
+          <w:sz w:val="28"/>
+          <w:szCs w:val="28"/>
+          <w:u w:val="single"/>
+          <w:lang w:val="en-US"/>
+        </w:rPr>
         <w:t>SUNSTONE LEARNING PHASE</w:t>
       </w:r>
     </w:p>
@@ -9995,11 +10543,65 @@
           <w:color w:val="22366A"/>
           <w:sz w:val="28"/>
           <w:szCs w:val="28"/>
-          <w:u w:val="single"/>
-          <w:lang w:val="en-US"/>
-        </w:rPr>
-      </w:pPr>
-      <w:r>
+          <w:u w:val="none"/>
+          <w:lang w:val="en-US"/>
+        </w:rPr>
+      </w:pPr>
+      <w:r>
+        <w:rPr>
+          <w:rFonts w:hint="default"/>
+          <w:b/>
+          <w:bCs/>
+          <w:i/>
+          <w:iCs/>
+          <w:color w:val="22366A"/>
+          <w:sz w:val="28"/>
+          <w:szCs w:val="28"/>
+          <w:u w:val="none"/>
+          <w:lang w:val="en-US"/>
+        </w:rPr>
+        <w:drawing>
+          <wp:inline distT="0" distB="0" distL="114300" distR="114300">
+            <wp:extent cx="1430655" cy="232410"/>
+            <wp:effectExtent l="0" t="0" r="17145" b="15875"/>
+            <wp:docPr id="15" name="Picture 15" descr="Sunstone logo"/>
+            <wp:cNvGraphicFramePr>
+              <a:graphicFrameLocks xmlns:a="http://schemas.openxmlformats.org/drawingml/2006/main" noChangeAspect="1"/>
+            </wp:cNvGraphicFramePr>
+            <a:graphic xmlns:a="http://schemas.openxmlformats.org/drawingml/2006/main">
+              <a:graphicData uri="http://schemas.openxmlformats.org/drawingml/2006/picture">
+                <pic:pic xmlns:pic="http://schemas.openxmlformats.org/drawingml/2006/picture">
+                  <pic:nvPicPr>
+                    <pic:cNvPr id="15" name="Picture 15" descr="Sunstone logo"/>
+                    <pic:cNvPicPr>
+                      <a:picLocks noChangeAspect="1"/>
+                    </pic:cNvPicPr>
+                  </pic:nvPicPr>
+                  <pic:blipFill>
+                    <a:blip r:embed="rId4"/>
+                    <a:stretch>
+                      <a:fillRect/>
+                    </a:stretch>
+                  </pic:blipFill>
+                  <pic:spPr>
+                    <a:xfrm>
+                      <a:off x="0" y="0"/>
+                      <a:ext cx="1430655" cy="232410"/>
+                    </a:xfrm>
+                    <a:prstGeom prst="rect">
+                      <a:avLst/>
+                    </a:prstGeom>
+                  </pic:spPr>
+                </pic:pic>
+              </a:graphicData>
+            </a:graphic>
+          </wp:inline>
+        </w:drawing>
+      </w:r>
+    </w:p>
+    <w:p>
+      <w:pPr>
+        <w:jc w:val="center"/>
         <w:rPr>
           <w:rFonts w:hint="default"/>
           <w:b/>
@@ -10012,6 +10614,20 @@
           <w:u w:val="single"/>
           <w:lang w:val="en-US"/>
         </w:rPr>
+      </w:pPr>
+      <w:r>
+        <w:rPr>
+          <w:rFonts w:hint="default"/>
+          <w:b/>
+          <w:bCs/>
+          <w:i/>
+          <w:iCs/>
+          <w:color w:val="22366A"/>
+          <w:sz w:val="28"/>
+          <w:szCs w:val="28"/>
+          <w:u w:val="single"/>
+          <w:lang w:val="en-US"/>
+        </w:rPr>
         <w:t>SUNSTONE LEARNING PHASE</w:t>
       </w:r>
     </w:p>
@@ -10731,11 +11347,65 @@
           <w:color w:val="22366A"/>
           <w:sz w:val="28"/>
           <w:szCs w:val="28"/>
-          <w:u w:val="single"/>
-          <w:lang w:val="en-US"/>
-        </w:rPr>
-      </w:pPr>
-      <w:r>
+          <w:u w:val="none"/>
+          <w:lang w:val="en-US"/>
+        </w:rPr>
+      </w:pPr>
+      <w:r>
+        <w:rPr>
+          <w:rFonts w:hint="default"/>
+          <w:b/>
+          <w:bCs/>
+          <w:i/>
+          <w:iCs/>
+          <w:color w:val="22366A"/>
+          <w:sz w:val="28"/>
+          <w:szCs w:val="28"/>
+          <w:u w:val="none"/>
+          <w:lang w:val="en-US"/>
+        </w:rPr>
+        <w:drawing>
+          <wp:inline distT="0" distB="0" distL="114300" distR="114300">
+            <wp:extent cx="1430655" cy="232410"/>
+            <wp:effectExtent l="0" t="0" r="17145" b="15875"/>
+            <wp:docPr id="14" name="Picture 14" descr="Sunstone logo"/>
+            <wp:cNvGraphicFramePr>
+              <a:graphicFrameLocks xmlns:a="http://schemas.openxmlformats.org/drawingml/2006/main" noChangeAspect="1"/>
+            </wp:cNvGraphicFramePr>
+            <a:graphic xmlns:a="http://schemas.openxmlformats.org/drawingml/2006/main">
+              <a:graphicData uri="http://schemas.openxmlformats.org/drawingml/2006/picture">
+                <pic:pic xmlns:pic="http://schemas.openxmlformats.org/drawingml/2006/picture">
+                  <pic:nvPicPr>
+                    <pic:cNvPr id="14" name="Picture 14" descr="Sunstone logo"/>
+                    <pic:cNvPicPr>
+                      <a:picLocks noChangeAspect="1"/>
+                    </pic:cNvPicPr>
+                  </pic:nvPicPr>
+                  <pic:blipFill>
+                    <a:blip r:embed="rId4"/>
+                    <a:stretch>
+                      <a:fillRect/>
+                    </a:stretch>
+                  </pic:blipFill>
+                  <pic:spPr>
+                    <a:xfrm>
+                      <a:off x="0" y="0"/>
+                      <a:ext cx="1430655" cy="232410"/>
+                    </a:xfrm>
+                    <a:prstGeom prst="rect">
+                      <a:avLst/>
+                    </a:prstGeom>
+                  </pic:spPr>
+                </pic:pic>
+              </a:graphicData>
+            </a:graphic>
+          </wp:inline>
+        </w:drawing>
+      </w:r>
+    </w:p>
+    <w:p>
+      <w:pPr>
+        <w:jc w:val="center"/>
         <w:rPr>
           <w:rFonts w:hint="default"/>
           <w:b/>
@@ -10748,6 +11418,20 @@
           <w:u w:val="single"/>
           <w:lang w:val="en-US"/>
         </w:rPr>
+      </w:pPr>
+      <w:r>
+        <w:rPr>
+          <w:rFonts w:hint="default"/>
+          <w:b/>
+          <w:bCs/>
+          <w:i/>
+          <w:iCs/>
+          <w:color w:val="22366A"/>
+          <w:sz w:val="28"/>
+          <w:szCs w:val="28"/>
+          <w:u w:val="single"/>
+          <w:lang w:val="en-US"/>
+        </w:rPr>
         <w:t>SUNSTONE LEARNING PHASE</w:t>
       </w:r>
     </w:p>
@@ -11165,11 +11849,65 @@
           <w:color w:val="22366A"/>
           <w:sz w:val="28"/>
           <w:szCs w:val="28"/>
-          <w:u w:val="single"/>
-          <w:lang w:val="en-US"/>
-        </w:rPr>
-      </w:pPr>
-      <w:r>
+          <w:u w:val="none"/>
+          <w:lang w:val="en-US"/>
+        </w:rPr>
+      </w:pPr>
+      <w:r>
+        <w:rPr>
+          <w:rFonts w:hint="default"/>
+          <w:b/>
+          <w:bCs/>
+          <w:i/>
+          <w:iCs/>
+          <w:color w:val="22366A"/>
+          <w:sz w:val="28"/>
+          <w:szCs w:val="28"/>
+          <w:u w:val="none"/>
+          <w:lang w:val="en-US"/>
+        </w:rPr>
+        <w:drawing>
+          <wp:inline distT="0" distB="0" distL="114300" distR="114300">
+            <wp:extent cx="1430655" cy="232410"/>
+            <wp:effectExtent l="0" t="0" r="17145" b="15875"/>
+            <wp:docPr id="13" name="Picture 13" descr="Sunstone logo"/>
+            <wp:cNvGraphicFramePr>
+              <a:graphicFrameLocks xmlns:a="http://schemas.openxmlformats.org/drawingml/2006/main" noChangeAspect="1"/>
+            </wp:cNvGraphicFramePr>
+            <a:graphic xmlns:a="http://schemas.openxmlformats.org/drawingml/2006/main">
+              <a:graphicData uri="http://schemas.openxmlformats.org/drawingml/2006/picture">
+                <pic:pic xmlns:pic="http://schemas.openxmlformats.org/drawingml/2006/picture">
+                  <pic:nvPicPr>
+                    <pic:cNvPr id="13" name="Picture 13" descr="Sunstone logo"/>
+                    <pic:cNvPicPr>
+                      <a:picLocks noChangeAspect="1"/>
+                    </pic:cNvPicPr>
+                  </pic:nvPicPr>
+                  <pic:blipFill>
+                    <a:blip r:embed="rId4"/>
+                    <a:stretch>
+                      <a:fillRect/>
+                    </a:stretch>
+                  </pic:blipFill>
+                  <pic:spPr>
+                    <a:xfrm>
+                      <a:off x="0" y="0"/>
+                      <a:ext cx="1430655" cy="232410"/>
+                    </a:xfrm>
+                    <a:prstGeom prst="rect">
+                      <a:avLst/>
+                    </a:prstGeom>
+                  </pic:spPr>
+                </pic:pic>
+              </a:graphicData>
+            </a:graphic>
+          </wp:inline>
+        </w:drawing>
+      </w:r>
+    </w:p>
+    <w:p>
+      <w:pPr>
+        <w:jc w:val="center"/>
         <w:rPr>
           <w:rFonts w:hint="default"/>
           <w:b/>
@@ -11182,6 +11920,20 @@
           <w:u w:val="single"/>
           <w:lang w:val="en-US"/>
         </w:rPr>
+      </w:pPr>
+      <w:r>
+        <w:rPr>
+          <w:rFonts w:hint="default"/>
+          <w:b/>
+          <w:bCs/>
+          <w:i/>
+          <w:iCs/>
+          <w:color w:val="22366A"/>
+          <w:sz w:val="28"/>
+          <w:szCs w:val="28"/>
+          <w:u w:val="single"/>
+          <w:lang w:val="en-US"/>
+        </w:rPr>
         <w:t>SUNSTONE LEARNING PHASE</w:t>
       </w:r>
     </w:p>
@@ -11775,11 +12527,65 @@
           <w:color w:val="22366A"/>
           <w:sz w:val="28"/>
           <w:szCs w:val="28"/>
-          <w:u w:val="single"/>
-          <w:lang w:val="en-US"/>
-        </w:rPr>
-      </w:pPr>
-      <w:r>
+          <w:u w:val="none"/>
+          <w:lang w:val="en-US"/>
+        </w:rPr>
+      </w:pPr>
+      <w:r>
+        <w:rPr>
+          <w:rFonts w:hint="default"/>
+          <w:b/>
+          <w:bCs/>
+          <w:i/>
+          <w:iCs/>
+          <w:color w:val="22366A"/>
+          <w:sz w:val="28"/>
+          <w:szCs w:val="28"/>
+          <w:u w:val="none"/>
+          <w:lang w:val="en-US"/>
+        </w:rPr>
+        <w:drawing>
+          <wp:inline distT="0" distB="0" distL="114300" distR="114300">
+            <wp:extent cx="1430655" cy="232410"/>
+            <wp:effectExtent l="0" t="0" r="17145" b="15875"/>
+            <wp:docPr id="12" name="Picture 12" descr="Sunstone logo"/>
+            <wp:cNvGraphicFramePr>
+              <a:graphicFrameLocks xmlns:a="http://schemas.openxmlformats.org/drawingml/2006/main" noChangeAspect="1"/>
+            </wp:cNvGraphicFramePr>
+            <a:graphic xmlns:a="http://schemas.openxmlformats.org/drawingml/2006/main">
+              <a:graphicData uri="http://schemas.openxmlformats.org/drawingml/2006/picture">
+                <pic:pic xmlns:pic="http://schemas.openxmlformats.org/drawingml/2006/picture">
+                  <pic:nvPicPr>
+                    <pic:cNvPr id="12" name="Picture 12" descr="Sunstone logo"/>
+                    <pic:cNvPicPr>
+                      <a:picLocks noChangeAspect="1"/>
+                    </pic:cNvPicPr>
+                  </pic:nvPicPr>
+                  <pic:blipFill>
+                    <a:blip r:embed="rId4"/>
+                    <a:stretch>
+                      <a:fillRect/>
+                    </a:stretch>
+                  </pic:blipFill>
+                  <pic:spPr>
+                    <a:xfrm>
+                      <a:off x="0" y="0"/>
+                      <a:ext cx="1430655" cy="232410"/>
+                    </a:xfrm>
+                    <a:prstGeom prst="rect">
+                      <a:avLst/>
+                    </a:prstGeom>
+                  </pic:spPr>
+                </pic:pic>
+              </a:graphicData>
+            </a:graphic>
+          </wp:inline>
+        </w:drawing>
+      </w:r>
+    </w:p>
+    <w:p>
+      <w:pPr>
+        <w:jc w:val="center"/>
         <w:rPr>
           <w:rFonts w:hint="default"/>
           <w:b/>
@@ -11792,6 +12598,20 @@
           <w:u w:val="single"/>
           <w:lang w:val="en-US"/>
         </w:rPr>
+      </w:pPr>
+      <w:r>
+        <w:rPr>
+          <w:rFonts w:hint="default"/>
+          <w:b/>
+          <w:bCs/>
+          <w:i/>
+          <w:iCs/>
+          <w:color w:val="22366A"/>
+          <w:sz w:val="28"/>
+          <w:szCs w:val="28"/>
+          <w:u w:val="single"/>
+          <w:lang w:val="en-US"/>
+        </w:rPr>
         <w:t>SUNSTONE LEARNING PHASE</w:t>
       </w:r>
     </w:p>
@@ -12350,11 +13170,65 @@
           <w:color w:val="22366A"/>
           <w:sz w:val="28"/>
           <w:szCs w:val="28"/>
-          <w:u w:val="single"/>
-          <w:lang w:val="en-US"/>
-        </w:rPr>
-      </w:pPr>
-      <w:r>
+          <w:u w:val="none"/>
+          <w:lang w:val="en-US"/>
+        </w:rPr>
+      </w:pPr>
+      <w:r>
+        <w:rPr>
+          <w:rFonts w:hint="default"/>
+          <w:b/>
+          <w:bCs/>
+          <w:i/>
+          <w:iCs/>
+          <w:color w:val="22366A"/>
+          <w:sz w:val="28"/>
+          <w:szCs w:val="28"/>
+          <w:u w:val="none"/>
+          <w:lang w:val="en-US"/>
+        </w:rPr>
+        <w:drawing>
+          <wp:inline distT="0" distB="0" distL="114300" distR="114300">
+            <wp:extent cx="1430655" cy="232410"/>
+            <wp:effectExtent l="0" t="0" r="17145" b="15875"/>
+            <wp:docPr id="11" name="Picture 11" descr="Sunstone logo"/>
+            <wp:cNvGraphicFramePr>
+              <a:graphicFrameLocks xmlns:a="http://schemas.openxmlformats.org/drawingml/2006/main" noChangeAspect="1"/>
+            </wp:cNvGraphicFramePr>
+            <a:graphic xmlns:a="http://schemas.openxmlformats.org/drawingml/2006/main">
+              <a:graphicData uri="http://schemas.openxmlformats.org/drawingml/2006/picture">
+                <pic:pic xmlns:pic="http://schemas.openxmlformats.org/drawingml/2006/picture">
+                  <pic:nvPicPr>
+                    <pic:cNvPr id="11" name="Picture 11" descr="Sunstone logo"/>
+                    <pic:cNvPicPr>
+                      <a:picLocks noChangeAspect="1"/>
+                    </pic:cNvPicPr>
+                  </pic:nvPicPr>
+                  <pic:blipFill>
+                    <a:blip r:embed="rId4"/>
+                    <a:stretch>
+                      <a:fillRect/>
+                    </a:stretch>
+                  </pic:blipFill>
+                  <pic:spPr>
+                    <a:xfrm>
+                      <a:off x="0" y="0"/>
+                      <a:ext cx="1430655" cy="232410"/>
+                    </a:xfrm>
+                    <a:prstGeom prst="rect">
+                      <a:avLst/>
+                    </a:prstGeom>
+                  </pic:spPr>
+                </pic:pic>
+              </a:graphicData>
+            </a:graphic>
+          </wp:inline>
+        </w:drawing>
+      </w:r>
+    </w:p>
+    <w:p>
+      <w:pPr>
+        <w:jc w:val="center"/>
         <w:rPr>
           <w:rFonts w:hint="default"/>
           <w:b/>
@@ -12367,6 +13241,20 @@
           <w:u w:val="single"/>
           <w:lang w:val="en-US"/>
         </w:rPr>
+      </w:pPr>
+      <w:r>
+        <w:rPr>
+          <w:rFonts w:hint="default"/>
+          <w:b/>
+          <w:bCs/>
+          <w:i/>
+          <w:iCs/>
+          <w:color w:val="22366A"/>
+          <w:sz w:val="28"/>
+          <w:szCs w:val="28"/>
+          <w:u w:val="single"/>
+          <w:lang w:val="en-US"/>
+        </w:rPr>
         <w:t>SUNSTONE LEARNING PHASE</w:t>
       </w:r>
     </w:p>
@@ -13315,11 +14203,65 @@
           <w:color w:val="22366A"/>
           <w:sz w:val="28"/>
           <w:szCs w:val="28"/>
-          <w:u w:val="single"/>
-          <w:lang w:val="en-US"/>
-        </w:rPr>
-      </w:pPr>
-      <w:r>
+          <w:u w:val="none"/>
+          <w:lang w:val="en-US"/>
+        </w:rPr>
+      </w:pPr>
+      <w:r>
+        <w:rPr>
+          <w:rFonts w:hint="default"/>
+          <w:b/>
+          <w:bCs/>
+          <w:i/>
+          <w:iCs/>
+          <w:color w:val="22366A"/>
+          <w:sz w:val="28"/>
+          <w:szCs w:val="28"/>
+          <w:u w:val="none"/>
+          <w:lang w:val="en-US"/>
+        </w:rPr>
+        <w:drawing>
+          <wp:inline distT="0" distB="0" distL="114300" distR="114300">
+            <wp:extent cx="1430655" cy="232410"/>
+            <wp:effectExtent l="0" t="0" r="17145" b="15875"/>
+            <wp:docPr id="10" name="Picture 10" descr="Sunstone logo"/>
+            <wp:cNvGraphicFramePr>
+              <a:graphicFrameLocks xmlns:a="http://schemas.openxmlformats.org/drawingml/2006/main" noChangeAspect="1"/>
+            </wp:cNvGraphicFramePr>
+            <a:graphic xmlns:a="http://schemas.openxmlformats.org/drawingml/2006/main">
+              <a:graphicData uri="http://schemas.openxmlformats.org/drawingml/2006/picture">
+                <pic:pic xmlns:pic="http://schemas.openxmlformats.org/drawingml/2006/picture">
+                  <pic:nvPicPr>
+                    <pic:cNvPr id="10" name="Picture 10" descr="Sunstone logo"/>
+                    <pic:cNvPicPr>
+                      <a:picLocks noChangeAspect="1"/>
+                    </pic:cNvPicPr>
+                  </pic:nvPicPr>
+                  <pic:blipFill>
+                    <a:blip r:embed="rId4"/>
+                    <a:stretch>
+                      <a:fillRect/>
+                    </a:stretch>
+                  </pic:blipFill>
+                  <pic:spPr>
+                    <a:xfrm>
+                      <a:off x="0" y="0"/>
+                      <a:ext cx="1430655" cy="232410"/>
+                    </a:xfrm>
+                    <a:prstGeom prst="rect">
+                      <a:avLst/>
+                    </a:prstGeom>
+                  </pic:spPr>
+                </pic:pic>
+              </a:graphicData>
+            </a:graphic>
+          </wp:inline>
+        </w:drawing>
+      </w:r>
+    </w:p>
+    <w:p>
+      <w:pPr>
+        <w:jc w:val="center"/>
         <w:rPr>
           <w:rFonts w:hint="default"/>
           <w:b/>
@@ -13332,6 +14274,20 @@
           <w:u w:val="single"/>
           <w:lang w:val="en-US"/>
         </w:rPr>
+      </w:pPr>
+      <w:r>
+        <w:rPr>
+          <w:rFonts w:hint="default"/>
+          <w:b/>
+          <w:bCs/>
+          <w:i/>
+          <w:iCs/>
+          <w:color w:val="22366A"/>
+          <w:sz w:val="28"/>
+          <w:szCs w:val="28"/>
+          <w:u w:val="single"/>
+          <w:lang w:val="en-US"/>
+        </w:rPr>
         <w:t>SUNSTONE LEARNING PHASE</w:t>
       </w:r>
     </w:p>
@@ -13823,11 +14779,65 @@
           <w:color w:val="22366A"/>
           <w:sz w:val="28"/>
           <w:szCs w:val="28"/>
-          <w:u w:val="single"/>
-          <w:lang w:val="en-US"/>
-        </w:rPr>
-      </w:pPr>
-      <w:r>
+          <w:u w:val="none"/>
+          <w:lang w:val="en-US"/>
+        </w:rPr>
+      </w:pPr>
+      <w:r>
+        <w:rPr>
+          <w:rFonts w:hint="default"/>
+          <w:b/>
+          <w:bCs/>
+          <w:i/>
+          <w:iCs/>
+          <w:color w:val="22366A"/>
+          <w:sz w:val="28"/>
+          <w:szCs w:val="28"/>
+          <w:u w:val="none"/>
+          <w:lang w:val="en-US"/>
+        </w:rPr>
+        <w:drawing>
+          <wp:inline distT="0" distB="0" distL="114300" distR="114300">
+            <wp:extent cx="1430655" cy="232410"/>
+            <wp:effectExtent l="0" t="0" r="17145" b="15875"/>
+            <wp:docPr id="9" name="Picture 9" descr="Sunstone logo"/>
+            <wp:cNvGraphicFramePr>
+              <a:graphicFrameLocks xmlns:a="http://schemas.openxmlformats.org/drawingml/2006/main" noChangeAspect="1"/>
+            </wp:cNvGraphicFramePr>
+            <a:graphic xmlns:a="http://schemas.openxmlformats.org/drawingml/2006/main">
+              <a:graphicData uri="http://schemas.openxmlformats.org/drawingml/2006/picture">
+                <pic:pic xmlns:pic="http://schemas.openxmlformats.org/drawingml/2006/picture">
+                  <pic:nvPicPr>
+                    <pic:cNvPr id="9" name="Picture 9" descr="Sunstone logo"/>
+                    <pic:cNvPicPr>
+                      <a:picLocks noChangeAspect="1"/>
+                    </pic:cNvPicPr>
+                  </pic:nvPicPr>
+                  <pic:blipFill>
+                    <a:blip r:embed="rId4"/>
+                    <a:stretch>
+                      <a:fillRect/>
+                    </a:stretch>
+                  </pic:blipFill>
+                  <pic:spPr>
+                    <a:xfrm>
+                      <a:off x="0" y="0"/>
+                      <a:ext cx="1430655" cy="232410"/>
+                    </a:xfrm>
+                    <a:prstGeom prst="rect">
+                      <a:avLst/>
+                    </a:prstGeom>
+                  </pic:spPr>
+                </pic:pic>
+              </a:graphicData>
+            </a:graphic>
+          </wp:inline>
+        </w:drawing>
+      </w:r>
+    </w:p>
+    <w:p>
+      <w:pPr>
+        <w:jc w:val="center"/>
         <w:rPr>
           <w:rFonts w:hint="default"/>
           <w:b/>
@@ -13840,6 +14850,20 @@
           <w:u w:val="single"/>
           <w:lang w:val="en-US"/>
         </w:rPr>
+      </w:pPr>
+      <w:r>
+        <w:rPr>
+          <w:rFonts w:hint="default"/>
+          <w:b/>
+          <w:bCs/>
+          <w:i/>
+          <w:iCs/>
+          <w:color w:val="22366A"/>
+          <w:sz w:val="28"/>
+          <w:szCs w:val="28"/>
+          <w:u w:val="single"/>
+          <w:lang w:val="en-US"/>
+        </w:rPr>
         <w:t>SUNSTONE LEARNING PHASE</w:t>
       </w:r>
     </w:p>
@@ -14096,7 +15120,67 @@
           <w:color w:val="22366A"/>
           <w:sz w:val="28"/>
           <w:szCs w:val="28"/>
-          <w:u w:val="single"/>
+          <w:u w:val="none"/>
+          <w:lang w:val="en-US"/>
+        </w:rPr>
+      </w:pPr>
+      <w:r>
+        <w:rPr>
+          <w:rFonts w:hint="default"/>
+          <w:b/>
+          <w:bCs/>
+          <w:i/>
+          <w:iCs/>
+          <w:color w:val="22366A"/>
+          <w:sz w:val="28"/>
+          <w:szCs w:val="28"/>
+          <w:u w:val="none"/>
+          <w:lang w:val="en-US"/>
+        </w:rPr>
+        <w:drawing>
+          <wp:inline distT="0" distB="0" distL="114300" distR="114300">
+            <wp:extent cx="1430655" cy="232410"/>
+            <wp:effectExtent l="0" t="0" r="17145" b="15875"/>
+            <wp:docPr id="8" name="Picture 8" descr="Sunstone logo"/>
+            <wp:cNvGraphicFramePr>
+              <a:graphicFrameLocks xmlns:a="http://schemas.openxmlformats.org/drawingml/2006/main" noChangeAspect="1"/>
+            </wp:cNvGraphicFramePr>
+            <a:graphic xmlns:a="http://schemas.openxmlformats.org/drawingml/2006/main">
+              <a:graphicData uri="http://schemas.openxmlformats.org/drawingml/2006/picture">
+                <pic:pic xmlns:pic="http://schemas.openxmlformats.org/drawingml/2006/picture">
+                  <pic:nvPicPr>
+                    <pic:cNvPr id="8" name="Picture 8" descr="Sunstone logo"/>
+                    <pic:cNvPicPr>
+                      <a:picLocks noChangeAspect="1"/>
+                    </pic:cNvPicPr>
+                  </pic:nvPicPr>
+                  <pic:blipFill>
+                    <a:blip r:embed="rId4"/>
+                    <a:stretch>
+                      <a:fillRect/>
+                    </a:stretch>
+                  </pic:blipFill>
+                  <pic:spPr>
+                    <a:xfrm>
+                      <a:off x="0" y="0"/>
+                      <a:ext cx="1430655" cy="232410"/>
+                    </a:xfrm>
+                    <a:prstGeom prst="rect">
+                      <a:avLst/>
+                    </a:prstGeom>
+                  </pic:spPr>
+                </pic:pic>
+              </a:graphicData>
+            </a:graphic>
+          </wp:inline>
+        </w:drawing>
+      </w:r>
+    </w:p>
+    <w:p>
+      <w:pPr>
+        <w:jc w:val="center"/>
+        <w:rPr>
+          <w:rFonts w:hint="default"/>
           <w:lang w:val="en-US"/>
         </w:rPr>
       </w:pPr>
@@ -14115,19 +15199,6 @@
         </w:rPr>
         <w:t>SUNSTONE LEARNING PHASE</w:t>
       </w:r>
-    </w:p>
-    <w:p>
-      <w:pPr>
-        <w:numPr>
-          <w:ilvl w:val="0"/>
-          <w:numId w:val="0"/>
-        </w:numPr>
-        <w:bidi w:val="0"/>
-        <w:rPr>
-          <w:rFonts w:hint="default"/>
-          <w:lang w:val="en-US"/>
-        </w:rPr>
-      </w:pPr>
     </w:p>
     <w:p>
       <w:pPr>
@@ -15687,7 +16758,7 @@
           <w:u w:val="none"/>
           <w:lang w:val="en-US"/>
         </w:rPr>
-        <w:t>Online GDB Compiler</w:t>
+        <w:t>Online GDB Compilerk</w:t>
       </w:r>
     </w:p>
     <w:p>
@@ -15784,8 +16855,6 @@
         </w:rPr>
         <w:t>Link of the Google Document</w:t>
       </w:r>
-      <w:bookmarkStart w:id="0" w:name="_GoBack"/>
-      <w:bookmarkEnd w:id="0"/>
     </w:p>
     <w:p>
       <w:pPr>

</xml_diff>

<commit_message>
DSA Classes in JAVA
</commit_message>
<xml_diff>
--- a/sunstone_learning_phase.docx
+++ b/sunstone_learning_phase.docx
@@ -6102,7 +6102,6 @@
           <w:lang w:val="en-US"/>
         </w:rPr>
       </w:pPr>
-      <w:bookmarkStart w:id="0" w:name="_GoBack"/>
       <w:r>
         <w:rPr>
           <w:rFonts w:hint="default"/>
@@ -6154,7 +6153,6 @@
           </wp:inline>
         </w:drawing>
       </w:r>
-      <w:bookmarkEnd w:id="0"/>
     </w:p>
     <w:p>
       <w:pPr>
@@ -16304,6 +16302,7 @@
     <w:p>
       <w:pPr>
         <w:numPr>
+          <w:ilvl w:val="0"/>
           <w:numId w:val="0"/>
         </w:numPr>
         <w:jc w:val="both"/>
@@ -16558,6 +16557,7 @@
     <w:p>
       <w:pPr>
         <w:numPr>
+          <w:ilvl w:val="0"/>
           <w:numId w:val="0"/>
         </w:numPr>
         <w:bidi w:val="0"/>
@@ -16575,6 +16575,7 @@
     <w:p>
       <w:pPr>
         <w:numPr>
+          <w:ilvl w:val="0"/>
           <w:numId w:val="0"/>
         </w:numPr>
         <w:bidi w:val="0"/>
@@ -16623,6 +16624,7 @@
     <w:p>
       <w:pPr>
         <w:numPr>
+          <w:ilvl w:val="0"/>
           <w:numId w:val="0"/>
         </w:numPr>
         <w:bidi w:val="0"/>
@@ -16640,6 +16642,7 @@
     <w:p>
       <w:pPr>
         <w:numPr>
+          <w:ilvl w:val="0"/>
           <w:numId w:val="0"/>
         </w:numPr>
         <w:bidi w:val="0"/>
@@ -16764,6 +16767,7 @@
     <w:p>
       <w:pPr>
         <w:numPr>
+          <w:ilvl w:val="0"/>
           <w:numId w:val="0"/>
         </w:numPr>
         <w:ind w:left="420" w:leftChars="0"/>
@@ -16966,6 +16970,1420 @@
         </w:rPr>
         <w:fldChar w:fldCharType="end"/>
       </w:r>
+    </w:p>
+    <w:p>
+      <w:pPr>
+        <w:rPr>
+          <w:rFonts w:hint="default"/>
+          <w:b w:val="0"/>
+          <w:bCs w:val="0"/>
+          <w:i w:val="0"/>
+          <w:iCs w:val="0"/>
+          <w:color w:val="auto"/>
+          <w:sz w:val="28"/>
+          <w:szCs w:val="28"/>
+          <w:u w:val="none"/>
+          <w:lang w:val="en-US"/>
+        </w:rPr>
+      </w:pPr>
+      <w:r>
+        <w:rPr>
+          <w:rFonts w:hint="default"/>
+          <w:b w:val="0"/>
+          <w:bCs w:val="0"/>
+          <w:i w:val="0"/>
+          <w:iCs w:val="0"/>
+          <w:color w:val="auto"/>
+          <w:sz w:val="28"/>
+          <w:szCs w:val="28"/>
+          <w:u w:val="none"/>
+          <w:lang w:val="en-US"/>
+        </w:rPr>
+        <w:br w:type="page"/>
+      </w:r>
+    </w:p>
+    <w:p>
+      <w:pPr>
+        <w:jc w:val="center"/>
+        <w:rPr>
+          <w:rFonts w:hint="default"/>
+          <w:b/>
+          <w:bCs/>
+          <w:i/>
+          <w:iCs/>
+          <w:color w:val="22366A"/>
+          <w:sz w:val="28"/>
+          <w:szCs w:val="28"/>
+          <w:u w:val="none"/>
+          <w:lang w:val="en-US"/>
+        </w:rPr>
+      </w:pPr>
+      <w:r>
+        <w:rPr>
+          <w:rFonts w:hint="default"/>
+          <w:b/>
+          <w:bCs/>
+          <w:i/>
+          <w:iCs/>
+          <w:color w:val="22366A"/>
+          <w:sz w:val="28"/>
+          <w:szCs w:val="28"/>
+          <w:u w:val="none"/>
+          <w:lang w:val="en-US"/>
+        </w:rPr>
+        <w:drawing>
+          <wp:inline distT="0" distB="0" distL="114300" distR="114300">
+            <wp:extent cx="1430655" cy="232410"/>
+            <wp:effectExtent l="0" t="0" r="17145" b="15875"/>
+            <wp:docPr id="24" name="Picture 24" descr="Sunstone logo"/>
+            <wp:cNvGraphicFramePr>
+              <a:graphicFrameLocks xmlns:a="http://schemas.openxmlformats.org/drawingml/2006/main" noChangeAspect="1"/>
+            </wp:cNvGraphicFramePr>
+            <a:graphic xmlns:a="http://schemas.openxmlformats.org/drawingml/2006/main">
+              <a:graphicData uri="http://schemas.openxmlformats.org/drawingml/2006/picture">
+                <pic:pic xmlns:pic="http://schemas.openxmlformats.org/drawingml/2006/picture">
+                  <pic:nvPicPr>
+                    <pic:cNvPr id="24" name="Picture 24" descr="Sunstone logo"/>
+                    <pic:cNvPicPr>
+                      <a:picLocks noChangeAspect="1"/>
+                    </pic:cNvPicPr>
+                  </pic:nvPicPr>
+                  <pic:blipFill>
+                    <a:blip r:embed="rId4"/>
+                    <a:stretch>
+                      <a:fillRect/>
+                    </a:stretch>
+                  </pic:blipFill>
+                  <pic:spPr>
+                    <a:xfrm>
+                      <a:off x="0" y="0"/>
+                      <a:ext cx="1430655" cy="232410"/>
+                    </a:xfrm>
+                    <a:prstGeom prst="rect">
+                      <a:avLst/>
+                    </a:prstGeom>
+                  </pic:spPr>
+                </pic:pic>
+              </a:graphicData>
+            </a:graphic>
+          </wp:inline>
+        </w:drawing>
+      </w:r>
+    </w:p>
+    <w:p>
+      <w:pPr>
+        <w:jc w:val="center"/>
+        <w:rPr>
+          <w:rFonts w:hint="default"/>
+          <w:b/>
+          <w:bCs/>
+          <w:i/>
+          <w:iCs/>
+          <w:color w:val="22366A"/>
+          <w:sz w:val="28"/>
+          <w:szCs w:val="28"/>
+          <w:u w:val="single"/>
+          <w:lang w:val="en-US"/>
+        </w:rPr>
+      </w:pPr>
+      <w:r>
+        <w:rPr>
+          <w:rFonts w:hint="default"/>
+          <w:b/>
+          <w:bCs/>
+          <w:i/>
+          <w:iCs/>
+          <w:color w:val="22366A"/>
+          <w:sz w:val="28"/>
+          <w:szCs w:val="28"/>
+          <w:u w:val="single"/>
+          <w:lang w:val="en-US"/>
+        </w:rPr>
+        <w:t>SUNSTONE LEARNING PHASE</w:t>
+      </w:r>
+    </w:p>
+    <w:p>
+      <w:pPr>
+        <w:jc w:val="both"/>
+        <w:rPr>
+          <w:rFonts w:hint="default"/>
+          <w:b/>
+          <w:bCs/>
+          <w:i/>
+          <w:iCs/>
+          <w:color w:val="22366A"/>
+          <w:sz w:val="28"/>
+          <w:szCs w:val="28"/>
+          <w:u w:val="single"/>
+          <w:lang w:val="en-US"/>
+        </w:rPr>
+      </w:pPr>
+    </w:p>
+    <w:p>
+      <w:pPr>
+        <w:jc w:val="both"/>
+        <w:rPr>
+          <w:rFonts w:hint="default"/>
+          <w:b/>
+          <w:bCs/>
+          <w:i/>
+          <w:iCs/>
+          <w:color w:val="22366A"/>
+          <w:sz w:val="28"/>
+          <w:szCs w:val="28"/>
+          <w:u w:val="single"/>
+          <w:lang w:val="en-US"/>
+        </w:rPr>
+      </w:pPr>
+    </w:p>
+    <w:p>
+      <w:pPr>
+        <w:rPr>
+          <w:rFonts w:hint="default"/>
+          <w:b/>
+          <w:bCs/>
+          <w:i/>
+          <w:iCs/>
+          <w:color w:val="auto"/>
+          <w:sz w:val="22"/>
+          <w:szCs w:val="22"/>
+          <w:highlight w:val="yellow"/>
+          <w:lang w:val="en-US"/>
+        </w:rPr>
+      </w:pPr>
+      <w:r>
+        <w:rPr>
+          <w:rFonts w:hint="default"/>
+          <w:b/>
+          <w:bCs/>
+          <w:i/>
+          <w:iCs/>
+          <w:color w:val="auto"/>
+          <w:sz w:val="22"/>
+          <w:szCs w:val="22"/>
+          <w:highlight w:val="yellow"/>
+          <w:lang w:val="en-US"/>
+        </w:rPr>
+        <w:t>DATE 14/05/2025</w:t>
+      </w:r>
+    </w:p>
+    <w:p>
+      <w:pPr>
+        <w:jc w:val="both"/>
+        <w:rPr>
+          <w:rFonts w:hint="default"/>
+          <w:b/>
+          <w:bCs/>
+          <w:i/>
+          <w:iCs/>
+          <w:color w:val="22366A"/>
+          <w:sz w:val="28"/>
+          <w:szCs w:val="28"/>
+          <w:u w:val="single"/>
+          <w:lang w:val="en-US"/>
+        </w:rPr>
+      </w:pPr>
+    </w:p>
+    <w:p>
+      <w:pPr>
+        <w:numPr>
+          <w:ilvl w:val="0"/>
+          <w:numId w:val="92"/>
+        </w:numPr>
+        <w:ind w:left="420" w:leftChars="0" w:hanging="420" w:firstLineChars="0"/>
+        <w:jc w:val="both"/>
+        <w:rPr>
+          <w:rFonts w:hint="default"/>
+          <w:b/>
+          <w:bCs/>
+          <w:i/>
+          <w:iCs/>
+          <w:color w:val="auto"/>
+          <w:sz w:val="28"/>
+          <w:szCs w:val="28"/>
+          <w:u w:val="none"/>
+          <w:lang w:val="en-US"/>
+        </w:rPr>
+      </w:pPr>
+      <w:r>
+        <w:rPr>
+          <w:rFonts w:hint="default"/>
+          <w:b/>
+          <w:bCs/>
+          <w:i/>
+          <w:iCs/>
+          <w:color w:val="auto"/>
+          <w:sz w:val="28"/>
+          <w:szCs w:val="28"/>
+          <w:u w:val="none"/>
+          <w:lang w:val="en-US"/>
+        </w:rPr>
+        <w:t>Java Full Stack Development Classes</w:t>
+      </w:r>
+    </w:p>
+    <w:p>
+      <w:pPr>
+        <w:numPr>
+          <w:ilvl w:val="0"/>
+          <w:numId w:val="93"/>
+        </w:numPr>
+        <w:ind w:left="840" w:leftChars="0" w:hanging="420" w:firstLineChars="0"/>
+        <w:jc w:val="both"/>
+        <w:rPr>
+          <w:rFonts w:hint="default"/>
+          <w:b w:val="0"/>
+          <w:bCs w:val="0"/>
+          <w:i w:val="0"/>
+          <w:iCs w:val="0"/>
+          <w:color w:val="auto"/>
+          <w:sz w:val="28"/>
+          <w:szCs w:val="28"/>
+          <w:u w:val="none"/>
+          <w:lang w:val="en-US"/>
+        </w:rPr>
+      </w:pPr>
+      <w:r>
+        <w:rPr>
+          <w:rFonts w:hint="default"/>
+          <w:b w:val="0"/>
+          <w:bCs w:val="0"/>
+          <w:i w:val="0"/>
+          <w:iCs w:val="0"/>
+          <w:color w:val="auto"/>
+          <w:sz w:val="28"/>
+          <w:szCs w:val="28"/>
+          <w:u w:val="none"/>
+          <w:lang w:val="en-US"/>
+        </w:rPr>
+        <w:t>Encapsulations</w:t>
+      </w:r>
+    </w:p>
+    <w:p>
+      <w:pPr>
+        <w:numPr>
+          <w:ilvl w:val="0"/>
+          <w:numId w:val="94"/>
+        </w:numPr>
+        <w:ind w:left="1260" w:leftChars="0" w:hanging="420" w:firstLineChars="0"/>
+        <w:jc w:val="both"/>
+        <w:rPr>
+          <w:rFonts w:hint="default"/>
+          <w:b w:val="0"/>
+          <w:bCs w:val="0"/>
+          <w:i w:val="0"/>
+          <w:iCs w:val="0"/>
+          <w:color w:val="auto"/>
+          <w:sz w:val="28"/>
+          <w:szCs w:val="28"/>
+          <w:u w:val="none"/>
+          <w:lang w:val="en-US"/>
+        </w:rPr>
+      </w:pPr>
+      <w:r>
+        <w:rPr>
+          <w:rFonts w:hint="default"/>
+          <w:b w:val="0"/>
+          <w:bCs w:val="0"/>
+          <w:i w:val="0"/>
+          <w:iCs w:val="0"/>
+          <w:color w:val="auto"/>
+          <w:sz w:val="28"/>
+          <w:szCs w:val="28"/>
+          <w:u w:val="none"/>
+          <w:lang w:val="en-US"/>
+        </w:rPr>
+        <w:t>Setter and Getter Method</w:t>
+      </w:r>
+    </w:p>
+    <w:p>
+      <w:pPr>
+        <w:numPr>
+          <w:ilvl w:val="0"/>
+          <w:numId w:val="94"/>
+        </w:numPr>
+        <w:ind w:left="1260" w:leftChars="0" w:hanging="420" w:firstLineChars="0"/>
+        <w:jc w:val="both"/>
+        <w:rPr>
+          <w:rFonts w:hint="default"/>
+          <w:b w:val="0"/>
+          <w:bCs w:val="0"/>
+          <w:i w:val="0"/>
+          <w:iCs w:val="0"/>
+          <w:color w:val="auto"/>
+          <w:sz w:val="28"/>
+          <w:szCs w:val="28"/>
+          <w:u w:val="none"/>
+          <w:lang w:val="en-US"/>
+        </w:rPr>
+      </w:pPr>
+      <w:r>
+        <w:rPr>
+          <w:rFonts w:hint="default"/>
+          <w:b w:val="0"/>
+          <w:bCs w:val="0"/>
+          <w:i w:val="0"/>
+          <w:iCs w:val="0"/>
+          <w:color w:val="auto"/>
+          <w:sz w:val="28"/>
+          <w:szCs w:val="28"/>
+          <w:u w:val="none"/>
+          <w:lang w:val="en-US"/>
+        </w:rPr>
+        <w:t>Assignments</w:t>
+      </w:r>
+    </w:p>
+    <w:p>
+      <w:pPr>
+        <w:numPr>
+          <w:numId w:val="0"/>
+        </w:numPr>
+        <w:ind w:left="840" w:leftChars="0"/>
+        <w:jc w:val="both"/>
+        <w:rPr>
+          <w:rFonts w:hint="default"/>
+          <w:b w:val="0"/>
+          <w:bCs w:val="0"/>
+          <w:i w:val="0"/>
+          <w:iCs w:val="0"/>
+          <w:color w:val="auto"/>
+          <w:sz w:val="28"/>
+          <w:szCs w:val="28"/>
+          <w:u w:val="none"/>
+          <w:lang w:val="en-US"/>
+        </w:rPr>
+      </w:pPr>
+    </w:p>
+    <w:p>
+      <w:pPr>
+        <w:numPr>
+          <w:ilvl w:val="0"/>
+          <w:numId w:val="93"/>
+        </w:numPr>
+        <w:ind w:left="840" w:leftChars="0" w:hanging="420" w:firstLineChars="0"/>
+        <w:jc w:val="both"/>
+        <w:rPr>
+          <w:rFonts w:hint="default"/>
+          <w:b w:val="0"/>
+          <w:bCs w:val="0"/>
+          <w:i w:val="0"/>
+          <w:iCs w:val="0"/>
+          <w:color w:val="auto"/>
+          <w:sz w:val="28"/>
+          <w:szCs w:val="28"/>
+          <w:u w:val="none"/>
+          <w:lang w:val="en-US"/>
+        </w:rPr>
+      </w:pPr>
+      <w:r>
+        <w:rPr>
+          <w:rFonts w:hint="default"/>
+          <w:b w:val="0"/>
+          <w:bCs w:val="0"/>
+          <w:i w:val="0"/>
+          <w:iCs w:val="0"/>
+          <w:color w:val="auto"/>
+          <w:sz w:val="28"/>
+          <w:szCs w:val="28"/>
+          <w:u w:val="none"/>
+          <w:lang w:val="en-US"/>
+        </w:rPr>
+        <w:t>Inheritence</w:t>
+      </w:r>
+    </w:p>
+    <w:p>
+      <w:pPr>
+        <w:numPr>
+          <w:ilvl w:val="0"/>
+          <w:numId w:val="95"/>
+        </w:numPr>
+        <w:ind w:left="1260" w:leftChars="0" w:hanging="420" w:firstLineChars="0"/>
+        <w:jc w:val="both"/>
+        <w:rPr>
+          <w:rFonts w:hint="default"/>
+          <w:b w:val="0"/>
+          <w:bCs w:val="0"/>
+          <w:i w:val="0"/>
+          <w:iCs w:val="0"/>
+          <w:color w:val="auto"/>
+          <w:sz w:val="28"/>
+          <w:szCs w:val="28"/>
+          <w:u w:val="none"/>
+          <w:lang w:val="en-US"/>
+        </w:rPr>
+      </w:pPr>
+      <w:r>
+        <w:rPr>
+          <w:rFonts w:hint="default"/>
+          <w:b w:val="0"/>
+          <w:bCs w:val="0"/>
+          <w:i w:val="0"/>
+          <w:iCs w:val="0"/>
+          <w:color w:val="auto"/>
+          <w:sz w:val="28"/>
+          <w:szCs w:val="28"/>
+          <w:u w:val="none"/>
+          <w:lang w:val="en-US"/>
+        </w:rPr>
+        <w:t>Single Inheritence</w:t>
+      </w:r>
+    </w:p>
+    <w:p>
+      <w:pPr>
+        <w:numPr>
+          <w:ilvl w:val="0"/>
+          <w:numId w:val="95"/>
+        </w:numPr>
+        <w:ind w:left="1260" w:leftChars="0" w:hanging="420" w:firstLineChars="0"/>
+        <w:jc w:val="both"/>
+        <w:rPr>
+          <w:rFonts w:hint="default"/>
+          <w:b w:val="0"/>
+          <w:bCs w:val="0"/>
+          <w:i w:val="0"/>
+          <w:iCs w:val="0"/>
+          <w:color w:val="auto"/>
+          <w:sz w:val="28"/>
+          <w:szCs w:val="28"/>
+          <w:u w:val="none"/>
+          <w:lang w:val="en-US"/>
+        </w:rPr>
+      </w:pPr>
+      <w:r>
+        <w:rPr>
+          <w:rFonts w:hint="default"/>
+          <w:b w:val="0"/>
+          <w:bCs w:val="0"/>
+          <w:i w:val="0"/>
+          <w:iCs w:val="0"/>
+          <w:color w:val="auto"/>
+          <w:sz w:val="28"/>
+          <w:szCs w:val="28"/>
+          <w:u w:val="none"/>
+          <w:lang w:val="en-US"/>
+        </w:rPr>
+        <w:t>Multi Level Inheritence</w:t>
+      </w:r>
+    </w:p>
+    <w:p>
+      <w:pPr>
+        <w:numPr>
+          <w:ilvl w:val="0"/>
+          <w:numId w:val="95"/>
+        </w:numPr>
+        <w:ind w:left="1260" w:leftChars="0" w:hanging="420" w:firstLineChars="0"/>
+        <w:jc w:val="both"/>
+        <w:rPr>
+          <w:rFonts w:hint="default"/>
+          <w:b w:val="0"/>
+          <w:bCs w:val="0"/>
+          <w:i w:val="0"/>
+          <w:iCs w:val="0"/>
+          <w:color w:val="auto"/>
+          <w:sz w:val="28"/>
+          <w:szCs w:val="28"/>
+          <w:u w:val="none"/>
+          <w:lang w:val="en-US"/>
+        </w:rPr>
+      </w:pPr>
+      <w:r>
+        <w:rPr>
+          <w:rFonts w:hint="default"/>
+          <w:b w:val="0"/>
+          <w:bCs w:val="0"/>
+          <w:i w:val="0"/>
+          <w:iCs w:val="0"/>
+          <w:color w:val="auto"/>
+          <w:sz w:val="28"/>
+          <w:szCs w:val="28"/>
+          <w:u w:val="none"/>
+          <w:lang w:val="en-US"/>
+        </w:rPr>
+        <w:t>Hybrid Inheritence</w:t>
+      </w:r>
+    </w:p>
+    <w:p>
+      <w:pPr>
+        <w:numPr>
+          <w:ilvl w:val="0"/>
+          <w:numId w:val="95"/>
+        </w:numPr>
+        <w:ind w:left="1260" w:leftChars="0" w:hanging="420" w:firstLineChars="0"/>
+        <w:jc w:val="both"/>
+        <w:rPr>
+          <w:rFonts w:hint="default"/>
+          <w:b w:val="0"/>
+          <w:bCs w:val="0"/>
+          <w:i w:val="0"/>
+          <w:iCs w:val="0"/>
+          <w:color w:val="auto"/>
+          <w:sz w:val="28"/>
+          <w:szCs w:val="28"/>
+          <w:u w:val="none"/>
+          <w:lang w:val="en-US"/>
+        </w:rPr>
+      </w:pPr>
+      <w:r>
+        <w:rPr>
+          <w:rFonts w:hint="default"/>
+          <w:b w:val="0"/>
+          <w:bCs w:val="0"/>
+          <w:i w:val="0"/>
+          <w:iCs w:val="0"/>
+          <w:color w:val="auto"/>
+          <w:sz w:val="28"/>
+          <w:szCs w:val="28"/>
+          <w:u w:val="none"/>
+          <w:lang w:val="en-US"/>
+        </w:rPr>
+        <w:t>Method Overriding</w:t>
+      </w:r>
+    </w:p>
+    <w:p>
+      <w:pPr>
+        <w:numPr>
+          <w:ilvl w:val="0"/>
+          <w:numId w:val="95"/>
+        </w:numPr>
+        <w:ind w:left="1260" w:leftChars="0" w:hanging="420" w:firstLineChars="0"/>
+        <w:jc w:val="both"/>
+        <w:rPr>
+          <w:rFonts w:hint="default"/>
+          <w:b w:val="0"/>
+          <w:bCs w:val="0"/>
+          <w:i w:val="0"/>
+          <w:iCs w:val="0"/>
+          <w:color w:val="auto"/>
+          <w:sz w:val="28"/>
+          <w:szCs w:val="28"/>
+          <w:u w:val="none"/>
+          <w:lang w:val="en-US"/>
+        </w:rPr>
+      </w:pPr>
+      <w:r>
+        <w:rPr>
+          <w:rFonts w:hint="default"/>
+          <w:b w:val="0"/>
+          <w:bCs w:val="0"/>
+          <w:i w:val="0"/>
+          <w:iCs w:val="0"/>
+          <w:color w:val="auto"/>
+          <w:sz w:val="28"/>
+          <w:szCs w:val="28"/>
+          <w:u w:val="none"/>
+          <w:lang w:val="en-US"/>
+        </w:rPr>
+        <w:t>Method Overloading</w:t>
+      </w:r>
+    </w:p>
+    <w:p>
+      <w:pPr>
+        <w:numPr>
+          <w:ilvl w:val="0"/>
+          <w:numId w:val="95"/>
+        </w:numPr>
+        <w:ind w:left="1260" w:leftChars="0" w:hanging="420" w:firstLineChars="0"/>
+        <w:jc w:val="both"/>
+        <w:rPr>
+          <w:rFonts w:hint="default"/>
+          <w:b w:val="0"/>
+          <w:bCs w:val="0"/>
+          <w:i w:val="0"/>
+          <w:iCs w:val="0"/>
+          <w:color w:val="auto"/>
+          <w:sz w:val="28"/>
+          <w:szCs w:val="28"/>
+          <w:u w:val="none"/>
+          <w:lang w:val="en-US"/>
+        </w:rPr>
+      </w:pPr>
+      <w:r>
+        <w:rPr>
+          <w:rFonts w:hint="default"/>
+          <w:b w:val="0"/>
+          <w:bCs w:val="0"/>
+          <w:i w:val="0"/>
+          <w:iCs w:val="0"/>
+          <w:color w:val="auto"/>
+          <w:sz w:val="28"/>
+          <w:szCs w:val="28"/>
+          <w:u w:val="none"/>
+          <w:lang w:val="en-US"/>
+        </w:rPr>
+        <w:t>Assignments</w:t>
+      </w:r>
+    </w:p>
+    <w:p>
+      <w:pPr>
+        <w:numPr>
+          <w:numId w:val="0"/>
+        </w:numPr>
+        <w:ind w:left="840" w:leftChars="0"/>
+        <w:jc w:val="both"/>
+        <w:rPr>
+          <w:rFonts w:hint="default"/>
+          <w:b w:val="0"/>
+          <w:bCs w:val="0"/>
+          <w:i w:val="0"/>
+          <w:iCs w:val="0"/>
+          <w:color w:val="auto"/>
+          <w:sz w:val="28"/>
+          <w:szCs w:val="28"/>
+          <w:u w:val="none"/>
+          <w:lang w:val="en-US"/>
+        </w:rPr>
+      </w:pPr>
+    </w:p>
+    <w:p>
+      <w:pPr>
+        <w:numPr>
+          <w:ilvl w:val="0"/>
+          <w:numId w:val="93"/>
+        </w:numPr>
+        <w:ind w:left="840" w:leftChars="0" w:hanging="420" w:firstLineChars="0"/>
+        <w:jc w:val="both"/>
+        <w:rPr>
+          <w:rFonts w:hint="default"/>
+          <w:b w:val="0"/>
+          <w:bCs w:val="0"/>
+          <w:i w:val="0"/>
+          <w:iCs w:val="0"/>
+          <w:color w:val="auto"/>
+          <w:sz w:val="28"/>
+          <w:szCs w:val="28"/>
+          <w:u w:val="none"/>
+          <w:lang w:val="en-US"/>
+        </w:rPr>
+      </w:pPr>
+      <w:r>
+        <w:rPr>
+          <w:rFonts w:hint="default"/>
+          <w:b w:val="0"/>
+          <w:bCs w:val="0"/>
+          <w:i w:val="0"/>
+          <w:iCs w:val="0"/>
+          <w:color w:val="auto"/>
+          <w:sz w:val="28"/>
+          <w:szCs w:val="28"/>
+          <w:u w:val="none"/>
+          <w:lang w:val="en-US"/>
+        </w:rPr>
+        <w:t>Abstraction</w:t>
+      </w:r>
+    </w:p>
+    <w:p>
+      <w:pPr>
+        <w:numPr>
+          <w:ilvl w:val="0"/>
+          <w:numId w:val="96"/>
+        </w:numPr>
+        <w:ind w:left="1260" w:leftChars="0" w:hanging="420" w:firstLineChars="0"/>
+        <w:jc w:val="both"/>
+        <w:rPr>
+          <w:rFonts w:hint="default"/>
+          <w:b w:val="0"/>
+          <w:bCs w:val="0"/>
+          <w:i w:val="0"/>
+          <w:iCs w:val="0"/>
+          <w:color w:val="auto"/>
+          <w:sz w:val="28"/>
+          <w:szCs w:val="28"/>
+          <w:u w:val="none"/>
+          <w:lang w:val="en-US"/>
+        </w:rPr>
+      </w:pPr>
+      <w:r>
+        <w:rPr>
+          <w:rFonts w:hint="default"/>
+          <w:b w:val="0"/>
+          <w:bCs w:val="0"/>
+          <w:i w:val="0"/>
+          <w:iCs w:val="0"/>
+          <w:color w:val="auto"/>
+          <w:sz w:val="28"/>
+          <w:szCs w:val="28"/>
+          <w:u w:val="none"/>
+          <w:lang w:val="en-US"/>
+        </w:rPr>
+        <w:t>Abstract Class</w:t>
+      </w:r>
+    </w:p>
+    <w:p>
+      <w:pPr>
+        <w:numPr>
+          <w:ilvl w:val="0"/>
+          <w:numId w:val="96"/>
+        </w:numPr>
+        <w:ind w:left="1260" w:leftChars="0" w:hanging="420" w:firstLineChars="0"/>
+        <w:jc w:val="both"/>
+        <w:rPr>
+          <w:rFonts w:hint="default"/>
+          <w:b w:val="0"/>
+          <w:bCs w:val="0"/>
+          <w:i w:val="0"/>
+          <w:iCs w:val="0"/>
+          <w:color w:val="auto"/>
+          <w:sz w:val="28"/>
+          <w:szCs w:val="28"/>
+          <w:u w:val="none"/>
+          <w:lang w:val="en-US"/>
+        </w:rPr>
+      </w:pPr>
+      <w:r>
+        <w:rPr>
+          <w:rFonts w:hint="default"/>
+          <w:b w:val="0"/>
+          <w:bCs w:val="0"/>
+          <w:i w:val="0"/>
+          <w:iCs w:val="0"/>
+          <w:color w:val="auto"/>
+          <w:sz w:val="28"/>
+          <w:szCs w:val="28"/>
+          <w:u w:val="none"/>
+          <w:lang w:val="en-US"/>
+        </w:rPr>
+        <w:t>Abstract Method</w:t>
+      </w:r>
+    </w:p>
+    <w:p>
+      <w:pPr>
+        <w:numPr>
+          <w:ilvl w:val="0"/>
+          <w:numId w:val="96"/>
+        </w:numPr>
+        <w:ind w:left="1260" w:leftChars="0" w:hanging="420" w:firstLineChars="0"/>
+        <w:jc w:val="both"/>
+        <w:rPr>
+          <w:rFonts w:hint="default"/>
+          <w:b w:val="0"/>
+          <w:bCs w:val="0"/>
+          <w:i w:val="0"/>
+          <w:iCs w:val="0"/>
+          <w:color w:val="auto"/>
+          <w:sz w:val="28"/>
+          <w:szCs w:val="28"/>
+          <w:u w:val="none"/>
+          <w:lang w:val="en-US"/>
+        </w:rPr>
+      </w:pPr>
+      <w:r>
+        <w:rPr>
+          <w:rFonts w:hint="default"/>
+          <w:b w:val="0"/>
+          <w:bCs w:val="0"/>
+          <w:i w:val="0"/>
+          <w:iCs w:val="0"/>
+          <w:color w:val="auto"/>
+          <w:sz w:val="28"/>
+          <w:szCs w:val="28"/>
+          <w:u w:val="none"/>
+          <w:lang w:val="en-US"/>
+        </w:rPr>
+        <w:t>Example</w:t>
+      </w:r>
+    </w:p>
+    <w:p>
+      <w:pPr>
+        <w:numPr>
+          <w:ilvl w:val="0"/>
+          <w:numId w:val="96"/>
+        </w:numPr>
+        <w:ind w:left="1260" w:leftChars="0" w:hanging="420" w:firstLineChars="0"/>
+        <w:jc w:val="both"/>
+        <w:rPr>
+          <w:rFonts w:hint="default"/>
+          <w:b w:val="0"/>
+          <w:bCs w:val="0"/>
+          <w:i w:val="0"/>
+          <w:iCs w:val="0"/>
+          <w:color w:val="auto"/>
+          <w:sz w:val="28"/>
+          <w:szCs w:val="28"/>
+          <w:u w:val="none"/>
+          <w:lang w:val="en-US"/>
+        </w:rPr>
+      </w:pPr>
+      <w:r>
+        <w:rPr>
+          <w:rFonts w:hint="default"/>
+          <w:b w:val="0"/>
+          <w:bCs w:val="0"/>
+          <w:i w:val="0"/>
+          <w:iCs w:val="0"/>
+          <w:color w:val="auto"/>
+          <w:sz w:val="28"/>
+          <w:szCs w:val="28"/>
+          <w:u w:val="none"/>
+          <w:lang w:val="en-US"/>
+        </w:rPr>
+        <w:t>Assignments</w:t>
+      </w:r>
+    </w:p>
+    <w:p>
+      <w:pPr>
+        <w:numPr>
+          <w:numId w:val="0"/>
+        </w:numPr>
+        <w:ind w:left="840" w:leftChars="0"/>
+        <w:jc w:val="both"/>
+        <w:rPr>
+          <w:rFonts w:hint="default"/>
+          <w:b w:val="0"/>
+          <w:bCs w:val="0"/>
+          <w:i w:val="0"/>
+          <w:iCs w:val="0"/>
+          <w:color w:val="auto"/>
+          <w:sz w:val="28"/>
+          <w:szCs w:val="28"/>
+          <w:u w:val="none"/>
+          <w:lang w:val="en-US"/>
+        </w:rPr>
+      </w:pPr>
+    </w:p>
+    <w:p>
+      <w:pPr>
+        <w:numPr>
+          <w:ilvl w:val="0"/>
+          <w:numId w:val="93"/>
+        </w:numPr>
+        <w:ind w:left="840" w:leftChars="0" w:hanging="420" w:firstLineChars="0"/>
+        <w:jc w:val="both"/>
+        <w:rPr>
+          <w:rFonts w:hint="default"/>
+          <w:b w:val="0"/>
+          <w:bCs w:val="0"/>
+          <w:i w:val="0"/>
+          <w:iCs w:val="0"/>
+          <w:color w:val="auto"/>
+          <w:sz w:val="28"/>
+          <w:szCs w:val="28"/>
+          <w:u w:val="none"/>
+          <w:lang w:val="en-US"/>
+        </w:rPr>
+      </w:pPr>
+      <w:r>
+        <w:rPr>
+          <w:rFonts w:hint="default"/>
+          <w:b w:val="0"/>
+          <w:bCs w:val="0"/>
+          <w:i w:val="0"/>
+          <w:iCs w:val="0"/>
+          <w:color w:val="auto"/>
+          <w:sz w:val="28"/>
+          <w:szCs w:val="28"/>
+          <w:u w:val="none"/>
+          <w:lang w:val="en-US"/>
+        </w:rPr>
+        <w:t>Interface</w:t>
+      </w:r>
+    </w:p>
+    <w:p>
+      <w:pPr>
+        <w:numPr>
+          <w:ilvl w:val="0"/>
+          <w:numId w:val="97"/>
+        </w:numPr>
+        <w:ind w:left="1260" w:leftChars="0" w:hanging="420" w:firstLineChars="0"/>
+        <w:jc w:val="both"/>
+        <w:rPr>
+          <w:rFonts w:hint="default"/>
+          <w:b w:val="0"/>
+          <w:bCs w:val="0"/>
+          <w:i w:val="0"/>
+          <w:iCs w:val="0"/>
+          <w:color w:val="auto"/>
+          <w:sz w:val="28"/>
+          <w:szCs w:val="28"/>
+          <w:u w:val="none"/>
+          <w:lang w:val="en-US"/>
+        </w:rPr>
+      </w:pPr>
+      <w:r>
+        <w:rPr>
+          <w:rFonts w:hint="default"/>
+          <w:b w:val="0"/>
+          <w:bCs w:val="0"/>
+          <w:i w:val="0"/>
+          <w:iCs w:val="0"/>
+          <w:color w:val="auto"/>
+          <w:sz w:val="28"/>
+          <w:szCs w:val="28"/>
+          <w:u w:val="none"/>
+          <w:lang w:val="en-US"/>
+        </w:rPr>
+        <w:t>100% Abstraction</w:t>
+      </w:r>
+    </w:p>
+    <w:p>
+      <w:pPr>
+        <w:numPr>
+          <w:ilvl w:val="0"/>
+          <w:numId w:val="97"/>
+        </w:numPr>
+        <w:ind w:left="1260" w:leftChars="0" w:hanging="420" w:firstLineChars="0"/>
+        <w:jc w:val="both"/>
+        <w:rPr>
+          <w:rFonts w:hint="default"/>
+          <w:b w:val="0"/>
+          <w:bCs w:val="0"/>
+          <w:i w:val="0"/>
+          <w:iCs w:val="0"/>
+          <w:color w:val="auto"/>
+          <w:sz w:val="28"/>
+          <w:szCs w:val="28"/>
+          <w:u w:val="none"/>
+          <w:lang w:val="en-US"/>
+        </w:rPr>
+      </w:pPr>
+      <w:r>
+        <w:rPr>
+          <w:rFonts w:hint="default"/>
+          <w:b w:val="0"/>
+          <w:bCs w:val="0"/>
+          <w:i w:val="0"/>
+          <w:iCs w:val="0"/>
+          <w:color w:val="auto"/>
+          <w:sz w:val="28"/>
+          <w:szCs w:val="28"/>
+          <w:u w:val="none"/>
+          <w:lang w:val="en-US"/>
+        </w:rPr>
+        <w:t>Implements</w:t>
+      </w:r>
+    </w:p>
+    <w:p>
+      <w:pPr>
+        <w:numPr>
+          <w:ilvl w:val="0"/>
+          <w:numId w:val="97"/>
+        </w:numPr>
+        <w:ind w:left="1260" w:leftChars="0" w:hanging="420" w:firstLineChars="0"/>
+        <w:jc w:val="both"/>
+        <w:rPr>
+          <w:rFonts w:hint="default"/>
+          <w:b w:val="0"/>
+          <w:bCs w:val="0"/>
+          <w:i w:val="0"/>
+          <w:iCs w:val="0"/>
+          <w:color w:val="auto"/>
+          <w:sz w:val="28"/>
+          <w:szCs w:val="28"/>
+          <w:u w:val="none"/>
+          <w:lang w:val="en-US"/>
+        </w:rPr>
+      </w:pPr>
+      <w:r>
+        <w:rPr>
+          <w:rFonts w:hint="default"/>
+          <w:b w:val="0"/>
+          <w:bCs w:val="0"/>
+          <w:i w:val="0"/>
+          <w:iCs w:val="0"/>
+          <w:color w:val="auto"/>
+          <w:sz w:val="28"/>
+          <w:szCs w:val="28"/>
+          <w:u w:val="none"/>
+          <w:lang w:val="en-US"/>
+        </w:rPr>
+        <w:t>Multiple Inheritence</w:t>
+      </w:r>
+    </w:p>
+    <w:p>
+      <w:pPr>
+        <w:numPr>
+          <w:ilvl w:val="0"/>
+          <w:numId w:val="97"/>
+        </w:numPr>
+        <w:ind w:left="1260" w:leftChars="0" w:hanging="420" w:firstLineChars="0"/>
+        <w:jc w:val="both"/>
+        <w:rPr>
+          <w:rFonts w:hint="default"/>
+          <w:b w:val="0"/>
+          <w:bCs w:val="0"/>
+          <w:i w:val="0"/>
+          <w:iCs w:val="0"/>
+          <w:color w:val="auto"/>
+          <w:sz w:val="28"/>
+          <w:szCs w:val="28"/>
+          <w:u w:val="none"/>
+          <w:lang w:val="en-US"/>
+        </w:rPr>
+      </w:pPr>
+      <w:r>
+        <w:rPr>
+          <w:rFonts w:hint="default"/>
+          <w:b w:val="0"/>
+          <w:bCs w:val="0"/>
+          <w:i w:val="0"/>
+          <w:iCs w:val="0"/>
+          <w:color w:val="auto"/>
+          <w:sz w:val="28"/>
+          <w:szCs w:val="28"/>
+          <w:u w:val="none"/>
+          <w:lang w:val="en-US"/>
+        </w:rPr>
+        <w:t>Assignments</w:t>
+      </w:r>
+    </w:p>
+    <w:p>
+      <w:pPr>
+        <w:numPr>
+          <w:numId w:val="0"/>
+        </w:numPr>
+        <w:ind w:left="840" w:leftChars="0"/>
+        <w:jc w:val="both"/>
+        <w:rPr>
+          <w:rFonts w:hint="default"/>
+          <w:b w:val="0"/>
+          <w:bCs w:val="0"/>
+          <w:i w:val="0"/>
+          <w:iCs w:val="0"/>
+          <w:color w:val="auto"/>
+          <w:sz w:val="28"/>
+          <w:szCs w:val="28"/>
+          <w:u w:val="none"/>
+          <w:lang w:val="en-US"/>
+        </w:rPr>
+      </w:pPr>
+    </w:p>
+    <w:p>
+      <w:pPr>
+        <w:numPr>
+          <w:ilvl w:val="0"/>
+          <w:numId w:val="93"/>
+        </w:numPr>
+        <w:ind w:left="840" w:leftChars="0" w:hanging="420" w:firstLineChars="0"/>
+        <w:jc w:val="both"/>
+        <w:rPr>
+          <w:rFonts w:hint="default"/>
+          <w:b w:val="0"/>
+          <w:bCs w:val="0"/>
+          <w:i w:val="0"/>
+          <w:iCs w:val="0"/>
+          <w:color w:val="auto"/>
+          <w:sz w:val="28"/>
+          <w:szCs w:val="28"/>
+          <w:u w:val="none"/>
+          <w:lang w:val="en-US"/>
+        </w:rPr>
+      </w:pPr>
+      <w:r>
+        <w:rPr>
+          <w:rFonts w:hint="default"/>
+          <w:b w:val="0"/>
+          <w:bCs w:val="0"/>
+          <w:i w:val="0"/>
+          <w:iCs w:val="0"/>
+          <w:color w:val="auto"/>
+          <w:sz w:val="28"/>
+          <w:szCs w:val="28"/>
+          <w:u w:val="none"/>
+          <w:lang w:val="en-US"/>
+        </w:rPr>
+        <w:t>String</w:t>
+      </w:r>
+    </w:p>
+    <w:p>
+      <w:pPr>
+        <w:numPr>
+          <w:ilvl w:val="0"/>
+          <w:numId w:val="98"/>
+        </w:numPr>
+        <w:ind w:left="1260" w:leftChars="0" w:hanging="420" w:firstLineChars="0"/>
+        <w:jc w:val="both"/>
+        <w:rPr>
+          <w:rFonts w:hint="default"/>
+          <w:b w:val="0"/>
+          <w:bCs w:val="0"/>
+          <w:i w:val="0"/>
+          <w:iCs w:val="0"/>
+          <w:color w:val="auto"/>
+          <w:sz w:val="28"/>
+          <w:szCs w:val="28"/>
+          <w:u w:val="none"/>
+          <w:lang w:val="en-US"/>
+        </w:rPr>
+      </w:pPr>
+      <w:r>
+        <w:rPr>
+          <w:rFonts w:hint="default"/>
+          <w:b w:val="0"/>
+          <w:bCs w:val="0"/>
+          <w:i w:val="0"/>
+          <w:iCs w:val="0"/>
+          <w:color w:val="auto"/>
+          <w:sz w:val="28"/>
+          <w:szCs w:val="28"/>
+          <w:u w:val="none"/>
+          <w:lang w:val="en-US"/>
+        </w:rPr>
+        <w:t>Muttable Concepts</w:t>
+      </w:r>
+    </w:p>
+    <w:p>
+      <w:pPr>
+        <w:numPr>
+          <w:ilvl w:val="0"/>
+          <w:numId w:val="98"/>
+        </w:numPr>
+        <w:ind w:left="1260" w:leftChars="0" w:hanging="420" w:firstLineChars="0"/>
+        <w:jc w:val="both"/>
+        <w:rPr>
+          <w:rFonts w:hint="default"/>
+          <w:b w:val="0"/>
+          <w:bCs w:val="0"/>
+          <w:i w:val="0"/>
+          <w:iCs w:val="0"/>
+          <w:color w:val="auto"/>
+          <w:sz w:val="28"/>
+          <w:szCs w:val="28"/>
+          <w:u w:val="none"/>
+          <w:lang w:val="en-US"/>
+        </w:rPr>
+      </w:pPr>
+      <w:r>
+        <w:rPr>
+          <w:rFonts w:hint="default"/>
+          <w:b w:val="0"/>
+          <w:bCs w:val="0"/>
+          <w:i w:val="0"/>
+          <w:iCs w:val="0"/>
+          <w:color w:val="auto"/>
+          <w:sz w:val="28"/>
+          <w:szCs w:val="28"/>
+          <w:u w:val="none"/>
+          <w:lang w:val="en-US"/>
+        </w:rPr>
+        <w:t>.equals vs ==</w:t>
+      </w:r>
+    </w:p>
+    <w:p>
+      <w:pPr>
+        <w:numPr>
+          <w:ilvl w:val="0"/>
+          <w:numId w:val="98"/>
+        </w:numPr>
+        <w:ind w:left="1260" w:leftChars="0" w:hanging="420" w:firstLineChars="0"/>
+        <w:jc w:val="both"/>
+        <w:rPr>
+          <w:rFonts w:hint="default"/>
+          <w:b w:val="0"/>
+          <w:bCs w:val="0"/>
+          <w:i w:val="0"/>
+          <w:iCs w:val="0"/>
+          <w:color w:val="auto"/>
+          <w:sz w:val="28"/>
+          <w:szCs w:val="28"/>
+          <w:u w:val="none"/>
+          <w:lang w:val="en-US"/>
+        </w:rPr>
+      </w:pPr>
+      <w:r>
+        <w:rPr>
+          <w:rFonts w:hint="default"/>
+          <w:b w:val="0"/>
+          <w:bCs w:val="0"/>
+          <w:i w:val="0"/>
+          <w:iCs w:val="0"/>
+          <w:color w:val="auto"/>
+          <w:sz w:val="28"/>
+          <w:szCs w:val="28"/>
+          <w:u w:val="none"/>
+          <w:lang w:val="en-US"/>
+        </w:rPr>
+        <w:t>Assignments</w:t>
+      </w:r>
+    </w:p>
+    <w:p>
+      <w:pPr>
+        <w:numPr>
+          <w:numId w:val="0"/>
+        </w:numPr>
+        <w:ind w:left="840" w:leftChars="0"/>
+        <w:jc w:val="both"/>
+        <w:rPr>
+          <w:rFonts w:hint="default"/>
+          <w:b w:val="0"/>
+          <w:bCs w:val="0"/>
+          <w:i w:val="0"/>
+          <w:iCs w:val="0"/>
+          <w:color w:val="auto"/>
+          <w:sz w:val="28"/>
+          <w:szCs w:val="28"/>
+          <w:u w:val="none"/>
+          <w:lang w:val="en-US"/>
+        </w:rPr>
+      </w:pPr>
+    </w:p>
+    <w:p>
+      <w:pPr>
+        <w:numPr>
+          <w:ilvl w:val="0"/>
+          <w:numId w:val="93"/>
+        </w:numPr>
+        <w:ind w:left="840" w:leftChars="0" w:hanging="420" w:firstLineChars="0"/>
+        <w:jc w:val="both"/>
+        <w:rPr>
+          <w:rFonts w:hint="default"/>
+          <w:b/>
+          <w:bCs/>
+          <w:i/>
+          <w:iCs/>
+          <w:color w:val="auto"/>
+          <w:sz w:val="28"/>
+          <w:szCs w:val="28"/>
+          <w:u w:val="none"/>
+          <w:lang w:val="en-US"/>
+        </w:rPr>
+      </w:pPr>
+      <w:r>
+        <w:rPr>
+          <w:rFonts w:hint="default"/>
+          <w:b w:val="0"/>
+          <w:bCs w:val="0"/>
+          <w:i w:val="0"/>
+          <w:iCs w:val="0"/>
+          <w:color w:val="auto"/>
+          <w:sz w:val="28"/>
+          <w:szCs w:val="28"/>
+          <w:u w:val="none"/>
+          <w:lang w:val="en-US"/>
+        </w:rPr>
+        <w:t>StringBuilder and StringBuffer</w:t>
+      </w:r>
+    </w:p>
+    <w:p>
+      <w:pPr>
+        <w:numPr>
+          <w:ilvl w:val="0"/>
+          <w:numId w:val="99"/>
+        </w:numPr>
+        <w:ind w:left="1260" w:leftChars="0" w:hanging="420" w:firstLineChars="0"/>
+        <w:jc w:val="both"/>
+        <w:rPr>
+          <w:rFonts w:hint="default"/>
+          <w:b w:val="0"/>
+          <w:bCs w:val="0"/>
+          <w:i w:val="0"/>
+          <w:iCs w:val="0"/>
+          <w:color w:val="auto"/>
+          <w:sz w:val="28"/>
+          <w:szCs w:val="28"/>
+          <w:u w:val="none"/>
+          <w:lang w:val="en-US"/>
+        </w:rPr>
+      </w:pPr>
+      <w:r>
+        <w:rPr>
+          <w:rFonts w:hint="default"/>
+          <w:b w:val="0"/>
+          <w:bCs w:val="0"/>
+          <w:i w:val="0"/>
+          <w:iCs w:val="0"/>
+          <w:color w:val="auto"/>
+          <w:sz w:val="28"/>
+          <w:szCs w:val="28"/>
+          <w:u w:val="none"/>
+          <w:lang w:val="en-US"/>
+        </w:rPr>
+        <w:t>Muttable Concepts</w:t>
+      </w:r>
+    </w:p>
+    <w:p>
+      <w:pPr>
+        <w:numPr>
+          <w:ilvl w:val="0"/>
+          <w:numId w:val="99"/>
+        </w:numPr>
+        <w:ind w:left="1260" w:leftChars="0" w:hanging="420" w:firstLineChars="0"/>
+        <w:jc w:val="both"/>
+        <w:rPr>
+          <w:rFonts w:hint="default"/>
+          <w:b/>
+          <w:bCs/>
+          <w:i/>
+          <w:iCs/>
+          <w:color w:val="auto"/>
+          <w:sz w:val="28"/>
+          <w:szCs w:val="28"/>
+          <w:u w:val="none"/>
+          <w:lang w:val="en-US"/>
+        </w:rPr>
+      </w:pPr>
+      <w:r>
+        <w:rPr>
+          <w:rFonts w:hint="default"/>
+          <w:b w:val="0"/>
+          <w:bCs w:val="0"/>
+          <w:i w:val="0"/>
+          <w:iCs w:val="0"/>
+          <w:color w:val="auto"/>
+          <w:sz w:val="28"/>
+          <w:szCs w:val="28"/>
+          <w:u w:val="none"/>
+          <w:lang w:val="en-US"/>
+        </w:rPr>
+        <w:t>Inbuilt Method</w:t>
+      </w:r>
+    </w:p>
+    <w:p>
+      <w:pPr>
+        <w:numPr>
+          <w:ilvl w:val="0"/>
+          <w:numId w:val="99"/>
+        </w:numPr>
+        <w:ind w:left="1260" w:leftChars="0" w:hanging="420" w:firstLineChars="0"/>
+        <w:jc w:val="both"/>
+        <w:rPr>
+          <w:rFonts w:hint="default"/>
+          <w:b w:val="0"/>
+          <w:bCs w:val="0"/>
+          <w:i w:val="0"/>
+          <w:iCs w:val="0"/>
+          <w:color w:val="auto"/>
+          <w:sz w:val="28"/>
+          <w:szCs w:val="28"/>
+          <w:u w:val="none"/>
+          <w:lang w:val="en-US"/>
+        </w:rPr>
+      </w:pPr>
+      <w:r>
+        <w:rPr>
+          <w:rFonts w:hint="default"/>
+          <w:b w:val="0"/>
+          <w:bCs w:val="0"/>
+          <w:i w:val="0"/>
+          <w:iCs w:val="0"/>
+          <w:color w:val="auto"/>
+          <w:sz w:val="28"/>
+          <w:szCs w:val="28"/>
+          <w:u w:val="none"/>
+          <w:lang w:val="en-US"/>
+        </w:rPr>
+        <w:t>How it is difference from String.</w:t>
+      </w:r>
+    </w:p>
+    <w:p>
+      <w:pPr>
+        <w:numPr>
+          <w:numId w:val="0"/>
+        </w:numPr>
+        <w:ind w:left="840" w:leftChars="0"/>
+        <w:jc w:val="both"/>
+        <w:rPr>
+          <w:rFonts w:hint="default"/>
+          <w:b w:val="0"/>
+          <w:bCs w:val="0"/>
+          <w:i w:val="0"/>
+          <w:iCs w:val="0"/>
+          <w:color w:val="auto"/>
+          <w:sz w:val="28"/>
+          <w:szCs w:val="28"/>
+          <w:u w:val="none"/>
+          <w:lang w:val="en-US"/>
+        </w:rPr>
+      </w:pPr>
+      <w:bookmarkStart w:id="0" w:name="_GoBack"/>
+      <w:bookmarkEnd w:id="0"/>
     </w:p>
     <w:sectPr>
       <w:pgSz w:w="11906" w:h="16838"/>
@@ -17040,6 +18458,26 @@
     </w:lvl>
   </w:abstractNum>
   <w:abstractNum w:abstractNumId="3">
+    <w:nsid w:val="9141F582"/>
+    <w:multiLevelType w:val="singleLevel"/>
+    <w:tmpl w:val="9141F582"/>
+    <w:lvl w:ilvl="0" w:tentative="0">
+      <w:start w:val="1"/>
+      <w:numFmt w:val="bullet"/>
+      <w:lvlText w:val=""/>
+      <w:lvlJc w:val="left"/>
+      <w:pPr>
+        <w:tabs>
+          <w:tab w:val="left" w:pos="1260"/>
+        </w:tabs>
+        <w:ind w:left="1260" w:leftChars="0" w:hanging="420" w:firstLineChars="0"/>
+      </w:pPr>
+      <w:rPr>
+        <w:rFonts w:hint="default" w:ascii="Wingdings" w:hAnsi="Wingdings"/>
+      </w:rPr>
+    </w:lvl>
+  </w:abstractNum>
+  <w:abstractNum w:abstractNumId="4">
     <w:nsid w:val="9C090DE9"/>
     <w:multiLevelType w:val="singleLevel"/>
     <w:tmpl w:val="9C090DE9"/>
@@ -17059,7 +18497,7 @@
       </w:rPr>
     </w:lvl>
   </w:abstractNum>
-  <w:abstractNum w:abstractNumId="4">
+  <w:abstractNum w:abstractNumId="5">
     <w:nsid w:val="9F4DE0EC"/>
     <w:multiLevelType w:val="singleLevel"/>
     <w:tmpl w:val="9F4DE0EC"/>
@@ -17079,7 +18517,7 @@
       </w:rPr>
     </w:lvl>
   </w:abstractNum>
-  <w:abstractNum w:abstractNumId="5">
+  <w:abstractNum w:abstractNumId="6">
     <w:nsid w:val="A127A27D"/>
     <w:multiLevelType w:val="singleLevel"/>
     <w:tmpl w:val="A127A27D"/>
@@ -17099,7 +18537,7 @@
       </w:rPr>
     </w:lvl>
   </w:abstractNum>
-  <w:abstractNum w:abstractNumId="6">
+  <w:abstractNum w:abstractNumId="7">
     <w:nsid w:val="A571EED9"/>
     <w:multiLevelType w:val="singleLevel"/>
     <w:tmpl w:val="A571EED9"/>
@@ -17119,7 +18557,7 @@
       </w:rPr>
     </w:lvl>
   </w:abstractNum>
-  <w:abstractNum w:abstractNumId="7">
+  <w:abstractNum w:abstractNumId="8">
     <w:nsid w:val="A6A414E0"/>
     <w:multiLevelType w:val="singleLevel"/>
     <w:tmpl w:val="A6A414E0"/>
@@ -17139,7 +18577,7 @@
       </w:rPr>
     </w:lvl>
   </w:abstractNum>
-  <w:abstractNum w:abstractNumId="8">
+  <w:abstractNum w:abstractNumId="9">
     <w:nsid w:val="AC1BD38F"/>
     <w:multiLevelType w:val="singleLevel"/>
     <w:tmpl w:val="AC1BD38F"/>
@@ -17159,7 +18597,7 @@
       </w:rPr>
     </w:lvl>
   </w:abstractNum>
-  <w:abstractNum w:abstractNumId="9">
+  <w:abstractNum w:abstractNumId="10">
     <w:nsid w:val="AE52BFCB"/>
     <w:multiLevelType w:val="singleLevel"/>
     <w:tmpl w:val="AE52BFCB"/>
@@ -17179,7 +18617,7 @@
       </w:rPr>
     </w:lvl>
   </w:abstractNum>
-  <w:abstractNum w:abstractNumId="10">
+  <w:abstractNum w:abstractNumId="11">
     <w:nsid w:val="AEE3B9FD"/>
     <w:multiLevelType w:val="singleLevel"/>
     <w:tmpl w:val="AEE3B9FD"/>
@@ -17199,7 +18637,7 @@
       </w:rPr>
     </w:lvl>
   </w:abstractNum>
-  <w:abstractNum w:abstractNumId="11">
+  <w:abstractNum w:abstractNumId="12">
     <w:nsid w:val="B123E5CE"/>
     <w:multiLevelType w:val="singleLevel"/>
     <w:tmpl w:val="B123E5CE"/>
@@ -17219,7 +18657,7 @@
       </w:rPr>
     </w:lvl>
   </w:abstractNum>
-  <w:abstractNum w:abstractNumId="12">
+  <w:abstractNum w:abstractNumId="13">
     <w:nsid w:val="B16D0E5A"/>
     <w:multiLevelType w:val="singleLevel"/>
     <w:tmpl w:val="B16D0E5A"/>
@@ -17239,7 +18677,7 @@
       </w:rPr>
     </w:lvl>
   </w:abstractNum>
-  <w:abstractNum w:abstractNumId="13">
+  <w:abstractNum w:abstractNumId="14">
     <w:nsid w:val="B2668FE0"/>
     <w:multiLevelType w:val="singleLevel"/>
     <w:tmpl w:val="B2668FE0"/>
@@ -17259,7 +18697,7 @@
       </w:rPr>
     </w:lvl>
   </w:abstractNum>
-  <w:abstractNum w:abstractNumId="14">
+  <w:abstractNum w:abstractNumId="15">
     <w:nsid w:val="B2953CC7"/>
     <w:multiLevelType w:val="singleLevel"/>
     <w:tmpl w:val="B2953CC7"/>
@@ -17279,7 +18717,7 @@
       </w:rPr>
     </w:lvl>
   </w:abstractNum>
-  <w:abstractNum w:abstractNumId="15">
+  <w:abstractNum w:abstractNumId="16">
     <w:nsid w:val="B3723214"/>
     <w:multiLevelType w:val="singleLevel"/>
     <w:tmpl w:val="B3723214"/>
@@ -17299,7 +18737,7 @@
       </w:rPr>
     </w:lvl>
   </w:abstractNum>
-  <w:abstractNum w:abstractNumId="16">
+  <w:abstractNum w:abstractNumId="17">
     <w:nsid w:val="B495E48E"/>
     <w:multiLevelType w:val="singleLevel"/>
     <w:tmpl w:val="B495E48E"/>
@@ -17319,7 +18757,7 @@
       </w:rPr>
     </w:lvl>
   </w:abstractNum>
-  <w:abstractNum w:abstractNumId="17">
+  <w:abstractNum w:abstractNumId="18">
     <w:nsid w:val="B4C4F85E"/>
     <w:multiLevelType w:val="singleLevel"/>
     <w:tmpl w:val="B4C4F85E"/>
@@ -17339,7 +18777,7 @@
       </w:rPr>
     </w:lvl>
   </w:abstractNum>
-  <w:abstractNum w:abstractNumId="18">
+  <w:abstractNum w:abstractNumId="19">
     <w:nsid w:val="B56A3D54"/>
     <w:multiLevelType w:val="singleLevel"/>
     <w:tmpl w:val="B56A3D54"/>
@@ -17359,7 +18797,7 @@
       </w:rPr>
     </w:lvl>
   </w:abstractNum>
-  <w:abstractNum w:abstractNumId="19">
+  <w:abstractNum w:abstractNumId="20">
     <w:nsid w:val="B653D041"/>
     <w:multiLevelType w:val="singleLevel"/>
     <w:tmpl w:val="B653D041"/>
@@ -17379,7 +18817,27 @@
       </w:rPr>
     </w:lvl>
   </w:abstractNum>
-  <w:abstractNum w:abstractNumId="20">
+  <w:abstractNum w:abstractNumId="21">
+    <w:nsid w:val="B6B99D15"/>
+    <w:multiLevelType w:val="singleLevel"/>
+    <w:tmpl w:val="B6B99D15"/>
+    <w:lvl w:ilvl="0" w:tentative="0">
+      <w:start w:val="1"/>
+      <w:numFmt w:val="bullet"/>
+      <w:lvlText w:val=""/>
+      <w:lvlJc w:val="left"/>
+      <w:pPr>
+        <w:tabs>
+          <w:tab w:val="left" w:pos="1260"/>
+        </w:tabs>
+        <w:ind w:left="1260" w:leftChars="0" w:hanging="420" w:firstLineChars="0"/>
+      </w:pPr>
+      <w:rPr>
+        <w:rFonts w:hint="default" w:ascii="Wingdings" w:hAnsi="Wingdings"/>
+      </w:rPr>
+    </w:lvl>
+  </w:abstractNum>
+  <w:abstractNum w:abstractNumId="22">
     <w:nsid w:val="BA53EEB1"/>
     <w:multiLevelType w:val="singleLevel"/>
     <w:tmpl w:val="BA53EEB1"/>
@@ -17399,7 +18857,7 @@
       </w:rPr>
     </w:lvl>
   </w:abstractNum>
-  <w:abstractNum w:abstractNumId="21">
+  <w:abstractNum w:abstractNumId="23">
     <w:nsid w:val="BA79596A"/>
     <w:multiLevelType w:val="singleLevel"/>
     <w:tmpl w:val="BA79596A"/>
@@ -17419,7 +18877,7 @@
       </w:rPr>
     </w:lvl>
   </w:abstractNum>
-  <w:abstractNum w:abstractNumId="22">
+  <w:abstractNum w:abstractNumId="24">
     <w:nsid w:val="BA8C852F"/>
     <w:multiLevelType w:val="singleLevel"/>
     <w:tmpl w:val="BA8C852F"/>
@@ -17439,7 +18897,27 @@
       </w:rPr>
     </w:lvl>
   </w:abstractNum>
-  <w:abstractNum w:abstractNumId="23">
+  <w:abstractNum w:abstractNumId="25">
+    <w:nsid w:val="BD1C7762"/>
+    <w:multiLevelType w:val="singleLevel"/>
+    <w:tmpl w:val="BD1C7762"/>
+    <w:lvl w:ilvl="0" w:tentative="0">
+      <w:start w:val="1"/>
+      <w:numFmt w:val="bullet"/>
+      <w:lvlText w:val=""/>
+      <w:lvlJc w:val="left"/>
+      <w:pPr>
+        <w:tabs>
+          <w:tab w:val="left" w:pos="1260"/>
+        </w:tabs>
+        <w:ind w:left="1260" w:leftChars="0" w:hanging="420" w:firstLineChars="0"/>
+      </w:pPr>
+      <w:rPr>
+        <w:rFonts w:hint="default" w:ascii="Wingdings" w:hAnsi="Wingdings"/>
+      </w:rPr>
+    </w:lvl>
+  </w:abstractNum>
+  <w:abstractNum w:abstractNumId="26">
     <w:nsid w:val="BDC6145A"/>
     <w:multiLevelType w:val="singleLevel"/>
     <w:tmpl w:val="BDC6145A"/>
@@ -17459,7 +18937,7 @@
       </w:rPr>
     </w:lvl>
   </w:abstractNum>
-  <w:abstractNum w:abstractNumId="24">
+  <w:abstractNum w:abstractNumId="27">
     <w:nsid w:val="BE1ACD13"/>
     <w:multiLevelType w:val="singleLevel"/>
     <w:tmpl w:val="BE1ACD13"/>
@@ -17479,7 +18957,7 @@
       </w:rPr>
     </w:lvl>
   </w:abstractNum>
-  <w:abstractNum w:abstractNumId="25">
+  <w:abstractNum w:abstractNumId="28">
     <w:nsid w:val="BE669086"/>
     <w:multiLevelType w:val="singleLevel"/>
     <w:tmpl w:val="BE669086"/>
@@ -17499,7 +18977,7 @@
       </w:rPr>
     </w:lvl>
   </w:abstractNum>
-  <w:abstractNum w:abstractNumId="26">
+  <w:abstractNum w:abstractNumId="29">
     <w:nsid w:val="C12CB6F5"/>
     <w:multiLevelType w:val="singleLevel"/>
     <w:tmpl w:val="C12CB6F5"/>
@@ -17519,7 +18997,7 @@
       </w:rPr>
     </w:lvl>
   </w:abstractNum>
-  <w:abstractNum w:abstractNumId="27">
+  <w:abstractNum w:abstractNumId="30">
     <w:nsid w:val="C1A0F1B3"/>
     <w:multiLevelType w:val="singleLevel"/>
     <w:tmpl w:val="C1A0F1B3"/>
@@ -17539,7 +19017,7 @@
       </w:rPr>
     </w:lvl>
   </w:abstractNum>
-  <w:abstractNum w:abstractNumId="28">
+  <w:abstractNum w:abstractNumId="31">
     <w:nsid w:val="C3756651"/>
     <w:multiLevelType w:val="singleLevel"/>
     <w:tmpl w:val="C3756651"/>
@@ -17559,7 +19037,7 @@
       </w:rPr>
     </w:lvl>
   </w:abstractNum>
-  <w:abstractNum w:abstractNumId="29">
+  <w:abstractNum w:abstractNumId="32">
     <w:nsid w:val="C3DF48A4"/>
     <w:multiLevelType w:val="singleLevel"/>
     <w:tmpl w:val="C3DF48A4"/>
@@ -17579,7 +19057,7 @@
       </w:rPr>
     </w:lvl>
   </w:abstractNum>
-  <w:abstractNum w:abstractNumId="30">
+  <w:abstractNum w:abstractNumId="33">
     <w:nsid w:val="C9B16958"/>
     <w:multiLevelType w:val="singleLevel"/>
     <w:tmpl w:val="C9B16958"/>
@@ -17599,7 +19077,7 @@
       </w:rPr>
     </w:lvl>
   </w:abstractNum>
-  <w:abstractNum w:abstractNumId="31">
+  <w:abstractNum w:abstractNumId="34">
     <w:nsid w:val="C9CFE753"/>
     <w:multiLevelType w:val="singleLevel"/>
     <w:tmpl w:val="C9CFE753"/>
@@ -17619,7 +19097,7 @@
       </w:rPr>
     </w:lvl>
   </w:abstractNum>
-  <w:abstractNum w:abstractNumId="32">
+  <w:abstractNum w:abstractNumId="35">
     <w:nsid w:val="C9FACB4C"/>
     <w:multiLevelType w:val="singleLevel"/>
     <w:tmpl w:val="C9FACB4C"/>
@@ -17639,7 +19117,27 @@
       </w:rPr>
     </w:lvl>
   </w:abstractNum>
-  <w:abstractNum w:abstractNumId="33">
+  <w:abstractNum w:abstractNumId="36">
+    <w:nsid w:val="CC4DF131"/>
+    <w:multiLevelType w:val="singleLevel"/>
+    <w:tmpl w:val="CC4DF131"/>
+    <w:lvl w:ilvl="0" w:tentative="0">
+      <w:start w:val="1"/>
+      <w:numFmt w:val="bullet"/>
+      <w:lvlText w:val=""/>
+      <w:lvlJc w:val="left"/>
+      <w:pPr>
+        <w:tabs>
+          <w:tab w:val="left" w:pos="1260"/>
+        </w:tabs>
+        <w:ind w:left="1260" w:leftChars="0" w:hanging="420" w:firstLineChars="0"/>
+      </w:pPr>
+      <w:rPr>
+        <w:rFonts w:hint="default" w:ascii="Wingdings" w:hAnsi="Wingdings"/>
+      </w:rPr>
+    </w:lvl>
+  </w:abstractNum>
+  <w:abstractNum w:abstractNumId="37">
     <w:nsid w:val="CDA5ECBE"/>
     <w:multiLevelType w:val="singleLevel"/>
     <w:tmpl w:val="CDA5ECBE"/>
@@ -17659,7 +19157,7 @@
       </w:rPr>
     </w:lvl>
   </w:abstractNum>
-  <w:abstractNum w:abstractNumId="34">
+  <w:abstractNum w:abstractNumId="38">
     <w:nsid w:val="D3E02EFA"/>
     <w:multiLevelType w:val="singleLevel"/>
     <w:tmpl w:val="D3E02EFA"/>
@@ -17679,7 +19177,7 @@
       </w:rPr>
     </w:lvl>
   </w:abstractNum>
-  <w:abstractNum w:abstractNumId="35">
+  <w:abstractNum w:abstractNumId="39">
     <w:nsid w:val="D3F6DBD1"/>
     <w:multiLevelType w:val="singleLevel"/>
     <w:tmpl w:val="D3F6DBD1"/>
@@ -17699,7 +19197,7 @@
       </w:rPr>
     </w:lvl>
   </w:abstractNum>
-  <w:abstractNum w:abstractNumId="36">
+  <w:abstractNum w:abstractNumId="40">
     <w:nsid w:val="D8AA68C0"/>
     <w:multiLevelType w:val="singleLevel"/>
     <w:tmpl w:val="D8AA68C0"/>
@@ -17719,7 +19217,27 @@
       </w:rPr>
     </w:lvl>
   </w:abstractNum>
-  <w:abstractNum w:abstractNumId="37">
+  <w:abstractNum w:abstractNumId="41">
+    <w:nsid w:val="DB673154"/>
+    <w:multiLevelType w:val="singleLevel"/>
+    <w:tmpl w:val="DB673154"/>
+    <w:lvl w:ilvl="0" w:tentative="0">
+      <w:start w:val="1"/>
+      <w:numFmt w:val="bullet"/>
+      <w:lvlText w:val=""/>
+      <w:lvlJc w:val="left"/>
+      <w:pPr>
+        <w:tabs>
+          <w:tab w:val="left" w:pos="420"/>
+        </w:tabs>
+        <w:ind w:left="420" w:leftChars="0" w:hanging="420" w:firstLineChars="0"/>
+      </w:pPr>
+      <w:rPr>
+        <w:rFonts w:hint="default" w:ascii="Wingdings" w:hAnsi="Wingdings"/>
+      </w:rPr>
+    </w:lvl>
+  </w:abstractNum>
+  <w:abstractNum w:abstractNumId="42">
     <w:nsid w:val="DD520EE6"/>
     <w:multiLevelType w:val="singleLevel"/>
     <w:tmpl w:val="DD520EE6"/>
@@ -17739,7 +19257,7 @@
       </w:rPr>
     </w:lvl>
   </w:abstractNum>
-  <w:abstractNum w:abstractNumId="38">
+  <w:abstractNum w:abstractNumId="43">
     <w:nsid w:val="DDCBCE37"/>
     <w:multiLevelType w:val="singleLevel"/>
     <w:tmpl w:val="DDCBCE37"/>
@@ -17759,7 +19277,7 @@
       </w:rPr>
     </w:lvl>
   </w:abstractNum>
-  <w:abstractNum w:abstractNumId="39">
+  <w:abstractNum w:abstractNumId="44">
     <w:nsid w:val="E0AE1CC9"/>
     <w:multiLevelType w:val="singleLevel"/>
     <w:tmpl w:val="E0AE1CC9"/>
@@ -17779,7 +19297,7 @@
       </w:rPr>
     </w:lvl>
   </w:abstractNum>
-  <w:abstractNum w:abstractNumId="40">
+  <w:abstractNum w:abstractNumId="45">
     <w:nsid w:val="E28D5380"/>
     <w:multiLevelType w:val="singleLevel"/>
     <w:tmpl w:val="E28D5380"/>
@@ -17799,7 +19317,7 @@
       </w:rPr>
     </w:lvl>
   </w:abstractNum>
-  <w:abstractNum w:abstractNumId="41">
+  <w:abstractNum w:abstractNumId="46">
     <w:nsid w:val="E351B63E"/>
     <w:multiLevelType w:val="singleLevel"/>
     <w:tmpl w:val="E351B63E"/>
@@ -17819,7 +19337,7 @@
       </w:rPr>
     </w:lvl>
   </w:abstractNum>
-  <w:abstractNum w:abstractNumId="42">
+  <w:abstractNum w:abstractNumId="47">
     <w:nsid w:val="E5347D6E"/>
     <w:multiLevelType w:val="singleLevel"/>
     <w:tmpl w:val="E5347D6E"/>
@@ -17839,7 +19357,7 @@
       </w:rPr>
     </w:lvl>
   </w:abstractNum>
-  <w:abstractNum w:abstractNumId="43">
+  <w:abstractNum w:abstractNumId="48">
     <w:nsid w:val="EBC73AD0"/>
     <w:multiLevelType w:val="singleLevel"/>
     <w:tmpl w:val="EBC73AD0"/>
@@ -17859,7 +19377,7 @@
       </w:rPr>
     </w:lvl>
   </w:abstractNum>
-  <w:abstractNum w:abstractNumId="44">
+  <w:abstractNum w:abstractNumId="49">
     <w:nsid w:val="EF0D99E6"/>
     <w:multiLevelType w:val="singleLevel"/>
     <w:tmpl w:val="EF0D99E6"/>
@@ -17879,7 +19397,27 @@
       </w:rPr>
     </w:lvl>
   </w:abstractNum>
-  <w:abstractNum w:abstractNumId="45">
+  <w:abstractNum w:abstractNumId="50">
+    <w:nsid w:val="F168DC36"/>
+    <w:multiLevelType w:val="singleLevel"/>
+    <w:tmpl w:val="F168DC36"/>
+    <w:lvl w:ilvl="0" w:tentative="0">
+      <w:start w:val="1"/>
+      <w:numFmt w:val="bullet"/>
+      <w:lvlText w:val=""/>
+      <w:lvlJc w:val="left"/>
+      <w:pPr>
+        <w:tabs>
+          <w:tab w:val="left" w:pos="1260"/>
+        </w:tabs>
+        <w:ind w:left="1260" w:leftChars="0" w:hanging="420" w:firstLineChars="0"/>
+      </w:pPr>
+      <w:rPr>
+        <w:rFonts w:hint="default" w:ascii="Wingdings" w:hAnsi="Wingdings"/>
+      </w:rPr>
+    </w:lvl>
+  </w:abstractNum>
+  <w:abstractNum w:abstractNumId="51">
     <w:nsid w:val="F3C01A03"/>
     <w:multiLevelType w:val="multilevel"/>
     <w:tmpl w:val="F3C01A03"/>
@@ -18019,7 +19557,7 @@
       </w:rPr>
     </w:lvl>
   </w:abstractNum>
-  <w:abstractNum w:abstractNumId="46">
+  <w:abstractNum w:abstractNumId="52">
     <w:nsid w:val="FD6F874A"/>
     <w:multiLevelType w:val="singleLevel"/>
     <w:tmpl w:val="FD6F874A"/>
@@ -18039,7 +19577,7 @@
       </w:rPr>
     </w:lvl>
   </w:abstractNum>
-  <w:abstractNum w:abstractNumId="47">
+  <w:abstractNum w:abstractNumId="53">
     <w:nsid w:val="FDB0F11F"/>
     <w:multiLevelType w:val="singleLevel"/>
     <w:tmpl w:val="FDB0F11F"/>
@@ -18059,7 +19597,7 @@
       </w:rPr>
     </w:lvl>
   </w:abstractNum>
-  <w:abstractNum w:abstractNumId="48">
+  <w:abstractNum w:abstractNumId="54">
     <w:nsid w:val="FFDEDACD"/>
     <w:multiLevelType w:val="singleLevel"/>
     <w:tmpl w:val="FFDEDACD"/>
@@ -18079,7 +19617,7 @@
       </w:rPr>
     </w:lvl>
   </w:abstractNum>
-  <w:abstractNum w:abstractNumId="49">
+  <w:abstractNum w:abstractNumId="55">
     <w:nsid w:val="011CFA09"/>
     <w:multiLevelType w:val="multilevel"/>
     <w:tmpl w:val="011CFA09"/>
@@ -18219,7 +19757,7 @@
       </w:rPr>
     </w:lvl>
   </w:abstractNum>
-  <w:abstractNum w:abstractNumId="50">
+  <w:abstractNum w:abstractNumId="56">
     <w:nsid w:val="02D6EE96"/>
     <w:multiLevelType w:val="singleLevel"/>
     <w:tmpl w:val="02D6EE96"/>
@@ -18239,7 +19777,7 @@
       </w:rPr>
     </w:lvl>
   </w:abstractNum>
-  <w:abstractNum w:abstractNumId="51">
+  <w:abstractNum w:abstractNumId="57">
     <w:nsid w:val="0584A36A"/>
     <w:multiLevelType w:val="multilevel"/>
     <w:tmpl w:val="0584A36A"/>
@@ -18379,7 +19917,7 @@
       </w:rPr>
     </w:lvl>
   </w:abstractNum>
-  <w:abstractNum w:abstractNumId="52">
+  <w:abstractNum w:abstractNumId="58">
     <w:nsid w:val="086BC214"/>
     <w:multiLevelType w:val="singleLevel"/>
     <w:tmpl w:val="086BC214"/>
@@ -18399,7 +19937,7 @@
       </w:rPr>
     </w:lvl>
   </w:abstractNum>
-  <w:abstractNum w:abstractNumId="53">
+  <w:abstractNum w:abstractNumId="59">
     <w:nsid w:val="09BDFF38"/>
     <w:multiLevelType w:val="singleLevel"/>
     <w:tmpl w:val="09BDFF38"/>
@@ -18419,7 +19957,7 @@
       </w:rPr>
     </w:lvl>
   </w:abstractNum>
-  <w:abstractNum w:abstractNumId="54">
+  <w:abstractNum w:abstractNumId="60">
     <w:nsid w:val="105A55C4"/>
     <w:multiLevelType w:val="singleLevel"/>
     <w:tmpl w:val="105A55C4"/>
@@ -18439,7 +19977,7 @@
       </w:rPr>
     </w:lvl>
   </w:abstractNum>
-  <w:abstractNum w:abstractNumId="55">
+  <w:abstractNum w:abstractNumId="61">
     <w:nsid w:val="116D59C5"/>
     <w:multiLevelType w:val="singleLevel"/>
     <w:tmpl w:val="116D59C5"/>
@@ -18459,7 +19997,7 @@
       </w:rPr>
     </w:lvl>
   </w:abstractNum>
-  <w:abstractNum w:abstractNumId="56">
+  <w:abstractNum w:abstractNumId="62">
     <w:nsid w:val="12D0748C"/>
     <w:multiLevelType w:val="singleLevel"/>
     <w:tmpl w:val="12D0748C"/>
@@ -18479,7 +20017,7 @@
       </w:rPr>
     </w:lvl>
   </w:abstractNum>
-  <w:abstractNum w:abstractNumId="57">
+  <w:abstractNum w:abstractNumId="63">
     <w:nsid w:val="12F0BA7F"/>
     <w:multiLevelType w:val="singleLevel"/>
     <w:tmpl w:val="12F0BA7F"/>
@@ -18499,7 +20037,7 @@
       </w:rPr>
     </w:lvl>
   </w:abstractNum>
-  <w:abstractNum w:abstractNumId="58">
+  <w:abstractNum w:abstractNumId="64">
     <w:nsid w:val="1343E825"/>
     <w:multiLevelType w:val="singleLevel"/>
     <w:tmpl w:val="1343E825"/>
@@ -18519,7 +20057,7 @@
       </w:rPr>
     </w:lvl>
   </w:abstractNum>
-  <w:abstractNum w:abstractNumId="59">
+  <w:abstractNum w:abstractNumId="65">
     <w:nsid w:val="14865D15"/>
     <w:multiLevelType w:val="singleLevel"/>
     <w:tmpl w:val="14865D15"/>
@@ -18539,7 +20077,7 @@
       </w:rPr>
     </w:lvl>
   </w:abstractNum>
-  <w:abstractNum w:abstractNumId="60">
+  <w:abstractNum w:abstractNumId="66">
     <w:nsid w:val="1A4A2DAB"/>
     <w:multiLevelType w:val="multilevel"/>
     <w:tmpl w:val="1A4A2DAB"/>
@@ -18679,7 +20217,7 @@
       </w:rPr>
     </w:lvl>
   </w:abstractNum>
-  <w:abstractNum w:abstractNumId="61">
+  <w:abstractNum w:abstractNumId="67">
     <w:nsid w:val="1E75A835"/>
     <w:multiLevelType w:val="singleLevel"/>
     <w:tmpl w:val="1E75A835"/>
@@ -18699,7 +20237,7 @@
       </w:rPr>
     </w:lvl>
   </w:abstractNum>
-  <w:abstractNum w:abstractNumId="62">
+  <w:abstractNum w:abstractNumId="68">
     <w:nsid w:val="2374617B"/>
     <w:multiLevelType w:val="singleLevel"/>
     <w:tmpl w:val="2374617B"/>
@@ -18719,7 +20257,7 @@
       </w:rPr>
     </w:lvl>
   </w:abstractNum>
-  <w:abstractNum w:abstractNumId="63">
+  <w:abstractNum w:abstractNumId="69">
     <w:nsid w:val="25592F41"/>
     <w:multiLevelType w:val="singleLevel"/>
     <w:tmpl w:val="25592F41"/>
@@ -18739,7 +20277,7 @@
       </w:rPr>
     </w:lvl>
   </w:abstractNum>
-  <w:abstractNum w:abstractNumId="64">
+  <w:abstractNum w:abstractNumId="70">
     <w:nsid w:val="260718A6"/>
     <w:multiLevelType w:val="singleLevel"/>
     <w:tmpl w:val="260718A6"/>
@@ -18759,7 +20297,7 @@
       </w:rPr>
     </w:lvl>
   </w:abstractNum>
-  <w:abstractNum w:abstractNumId="65">
+  <w:abstractNum w:abstractNumId="71">
     <w:nsid w:val="291E6490"/>
     <w:multiLevelType w:val="singleLevel"/>
     <w:tmpl w:val="291E6490"/>
@@ -18779,7 +20317,7 @@
       </w:rPr>
     </w:lvl>
   </w:abstractNum>
-  <w:abstractNum w:abstractNumId="66">
+  <w:abstractNum w:abstractNumId="72">
     <w:nsid w:val="299D4A87"/>
     <w:multiLevelType w:val="singleLevel"/>
     <w:tmpl w:val="299D4A87"/>
@@ -18799,7 +20337,27 @@
       </w:rPr>
     </w:lvl>
   </w:abstractNum>
-  <w:abstractNum w:abstractNumId="67">
+  <w:abstractNum w:abstractNumId="73">
+    <w:nsid w:val="2D7A3C1E"/>
+    <w:multiLevelType w:val="singleLevel"/>
+    <w:tmpl w:val="2D7A3C1E"/>
+    <w:lvl w:ilvl="0" w:tentative="0">
+      <w:start w:val="1"/>
+      <w:numFmt w:val="bullet"/>
+      <w:lvlText w:val=""/>
+      <w:lvlJc w:val="left"/>
+      <w:pPr>
+        <w:tabs>
+          <w:tab w:val="left" w:pos="1260"/>
+        </w:tabs>
+        <w:ind w:left="1260" w:leftChars="0" w:hanging="420" w:firstLineChars="0"/>
+      </w:pPr>
+      <w:rPr>
+        <w:rFonts w:hint="default" w:ascii="Wingdings" w:hAnsi="Wingdings"/>
+      </w:rPr>
+    </w:lvl>
+  </w:abstractNum>
+  <w:abstractNum w:abstractNumId="74">
     <w:nsid w:val="34C1CBC6"/>
     <w:multiLevelType w:val="singleLevel"/>
     <w:tmpl w:val="34C1CBC6"/>
@@ -18819,7 +20377,7 @@
       </w:rPr>
     </w:lvl>
   </w:abstractNum>
-  <w:abstractNum w:abstractNumId="68">
+  <w:abstractNum w:abstractNumId="75">
     <w:nsid w:val="3512BC42"/>
     <w:multiLevelType w:val="singleLevel"/>
     <w:tmpl w:val="3512BC42"/>
@@ -18839,7 +20397,7 @@
       </w:rPr>
     </w:lvl>
   </w:abstractNum>
-  <w:abstractNum w:abstractNumId="69">
+  <w:abstractNum w:abstractNumId="76">
     <w:nsid w:val="36664CAB"/>
     <w:multiLevelType w:val="singleLevel"/>
     <w:tmpl w:val="36664CAB"/>
@@ -18859,7 +20417,7 @@
       </w:rPr>
     </w:lvl>
   </w:abstractNum>
-  <w:abstractNum w:abstractNumId="70">
+  <w:abstractNum w:abstractNumId="77">
     <w:nsid w:val="38822A0C"/>
     <w:multiLevelType w:val="singleLevel"/>
     <w:tmpl w:val="38822A0C"/>
@@ -18879,7 +20437,7 @@
       </w:rPr>
     </w:lvl>
   </w:abstractNum>
-  <w:abstractNum w:abstractNumId="71">
+  <w:abstractNum w:abstractNumId="78">
     <w:nsid w:val="3BB1FE37"/>
     <w:multiLevelType w:val="singleLevel"/>
     <w:tmpl w:val="3BB1FE37"/>
@@ -18899,7 +20457,7 @@
       </w:rPr>
     </w:lvl>
   </w:abstractNum>
-  <w:abstractNum w:abstractNumId="72">
+  <w:abstractNum w:abstractNumId="79">
     <w:nsid w:val="3D3954FB"/>
     <w:multiLevelType w:val="singleLevel"/>
     <w:tmpl w:val="3D3954FB"/>
@@ -18919,7 +20477,27 @@
       </w:rPr>
     </w:lvl>
   </w:abstractNum>
-  <w:abstractNum w:abstractNumId="73">
+  <w:abstractNum w:abstractNumId="80">
+    <w:nsid w:val="3DC0C6FA"/>
+    <w:multiLevelType w:val="singleLevel"/>
+    <w:tmpl w:val="3DC0C6FA"/>
+    <w:lvl w:ilvl="0" w:tentative="0">
+      <w:start w:val="1"/>
+      <w:numFmt w:val="bullet"/>
+      <w:lvlText w:val=""/>
+      <w:lvlJc w:val="left"/>
+      <w:pPr>
+        <w:tabs>
+          <w:tab w:val="left" w:pos="840"/>
+        </w:tabs>
+        <w:ind w:left="840" w:leftChars="0" w:hanging="420" w:firstLineChars="0"/>
+      </w:pPr>
+      <w:rPr>
+        <w:rFonts w:hint="default" w:ascii="Wingdings" w:hAnsi="Wingdings"/>
+      </w:rPr>
+    </w:lvl>
+  </w:abstractNum>
+  <w:abstractNum w:abstractNumId="81">
     <w:nsid w:val="48E52417"/>
     <w:multiLevelType w:val="singleLevel"/>
     <w:tmpl w:val="48E52417"/>
@@ -18939,7 +20517,7 @@
       </w:rPr>
     </w:lvl>
   </w:abstractNum>
-  <w:abstractNum w:abstractNumId="74">
+  <w:abstractNum w:abstractNumId="82">
     <w:nsid w:val="49D0B5E0"/>
     <w:multiLevelType w:val="singleLevel"/>
     <w:tmpl w:val="49D0B5E0"/>
@@ -18959,7 +20537,7 @@
       </w:rPr>
     </w:lvl>
   </w:abstractNum>
-  <w:abstractNum w:abstractNumId="75">
+  <w:abstractNum w:abstractNumId="83">
     <w:nsid w:val="4AF839AD"/>
     <w:multiLevelType w:val="singleLevel"/>
     <w:tmpl w:val="4AF839AD"/>
@@ -18979,7 +20557,7 @@
       </w:rPr>
     </w:lvl>
   </w:abstractNum>
-  <w:abstractNum w:abstractNumId="76">
+  <w:abstractNum w:abstractNumId="84">
     <w:nsid w:val="4B8D2198"/>
     <w:multiLevelType w:val="singleLevel"/>
     <w:tmpl w:val="4B8D2198"/>
@@ -18999,7 +20577,7 @@
       </w:rPr>
     </w:lvl>
   </w:abstractNum>
-  <w:abstractNum w:abstractNumId="77">
+  <w:abstractNum w:abstractNumId="85">
     <w:nsid w:val="4F20F632"/>
     <w:multiLevelType w:val="singleLevel"/>
     <w:tmpl w:val="4F20F632"/>
@@ -19019,7 +20597,7 @@
       </w:rPr>
     </w:lvl>
   </w:abstractNum>
-  <w:abstractNum w:abstractNumId="78">
+  <w:abstractNum w:abstractNumId="86">
     <w:nsid w:val="55395EF5"/>
     <w:multiLevelType w:val="singleLevel"/>
     <w:tmpl w:val="55395EF5"/>
@@ -19039,7 +20617,7 @@
       </w:rPr>
     </w:lvl>
   </w:abstractNum>
-  <w:abstractNum w:abstractNumId="79">
+  <w:abstractNum w:abstractNumId="87">
     <w:nsid w:val="58D6CED7"/>
     <w:multiLevelType w:val="singleLevel"/>
     <w:tmpl w:val="58D6CED7"/>
@@ -19059,7 +20637,7 @@
       </w:rPr>
     </w:lvl>
   </w:abstractNum>
-  <w:abstractNum w:abstractNumId="80">
+  <w:abstractNum w:abstractNumId="88">
     <w:nsid w:val="592A3EE8"/>
     <w:multiLevelType w:val="singleLevel"/>
     <w:tmpl w:val="592A3EE8"/>
@@ -19079,7 +20657,7 @@
       </w:rPr>
     </w:lvl>
   </w:abstractNum>
-  <w:abstractNum w:abstractNumId="81">
+  <w:abstractNum w:abstractNumId="89">
     <w:nsid w:val="593E6B9F"/>
     <w:multiLevelType w:val="singleLevel"/>
     <w:tmpl w:val="593E6B9F"/>
@@ -19099,7 +20677,7 @@
       </w:rPr>
     </w:lvl>
   </w:abstractNum>
-  <w:abstractNum w:abstractNumId="82">
+  <w:abstractNum w:abstractNumId="90">
     <w:nsid w:val="5B00844E"/>
     <w:multiLevelType w:val="multilevel"/>
     <w:tmpl w:val="5B00844E"/>
@@ -19239,7 +20817,7 @@
       </w:rPr>
     </w:lvl>
   </w:abstractNum>
-  <w:abstractNum w:abstractNumId="83">
+  <w:abstractNum w:abstractNumId="91">
     <w:nsid w:val="5D06D790"/>
     <w:multiLevelType w:val="singleLevel"/>
     <w:tmpl w:val="5D06D790"/>
@@ -19259,7 +20837,7 @@
       </w:rPr>
     </w:lvl>
   </w:abstractNum>
-  <w:abstractNum w:abstractNumId="84">
+  <w:abstractNum w:abstractNumId="92">
     <w:nsid w:val="68A72D16"/>
     <w:multiLevelType w:val="singleLevel"/>
     <w:tmpl w:val="68A72D16"/>
@@ -19279,7 +20857,7 @@
       </w:rPr>
     </w:lvl>
   </w:abstractNum>
-  <w:abstractNum w:abstractNumId="85">
+  <w:abstractNum w:abstractNumId="93">
     <w:nsid w:val="68F9E10A"/>
     <w:multiLevelType w:val="singleLevel"/>
     <w:tmpl w:val="68F9E10A"/>
@@ -19299,7 +20877,7 @@
       </w:rPr>
     </w:lvl>
   </w:abstractNum>
-  <w:abstractNum w:abstractNumId="86">
+  <w:abstractNum w:abstractNumId="94">
     <w:nsid w:val="6CD8F586"/>
     <w:multiLevelType w:val="singleLevel"/>
     <w:tmpl w:val="6CD8F586"/>
@@ -19319,7 +20897,7 @@
       </w:rPr>
     </w:lvl>
   </w:abstractNum>
-  <w:abstractNum w:abstractNumId="87">
+  <w:abstractNum w:abstractNumId="95">
     <w:nsid w:val="6FFF171E"/>
     <w:multiLevelType w:val="singleLevel"/>
     <w:tmpl w:val="6FFF171E"/>
@@ -19339,7 +20917,7 @@
       </w:rPr>
     </w:lvl>
   </w:abstractNum>
-  <w:abstractNum w:abstractNumId="88">
+  <w:abstractNum w:abstractNumId="96">
     <w:nsid w:val="72D3A00B"/>
     <w:multiLevelType w:val="multilevel"/>
     <w:tmpl w:val="72D3A00B"/>
@@ -19479,7 +21057,7 @@
       </w:rPr>
     </w:lvl>
   </w:abstractNum>
-  <w:abstractNum w:abstractNumId="89">
+  <w:abstractNum w:abstractNumId="97">
     <w:nsid w:val="7A85ECBE"/>
     <w:multiLevelType w:val="singleLevel"/>
     <w:tmpl w:val="7A85ECBE"/>
@@ -19499,7 +21077,7 @@
       </w:rPr>
     </w:lvl>
   </w:abstractNum>
-  <w:abstractNum w:abstractNumId="90">
+  <w:abstractNum w:abstractNumId="98">
     <w:nsid w:val="7DF23EFC"/>
     <w:multiLevelType w:val="singleLevel"/>
     <w:tmpl w:val="7DF23EFC"/>
@@ -19520,277 +21098,301 @@
     </w:lvl>
   </w:abstractNum>
   <w:num w:numId="1">
-    <w:abstractNumId w:val="17"/>
+    <w:abstractNumId w:val="18"/>
   </w:num>
   <w:num w:numId="2">
-    <w:abstractNumId w:val="40"/>
+    <w:abstractNumId w:val="45"/>
   </w:num>
   <w:num w:numId="3">
-    <w:abstractNumId w:val="30"/>
+    <w:abstractNumId w:val="33"/>
   </w:num>
   <w:num w:numId="4">
-    <w:abstractNumId w:val="29"/>
+    <w:abstractNumId w:val="32"/>
   </w:num>
   <w:num w:numId="5">
+    <w:abstractNumId w:val="98"/>
+  </w:num>
+  <w:num w:numId="6">
+    <w:abstractNumId w:val="22"/>
+  </w:num>
+  <w:num w:numId="7">
+    <w:abstractNumId w:val="74"/>
+  </w:num>
+  <w:num w:numId="8">
+    <w:abstractNumId w:val="61"/>
+  </w:num>
+  <w:num w:numId="9">
+    <w:abstractNumId w:val="42"/>
+  </w:num>
+  <w:num w:numId="10">
+    <w:abstractNumId w:val="38"/>
+  </w:num>
+  <w:num w:numId="11">
+    <w:abstractNumId w:val="31"/>
+  </w:num>
+  <w:num w:numId="12">
+    <w:abstractNumId w:val="87"/>
+  </w:num>
+  <w:num w:numId="13">
+    <w:abstractNumId w:val="11"/>
+  </w:num>
+  <w:num w:numId="14">
+    <w:abstractNumId w:val="27"/>
+  </w:num>
+  <w:num w:numId="15">
+    <w:abstractNumId w:val="67"/>
+  </w:num>
+  <w:num w:numId="16">
+    <w:abstractNumId w:val="96"/>
+  </w:num>
+  <w:num w:numId="17">
+    <w:abstractNumId w:val="84"/>
+  </w:num>
+  <w:num w:numId="18">
+    <w:abstractNumId w:val="16"/>
+  </w:num>
+  <w:num w:numId="19">
+    <w:abstractNumId w:val="93"/>
+  </w:num>
+  <w:num w:numId="20">
+    <w:abstractNumId w:val="65"/>
+  </w:num>
+  <w:num w:numId="21">
+    <w:abstractNumId w:val="51"/>
+  </w:num>
+  <w:num w:numId="22">
+    <w:abstractNumId w:val="81"/>
+  </w:num>
+  <w:num w:numId="23">
+    <w:abstractNumId w:val="6"/>
+  </w:num>
+  <w:num w:numId="24">
+    <w:abstractNumId w:val="35"/>
+  </w:num>
+  <w:num w:numId="25">
+    <w:abstractNumId w:val="34"/>
+  </w:num>
+  <w:num w:numId="26">
+    <w:abstractNumId w:val="48"/>
+  </w:num>
+  <w:num w:numId="27">
+    <w:abstractNumId w:val="66"/>
+  </w:num>
+  <w:num w:numId="28">
+    <w:abstractNumId w:val="69"/>
+  </w:num>
+  <w:num w:numId="29">
+    <w:abstractNumId w:val="59"/>
+  </w:num>
+  <w:num w:numId="30">
     <w:abstractNumId w:val="90"/>
   </w:num>
-  <w:num w:numId="6">
-    <w:abstractNumId w:val="20"/>
+  <w:num w:numId="31">
+    <w:abstractNumId w:val="5"/>
   </w:num>
-  <w:num w:numId="7">
-    <w:abstractNumId w:val="67"/>
+  <w:num w:numId="32">
+    <w:abstractNumId w:val="54"/>
   </w:num>
-  <w:num w:numId="8">
-    <w:abstractNumId w:val="55"/>
+  <w:num w:numId="33">
+    <w:abstractNumId w:val="53"/>
   </w:num>
-  <w:num w:numId="9">
-    <w:abstractNumId w:val="37"/>
+  <w:num w:numId="34">
+    <w:abstractNumId w:val="57"/>
   </w:num>
-  <w:num w:numId="10">
-    <w:abstractNumId w:val="34"/>
+  <w:num w:numId="35">
+    <w:abstractNumId w:val="64"/>
   </w:num>
-  <w:num w:numId="11">
-    <w:abstractNumId w:val="28"/>
-  </w:num>
-  <w:num w:numId="12">
-    <w:abstractNumId w:val="79"/>
-  </w:num>
-  <w:num w:numId="13">
-    <w:abstractNumId w:val="10"/>
-  </w:num>
-  <w:num w:numId="14">
-    <w:abstractNumId w:val="24"/>
-  </w:num>
-  <w:num w:numId="15">
-    <w:abstractNumId w:val="61"/>
-  </w:num>
-  <w:num w:numId="16">
-    <w:abstractNumId w:val="88"/>
-  </w:num>
-  <w:num w:numId="17">
-    <w:abstractNumId w:val="76"/>
-  </w:num>
-  <w:num w:numId="18">
+  <w:num w:numId="36">
     <w:abstractNumId w:val="15"/>
   </w:num>
-  <w:num w:numId="19">
-    <w:abstractNumId w:val="85"/>
+  <w:num w:numId="37">
+    <w:abstractNumId w:val="4"/>
   </w:num>
-  <w:num w:numId="20">
-    <w:abstractNumId w:val="59"/>
+  <w:num w:numId="38">
+    <w:abstractNumId w:val="7"/>
   </w:num>
-  <w:num w:numId="21">
-    <w:abstractNumId w:val="45"/>
+  <w:num w:numId="39">
+    <w:abstractNumId w:val="52"/>
   </w:num>
-  <w:num w:numId="22">
-    <w:abstractNumId w:val="73"/>
+  <w:num w:numId="40">
+    <w:abstractNumId w:val="70"/>
   </w:num>
-  <w:num w:numId="23">
-    <w:abstractNumId w:val="5"/>
+  <w:num w:numId="41">
+    <w:abstractNumId w:val="82"/>
   </w:num>
-  <w:num w:numId="24">
-    <w:abstractNumId w:val="32"/>
-  </w:num>
-  <w:num w:numId="25">
-    <w:abstractNumId w:val="31"/>
-  </w:num>
-  <w:num w:numId="26">
-    <w:abstractNumId w:val="43"/>
-  </w:num>
-  <w:num w:numId="27">
+  <w:num w:numId="42">
     <w:abstractNumId w:val="60"/>
   </w:num>
-  <w:num w:numId="28">
+  <w:num w:numId="43">
+    <w:abstractNumId w:val="19"/>
+  </w:num>
+  <w:num w:numId="44">
     <w:abstractNumId w:val="63"/>
   </w:num>
-  <w:num w:numId="29">
-    <w:abstractNumId w:val="53"/>
-  </w:num>
-  <w:num w:numId="30">
-    <w:abstractNumId w:val="82"/>
-  </w:num>
-  <w:num w:numId="31">
-    <w:abstractNumId w:val="4"/>
-  </w:num>
-  <w:num w:numId="32">
-    <w:abstractNumId w:val="48"/>
-  </w:num>
-  <w:num w:numId="33">
-    <w:abstractNumId w:val="47"/>
-  </w:num>
-  <w:num w:numId="34">
-    <w:abstractNumId w:val="51"/>
-  </w:num>
-  <w:num w:numId="35">
-    <w:abstractNumId w:val="58"/>
-  </w:num>
-  <w:num w:numId="36">
+  <w:num w:numId="45">
     <w:abstractNumId w:val="14"/>
   </w:num>
-  <w:num w:numId="37">
-    <w:abstractNumId w:val="3"/>
-  </w:num>
-  <w:num w:numId="38">
-    <w:abstractNumId w:val="6"/>
-  </w:num>
-  <w:num w:numId="39">
-    <w:abstractNumId w:val="46"/>
-  </w:num>
-  <w:num w:numId="40">
-    <w:abstractNumId w:val="64"/>
-  </w:num>
-  <w:num w:numId="41">
-    <w:abstractNumId w:val="74"/>
-  </w:num>
-  <w:num w:numId="42">
-    <w:abstractNumId w:val="54"/>
-  </w:num>
-  <w:num w:numId="43">
-    <w:abstractNumId w:val="18"/>
-  </w:num>
-  <w:num w:numId="44">
-    <w:abstractNumId w:val="57"/>
-  </w:num>
-  <w:num w:numId="45">
-    <w:abstractNumId w:val="13"/>
-  </w:num>
   <w:num w:numId="46">
-    <w:abstractNumId w:val="11"/>
+    <w:abstractNumId w:val="12"/>
   </w:num>
   <w:num w:numId="47">
-    <w:abstractNumId w:val="39"/>
+    <w:abstractNumId w:val="44"/>
   </w:num>
   <w:num w:numId="48">
     <w:abstractNumId w:val="1"/>
   </w:num>
   <w:num w:numId="49">
-    <w:abstractNumId w:val="52"/>
+    <w:abstractNumId w:val="58"/>
   </w:num>
   <w:num w:numId="50">
-    <w:abstractNumId w:val="78"/>
+    <w:abstractNumId w:val="86"/>
   </w:num>
   <w:num w:numId="51">
+    <w:abstractNumId w:val="91"/>
+  </w:num>
+  <w:num w:numId="52">
+    <w:abstractNumId w:val="46"/>
+  </w:num>
+  <w:num w:numId="53">
+    <w:abstractNumId w:val="17"/>
+  </w:num>
+  <w:num w:numId="54">
+    <w:abstractNumId w:val="85"/>
+  </w:num>
+  <w:num w:numId="55">
+    <w:abstractNumId w:val="20"/>
+  </w:num>
+  <w:num w:numId="56">
+    <w:abstractNumId w:val="75"/>
+  </w:num>
+  <w:num w:numId="57">
+    <w:abstractNumId w:val="76"/>
+  </w:num>
+  <w:num w:numId="58">
+    <w:abstractNumId w:val="97"/>
+  </w:num>
+  <w:num w:numId="59">
+    <w:abstractNumId w:val="37"/>
+  </w:num>
+  <w:num w:numId="60">
+    <w:abstractNumId w:val="89"/>
+  </w:num>
+  <w:num w:numId="61">
+    <w:abstractNumId w:val="55"/>
+  </w:num>
+  <w:num w:numId="62">
+    <w:abstractNumId w:val="26"/>
+  </w:num>
+  <w:num w:numId="63">
+    <w:abstractNumId w:val="95"/>
+  </w:num>
+  <w:num w:numId="64">
+    <w:abstractNumId w:val="92"/>
+  </w:num>
+  <w:num w:numId="65">
+    <w:abstractNumId w:val="77"/>
+  </w:num>
+  <w:num w:numId="66">
+    <w:abstractNumId w:val="39"/>
+  </w:num>
+  <w:num w:numId="67">
+    <w:abstractNumId w:val="88"/>
+  </w:num>
+  <w:num w:numId="68">
     <w:abstractNumId w:val="83"/>
   </w:num>
-  <w:num w:numId="52">
-    <w:abstractNumId w:val="41"/>
+  <w:num w:numId="69">
+    <w:abstractNumId w:val="79"/>
   </w:num>
-  <w:num w:numId="53">
-    <w:abstractNumId w:val="16"/>
+  <w:num w:numId="70">
+    <w:abstractNumId w:val="13"/>
   </w:num>
-  <w:num w:numId="54">
-    <w:abstractNumId w:val="77"/>
+  <w:num w:numId="71">
+    <w:abstractNumId w:val="23"/>
   </w:num>
-  <w:num w:numId="55">
-    <w:abstractNumId w:val="19"/>
+  <w:num w:numId="72">
+    <w:abstractNumId w:val="49"/>
   </w:num>
-  <w:num w:numId="56">
+  <w:num w:numId="73">
+    <w:abstractNumId w:val="62"/>
+  </w:num>
+  <w:num w:numId="74">
+    <w:abstractNumId w:val="94"/>
+  </w:num>
+  <w:num w:numId="75">
+    <w:abstractNumId w:val="9"/>
+  </w:num>
+  <w:num w:numId="76">
+    <w:abstractNumId w:val="8"/>
+  </w:num>
+  <w:num w:numId="77">
     <w:abstractNumId w:val="68"/>
   </w:num>
-  <w:num w:numId="57">
-    <w:abstractNumId w:val="69"/>
-  </w:num>
-  <w:num w:numId="58">
-    <w:abstractNumId w:val="89"/>
-  </w:num>
-  <w:num w:numId="59">
-    <w:abstractNumId w:val="33"/>
-  </w:num>
-  <w:num w:numId="60">
-    <w:abstractNumId w:val="81"/>
-  </w:num>
-  <w:num w:numId="61">
-    <w:abstractNumId w:val="49"/>
-  </w:num>
-  <w:num w:numId="62">
-    <w:abstractNumId w:val="23"/>
-  </w:num>
-  <w:num w:numId="63">
-    <w:abstractNumId w:val="87"/>
-  </w:num>
-  <w:num w:numId="64">
-    <w:abstractNumId w:val="84"/>
-  </w:num>
-  <w:num w:numId="65">
-    <w:abstractNumId w:val="70"/>
-  </w:num>
-  <w:num w:numId="66">
-    <w:abstractNumId w:val="35"/>
-  </w:num>
-  <w:num w:numId="67">
-    <w:abstractNumId w:val="80"/>
-  </w:num>
-  <w:num w:numId="68">
-    <w:abstractNumId w:val="75"/>
-  </w:num>
-  <w:num w:numId="69">
-    <w:abstractNumId w:val="72"/>
-  </w:num>
-  <w:num w:numId="70">
-    <w:abstractNumId w:val="12"/>
-  </w:num>
-  <w:num w:numId="71">
-    <w:abstractNumId w:val="21"/>
-  </w:num>
-  <w:num w:numId="72">
-    <w:abstractNumId w:val="44"/>
-  </w:num>
-  <w:num w:numId="73">
-    <w:abstractNumId w:val="56"/>
-  </w:num>
-  <w:num w:numId="74">
-    <w:abstractNumId w:val="86"/>
-  </w:num>
-  <w:num w:numId="75">
-    <w:abstractNumId w:val="8"/>
-  </w:num>
-  <w:num w:numId="76">
-    <w:abstractNumId w:val="7"/>
-  </w:num>
-  <w:num w:numId="77">
-    <w:abstractNumId w:val="62"/>
-  </w:num>
   <w:num w:numId="78">
-    <w:abstractNumId w:val="38"/>
+    <w:abstractNumId w:val="43"/>
   </w:num>
   <w:num w:numId="79">
-    <w:abstractNumId w:val="36"/>
+    <w:abstractNumId w:val="40"/>
   </w:num>
   <w:num w:numId="80">
     <w:abstractNumId w:val="2"/>
   </w:num>
   <w:num w:numId="81">
-    <w:abstractNumId w:val="9"/>
+    <w:abstractNumId w:val="10"/>
   </w:num>
   <w:num w:numId="82">
-    <w:abstractNumId w:val="22"/>
+    <w:abstractNumId w:val="24"/>
   </w:num>
   <w:num w:numId="83">
     <w:abstractNumId w:val="0"/>
   </w:num>
   <w:num w:numId="84">
+    <w:abstractNumId w:val="78"/>
+  </w:num>
+  <w:num w:numId="85">
+    <w:abstractNumId w:val="72"/>
+  </w:num>
+  <w:num w:numId="86">
     <w:abstractNumId w:val="71"/>
   </w:num>
-  <w:num w:numId="85">
-    <w:abstractNumId w:val="66"/>
-  </w:num>
-  <w:num w:numId="86">
-    <w:abstractNumId w:val="65"/>
-  </w:num>
   <w:num w:numId="87">
-    <w:abstractNumId w:val="27"/>
+    <w:abstractNumId w:val="30"/>
   </w:num>
   <w:num w:numId="88">
+    <w:abstractNumId w:val="56"/>
+  </w:num>
+  <w:num w:numId="89">
+    <w:abstractNumId w:val="28"/>
+  </w:num>
+  <w:num w:numId="90">
+    <w:abstractNumId w:val="47"/>
+  </w:num>
+  <w:num w:numId="91">
+    <w:abstractNumId w:val="29"/>
+  </w:num>
+  <w:num w:numId="92">
+    <w:abstractNumId w:val="41"/>
+  </w:num>
+  <w:num w:numId="93">
+    <w:abstractNumId w:val="80"/>
+  </w:num>
+  <w:num w:numId="94">
+    <w:abstractNumId w:val="36"/>
+  </w:num>
+  <w:num w:numId="95">
     <w:abstractNumId w:val="50"/>
   </w:num>
-  <w:num w:numId="89">
+  <w:num w:numId="96">
+    <w:abstractNumId w:val="21"/>
+  </w:num>
+  <w:num w:numId="97">
     <w:abstractNumId w:val="25"/>
   </w:num>
-  <w:num w:numId="90">
-    <w:abstractNumId w:val="42"/>
+  <w:num w:numId="98">
+    <w:abstractNumId w:val="73"/>
   </w:num>
-  <w:num w:numId="91">
-    <w:abstractNumId w:val="26"/>
+  <w:num w:numId="99">
+    <w:abstractNumId w:val="3"/>
   </w:num>
 </w:numbering>
 </file>

</xml_diff>